<commit_message>
Update : correction des modules et debut Merise
</commit_message>
<xml_diff>
--- a/DOC/200803-projet-piscine-node.docx
+++ b/DOC/200803-projet-piscine-node.docx
@@ -12,6 +12,7 @@
           <w:docPartUnique/>
         </w:docPartObj>
       </w:sdtPr>
+      <w:sdtEndPr/>
       <w:sdtContent>
         <w:p>
           <w:r>
@@ -258,7 +259,7 @@
                     <v:stroke joinstyle="miter"/>
                     <v:path gradientshapeok="t" o:connecttype="rect"/>
                   </v:shapetype>
-                  <v:shape id="Text Box 910" o:spid="_x0000_s1026" type="#_x0000_t202" style="position:absolute;margin-left:-71.95pt;margin-top:657.1pt;width:596.4pt;height:41pt;z-index:-251654144;visibility:visible;mso-wrap-style:square;mso-width-percent:0;mso-height-percent:0;mso-wrap-distance-left:9pt;mso-wrap-distance-top:0;mso-wrap-distance-right:9pt;mso-wrap-distance-bottom:0;mso-position-horizontal:absolute;mso-position-horizontal-relative:text;mso-position-vertical:absolute;mso-position-vertical-relative:text;mso-width-percent:0;mso-height-percent:0;mso-width-relative:margin;mso-height-relative:margin;v-text-anchor:top" o:gfxdata="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" filled="f" stroked="f">
+                  <v:shape id="Text Box 910" o:spid="_x0000_s1026" type="#_x0000_t202" style="position:absolute;margin-left:-71.95pt;margin-top:657.1pt;width:596.4pt;height:41pt;z-index:-251654144;visibility:visible;mso-wrap-style:square;mso-width-percent:0;mso-height-percent:0;mso-wrap-distance-left:9pt;mso-wrap-distance-top:0;mso-wrap-distance-right:9pt;mso-wrap-distance-bottom:0;mso-position-horizontal:absolute;mso-position-horizontal-relative:text;mso-position-vertical:absolute;mso-position-vertical-relative:text;mso-width-percent:0;mso-height-percent:0;mso-width-relative:margin;mso-height-relative:margin;v-text-anchor:top" o:gfxdata="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" filled="f" stroked="f">
                     <v:textbox>
                       <w:txbxContent>
                         <w:p>
@@ -497,6 +498,7 @@
                                 <w:dataBinding w:prefixMappings="xmlns:ns0='http://purl.org/dc/elements/1.1/' xmlns:ns1='http://schemas.openxmlformats.org/package/2006/metadata/core-properties' " w:xpath="/ns1:coreProperties[1]/ns0:subject[1]" w:storeItemID="{6C3C8BC8-F283-45AE-878A-BAB7291924A1}"/>
                                 <w:text/>
                               </w:sdtPr>
+                              <w:sdtEndPr/>
                               <w:sdtContent>
                                 <w:r>
                                   <w:t>BOUDIER Aurélien &amp; Gautier CHUINARD</w:t>
@@ -551,7 +553,7 @@
           </mc:Choice>
           <mc:Fallback>
             <w:pict>
-              <v:shape w14:anchorId="436C9E09" id="Text Box 911" o:spid="_x0000_s1027" type="#_x0000_t202" style="position:absolute;left:0;text-align:left;margin-left:-44.3pt;margin-top:353.35pt;width:544.5pt;height:74.9pt;z-index:251663360;visibility:visible;mso-wrap-style:square;mso-width-percent:0;mso-height-percent:200;mso-wrap-distance-left:9pt;mso-wrap-distance-top:0;mso-wrap-distance-right:9pt;mso-wrap-distance-bottom:0;mso-position-horizontal:absolute;mso-position-horizontal-relative:margin;mso-position-vertical:absolute;mso-position-vertical-relative:text;mso-width-percent:0;mso-height-percent:200;mso-width-relative:margin;mso-height-relative:margin;v-text-anchor:top" o:gfxdata="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" filled="f" stroked="f">
+              <v:shape w14:anchorId="436C9E09" id="Text Box 911" o:spid="_x0000_s1027" type="#_x0000_t202" style="position:absolute;left:0;text-align:left;margin-left:-44.3pt;margin-top:353.35pt;width:544.5pt;height:74.9pt;z-index:251663360;visibility:visible;mso-wrap-style:square;mso-width-percent:0;mso-height-percent:200;mso-wrap-distance-left:9pt;mso-wrap-distance-top:0;mso-wrap-distance-right:9pt;mso-wrap-distance-bottom:0;mso-position-horizontal:absolute;mso-position-horizontal-relative:margin;mso-position-vertical:absolute;mso-position-vertical-relative:text;mso-width-percent:0;mso-height-percent:200;mso-width-relative:margin;mso-height-relative:margin;v-text-anchor:top" o:gfxdata="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" filled="f" stroked="f">
                 <v:textbox style="mso-fit-shape-to-text:t">
                   <w:txbxContent>
                     <w:p>
@@ -571,6 +573,7 @@
                           <w:dataBinding w:prefixMappings="xmlns:ns0='http://purl.org/dc/elements/1.1/' xmlns:ns1='http://schemas.openxmlformats.org/package/2006/metadata/core-properties' " w:xpath="/ns1:coreProperties[1]/ns0:subject[1]" w:storeItemID="{6C3C8BC8-F283-45AE-878A-BAB7291924A1}"/>
                           <w:text/>
                         </w:sdtPr>
+                        <w:sdtEndPr/>
                         <w:sdtContent>
                           <w:r>
                             <w:t>BOUDIER Aurélien &amp; Gautier CHUINARD</w:t>
@@ -620,7 +623,7 @@
     </w:p>
     <w:p>
       <w:pPr>
-        <w:pStyle w:val="TM1"/>
+        <w:pStyle w:val="TOC1"/>
         <w:tabs>
           <w:tab w:val="left" w:pos="601"/>
         </w:tabs>
@@ -656,7 +659,7 @@
       <w:hyperlink w:anchor="_Toc47444813" w:history="1">
         <w:r>
           <w:rPr>
-            <w:rStyle w:val="Lienhypertexte"/>
+            <w:rStyle w:val="Hyperlink"/>
           </w:rPr>
           <w:t>1.</w:t>
         </w:r>
@@ -674,7 +677,7 @@
         </w:r>
         <w:r>
           <w:rPr>
-            <w:rStyle w:val="Lienhypertexte"/>
+            <w:rStyle w:val="Hyperlink"/>
           </w:rPr>
           <w:t>Remerciements</w:t>
         </w:r>
@@ -723,7 +726,7 @@
     </w:p>
     <w:p>
       <w:pPr>
-        <w:pStyle w:val="TM1"/>
+        <w:pStyle w:val="TOC1"/>
         <w:tabs>
           <w:tab w:val="left" w:pos="601"/>
         </w:tabs>
@@ -740,7 +743,7 @@
       <w:hyperlink w:anchor="_Toc47444814" w:history="1">
         <w:r>
           <w:rPr>
-            <w:rStyle w:val="Lienhypertexte"/>
+            <w:rStyle w:val="Hyperlink"/>
           </w:rPr>
           <w:t>2.</w:t>
         </w:r>
@@ -758,7 +761,7 @@
         </w:r>
         <w:r>
           <w:rPr>
-            <w:rStyle w:val="Lienhypertexte"/>
+            <w:rStyle w:val="Hyperlink"/>
           </w:rPr>
           <w:t>Presentation du projet</w:t>
         </w:r>
@@ -807,7 +810,7 @@
     </w:p>
     <w:p>
       <w:pPr>
-        <w:pStyle w:val="TM2"/>
+        <w:pStyle w:val="TOC2"/>
         <w:rPr>
           <w:rFonts w:eastAsiaTheme="minorEastAsia" w:cstheme="minorBidi"/>
           <w:b w:val="0"/>
@@ -820,7 +823,7 @@
       <w:hyperlink w:anchor="_Toc47444815" w:history="1">
         <w:r>
           <w:rPr>
-            <w:rStyle w:val="Lienhypertexte"/>
+            <w:rStyle w:val="Hyperlink"/>
           </w:rPr>
           <w:t>2.1</w:t>
         </w:r>
@@ -837,7 +840,7 @@
         </w:r>
         <w:r>
           <w:rPr>
-            <w:rStyle w:val="Lienhypertexte"/>
+            <w:rStyle w:val="Hyperlink"/>
           </w:rPr>
           <w:t>LEs compétences à travailler</w:t>
         </w:r>
@@ -886,7 +889,7 @@
     </w:p>
     <w:p>
       <w:pPr>
-        <w:pStyle w:val="TM3"/>
+        <w:pStyle w:val="TOC3"/>
         <w:rPr>
           <w:rFonts w:eastAsiaTheme="minorEastAsia" w:cstheme="minorBidi"/>
           <w:b w:val="0"/>
@@ -898,7 +901,7 @@
       <w:hyperlink w:anchor="_Toc47444816" w:history="1">
         <w:r>
           <w:rPr>
-            <w:rStyle w:val="Lienhypertexte"/>
+            <w:rStyle w:val="Hyperlink"/>
             <w:lang w:eastAsia="en-GB"/>
           </w:rPr>
           <w:t>2.1.1</w:t>
@@ -915,7 +918,7 @@
         </w:r>
         <w:r>
           <w:rPr>
-            <w:rStyle w:val="Lienhypertexte"/>
+            <w:rStyle w:val="Hyperlink"/>
             <w:lang w:eastAsia="en-GB"/>
           </w:rPr>
           <w:t>Développer la partie front-end d'une interface utilisateur web</w:t>
@@ -965,7 +968,7 @@
     </w:p>
     <w:p>
       <w:pPr>
-        <w:pStyle w:val="TM3"/>
+        <w:pStyle w:val="TOC3"/>
         <w:rPr>
           <w:rFonts w:eastAsiaTheme="minorEastAsia" w:cstheme="minorBidi"/>
           <w:b w:val="0"/>
@@ -977,7 +980,7 @@
       <w:hyperlink w:anchor="_Toc47444817" w:history="1">
         <w:r>
           <w:rPr>
-            <w:rStyle w:val="Lienhypertexte"/>
+            <w:rStyle w:val="Hyperlink"/>
             <w:lang w:eastAsia="en-GB"/>
           </w:rPr>
           <w:t>2.1.2</w:t>
@@ -994,7 +997,7 @@
         </w:r>
         <w:r>
           <w:rPr>
-            <w:rStyle w:val="Lienhypertexte"/>
+            <w:rStyle w:val="Hyperlink"/>
             <w:lang w:eastAsia="en-GB"/>
           </w:rPr>
           <w:t>Développer la partie back-end d'une interface utilisateur web</w:t>
@@ -1044,7 +1047,7 @@
     </w:p>
     <w:p>
       <w:pPr>
-        <w:pStyle w:val="TM2"/>
+        <w:pStyle w:val="TOC2"/>
         <w:rPr>
           <w:rFonts w:eastAsiaTheme="minorEastAsia" w:cstheme="minorBidi"/>
           <w:b w:val="0"/>
@@ -1057,7 +1060,7 @@
       <w:hyperlink w:anchor="_Toc47444818" w:history="1">
         <w:r>
           <w:rPr>
-            <w:rStyle w:val="Lienhypertexte"/>
+            <w:rStyle w:val="Hyperlink"/>
           </w:rPr>
           <w:t>2.2</w:t>
         </w:r>
@@ -1074,7 +1077,7 @@
         </w:r>
         <w:r>
           <w:rPr>
-            <w:rStyle w:val="Lienhypertexte"/>
+            <w:rStyle w:val="Hyperlink"/>
           </w:rPr>
           <w:t>Description du projet</w:t>
         </w:r>
@@ -1123,7 +1126,7 @@
     </w:p>
     <w:p>
       <w:pPr>
-        <w:pStyle w:val="TM2"/>
+        <w:pStyle w:val="TOC2"/>
         <w:rPr>
           <w:rFonts w:eastAsiaTheme="minorEastAsia" w:cstheme="minorBidi"/>
           <w:b w:val="0"/>
@@ -1136,7 +1139,7 @@
       <w:hyperlink w:anchor="_Toc47444819" w:history="1">
         <w:r>
           <w:rPr>
-            <w:rStyle w:val="Lienhypertexte"/>
+            <w:rStyle w:val="Hyperlink"/>
           </w:rPr>
           <w:t>2.3</w:t>
         </w:r>
@@ -1153,7 +1156,7 @@
         </w:r>
         <w:r>
           <w:rPr>
-            <w:rStyle w:val="Lienhypertexte"/>
+            <w:rStyle w:val="Hyperlink"/>
           </w:rPr>
           <w:t>Organisation du projet</w:t>
         </w:r>
@@ -1202,7 +1205,7 @@
     </w:p>
     <w:p>
       <w:pPr>
-        <w:pStyle w:val="TM3"/>
+        <w:pStyle w:val="TOC3"/>
         <w:rPr>
           <w:rFonts w:eastAsiaTheme="minorEastAsia" w:cstheme="minorBidi"/>
           <w:b w:val="0"/>
@@ -1214,7 +1217,7 @@
       <w:hyperlink w:anchor="_Toc47444820" w:history="1">
         <w:r>
           <w:rPr>
-            <w:rStyle w:val="Lienhypertexte"/>
+            <w:rStyle w:val="Hyperlink"/>
           </w:rPr>
           <w:t>2.3.1</w:t>
         </w:r>
@@ -1230,7 +1233,7 @@
         </w:r>
         <w:r>
           <w:rPr>
-            <w:rStyle w:val="Lienhypertexte"/>
+            <w:rStyle w:val="Hyperlink"/>
           </w:rPr>
           <w:t>Le travail rendu</w:t>
         </w:r>
@@ -1279,7 +1282,7 @@
     </w:p>
     <w:p>
       <w:pPr>
-        <w:pStyle w:val="TM3"/>
+        <w:pStyle w:val="TOC3"/>
         <w:rPr>
           <w:rFonts w:eastAsiaTheme="minorEastAsia" w:cstheme="minorBidi"/>
           <w:b w:val="0"/>
@@ -1291,7 +1294,7 @@
       <w:hyperlink w:anchor="_Toc47444821" w:history="1">
         <w:r>
           <w:rPr>
-            <w:rStyle w:val="Lienhypertexte"/>
+            <w:rStyle w:val="Hyperlink"/>
           </w:rPr>
           <w:t>2.3.2</w:t>
         </w:r>
@@ -1307,7 +1310,7 @@
         </w:r>
         <w:r>
           <w:rPr>
-            <w:rStyle w:val="Lienhypertexte"/>
+            <w:rStyle w:val="Hyperlink"/>
           </w:rPr>
           <w:t>Organisation physique du projet</w:t>
         </w:r>
@@ -1356,7 +1359,7 @@
     </w:p>
     <w:p>
       <w:pPr>
-        <w:pStyle w:val="TM3"/>
+        <w:pStyle w:val="TOC3"/>
         <w:rPr>
           <w:rFonts w:eastAsiaTheme="minorEastAsia" w:cstheme="minorBidi"/>
           <w:b w:val="0"/>
@@ -1368,7 +1371,7 @@
       <w:hyperlink w:anchor="_Toc47444822" w:history="1">
         <w:r>
           <w:rPr>
-            <w:rStyle w:val="Lienhypertexte"/>
+            <w:rStyle w:val="Hyperlink"/>
           </w:rPr>
           <w:t>2.3.3</w:t>
         </w:r>
@@ -1384,7 +1387,7 @@
         </w:r>
         <w:r>
           <w:rPr>
-            <w:rStyle w:val="Lienhypertexte"/>
+            <w:rStyle w:val="Hyperlink"/>
           </w:rPr>
           <w:t>Organisation du temps de travail</w:t>
         </w:r>
@@ -1433,7 +1436,7 @@
     </w:p>
     <w:p>
       <w:pPr>
-        <w:pStyle w:val="TM2"/>
+        <w:pStyle w:val="TOC2"/>
         <w:rPr>
           <w:rFonts w:eastAsiaTheme="minorEastAsia" w:cstheme="minorBidi"/>
           <w:b w:val="0"/>
@@ -1446,7 +1449,7 @@
       <w:hyperlink w:anchor="_Toc47444823" w:history="1">
         <w:r>
           <w:rPr>
-            <w:rStyle w:val="Lienhypertexte"/>
+            <w:rStyle w:val="Hyperlink"/>
           </w:rPr>
           <w:t>2.4</w:t>
         </w:r>
@@ -1463,7 +1466,7 @@
         </w:r>
         <w:r>
           <w:rPr>
-            <w:rStyle w:val="Lienhypertexte"/>
+            <w:rStyle w:val="Hyperlink"/>
           </w:rPr>
           <w:t>MVP</w:t>
         </w:r>
@@ -1512,7 +1515,7 @@
     </w:p>
     <w:p>
       <w:pPr>
-        <w:pStyle w:val="TM3"/>
+        <w:pStyle w:val="TOC3"/>
         <w:rPr>
           <w:rFonts w:eastAsiaTheme="minorEastAsia" w:cstheme="minorBidi"/>
           <w:b w:val="0"/>
@@ -1524,7 +1527,7 @@
       <w:hyperlink w:anchor="_Toc47444824" w:history="1">
         <w:r>
           <w:rPr>
-            <w:rStyle w:val="Lienhypertexte"/>
+            <w:rStyle w:val="Hyperlink"/>
           </w:rPr>
           <w:t>2.4.1</w:t>
         </w:r>
@@ -1540,7 +1543,7 @@
         </w:r>
         <w:r>
           <w:rPr>
-            <w:rStyle w:val="Lienhypertexte"/>
+            <w:rStyle w:val="Hyperlink"/>
           </w:rPr>
           <w:t>Site responsive</w:t>
         </w:r>
@@ -1589,7 +1592,7 @@
     </w:p>
     <w:p>
       <w:pPr>
-        <w:pStyle w:val="TM3"/>
+        <w:pStyle w:val="TOC3"/>
         <w:rPr>
           <w:rFonts w:eastAsiaTheme="minorEastAsia" w:cstheme="minorBidi"/>
           <w:b w:val="0"/>
@@ -1601,7 +1604,7 @@
       <w:hyperlink w:anchor="_Toc47444825" w:history="1">
         <w:r>
           <w:rPr>
-            <w:rStyle w:val="Lienhypertexte"/>
+            <w:rStyle w:val="Hyperlink"/>
           </w:rPr>
           <w:t>2.4.2</w:t>
         </w:r>
@@ -1617,7 +1620,7 @@
         </w:r>
         <w:r>
           <w:rPr>
-            <w:rStyle w:val="Lienhypertexte"/>
+            <w:rStyle w:val="Hyperlink"/>
           </w:rPr>
           <w:t>Une page d’accueil classique</w:t>
         </w:r>
@@ -1666,7 +1669,7 @@
     </w:p>
     <w:p>
       <w:pPr>
-        <w:pStyle w:val="TM3"/>
+        <w:pStyle w:val="TOC3"/>
         <w:rPr>
           <w:rFonts w:eastAsiaTheme="minorEastAsia" w:cstheme="minorBidi"/>
           <w:b w:val="0"/>
@@ -1678,7 +1681,7 @@
       <w:hyperlink w:anchor="_Toc47444826" w:history="1">
         <w:r>
           <w:rPr>
-            <w:rStyle w:val="Lienhypertexte"/>
+            <w:rStyle w:val="Hyperlink"/>
           </w:rPr>
           <w:t>2.4.3</w:t>
         </w:r>
@@ -1694,7 +1697,7 @@
         </w:r>
         <w:r>
           <w:rPr>
-            <w:rStyle w:val="Lienhypertexte"/>
+            <w:rStyle w:val="Hyperlink"/>
           </w:rPr>
           <w:t>Génération dynamique de la carte</w:t>
         </w:r>
@@ -1743,7 +1746,7 @@
     </w:p>
     <w:p>
       <w:pPr>
-        <w:pStyle w:val="TM4"/>
+        <w:pStyle w:val="TOC4"/>
         <w:rPr>
           <w:rFonts w:eastAsiaTheme="minorEastAsia" w:cstheme="minorBidi"/>
           <w:b w:val="0"/>
@@ -1755,7 +1758,7 @@
       <w:hyperlink w:anchor="_Toc47444827" w:history="1">
         <w:r>
           <w:rPr>
-            <w:rStyle w:val="Lienhypertexte"/>
+            <w:rStyle w:val="Hyperlink"/>
           </w:rPr>
           <w:t>2.4.3.1.</w:t>
         </w:r>
@@ -1771,7 +1774,7 @@
         </w:r>
         <w:r>
           <w:rPr>
-            <w:rStyle w:val="Lienhypertexte"/>
+            <w:rStyle w:val="Hyperlink"/>
           </w:rPr>
           <w:t>Côté client</w:t>
         </w:r>
@@ -1820,7 +1823,7 @@
     </w:p>
     <w:p>
       <w:pPr>
-        <w:pStyle w:val="TM4"/>
+        <w:pStyle w:val="TOC4"/>
         <w:rPr>
           <w:rFonts w:eastAsiaTheme="minorEastAsia" w:cstheme="minorBidi"/>
           <w:b w:val="0"/>
@@ -1832,7 +1835,7 @@
       <w:hyperlink w:anchor="_Toc47444828" w:history="1">
         <w:r>
           <w:rPr>
-            <w:rStyle w:val="Lienhypertexte"/>
+            <w:rStyle w:val="Hyperlink"/>
           </w:rPr>
           <w:t>2.4.3.2.</w:t>
         </w:r>
@@ -1848,7 +1851,7 @@
         </w:r>
         <w:r>
           <w:rPr>
-            <w:rStyle w:val="Lienhypertexte"/>
+            <w:rStyle w:val="Hyperlink"/>
           </w:rPr>
           <w:t>Côté administrateur</w:t>
         </w:r>
@@ -1897,7 +1900,7 @@
     </w:p>
     <w:p>
       <w:pPr>
-        <w:pStyle w:val="TM3"/>
+        <w:pStyle w:val="TOC3"/>
         <w:rPr>
           <w:rFonts w:eastAsiaTheme="minorEastAsia" w:cstheme="minorBidi"/>
           <w:b w:val="0"/>
@@ -1909,7 +1912,7 @@
       <w:hyperlink w:anchor="_Toc47444829" w:history="1">
         <w:r>
           <w:rPr>
-            <w:rStyle w:val="Lienhypertexte"/>
+            <w:rStyle w:val="Hyperlink"/>
           </w:rPr>
           <w:t>2.4.4</w:t>
         </w:r>
@@ -1925,7 +1928,7 @@
         </w:r>
         <w:r>
           <w:rPr>
-            <w:rStyle w:val="Lienhypertexte"/>
+            <w:rStyle w:val="Hyperlink"/>
           </w:rPr>
           <w:t>Blog</w:t>
         </w:r>
@@ -1974,7 +1977,7 @@
     </w:p>
     <w:p>
       <w:pPr>
-        <w:pStyle w:val="TM3"/>
+        <w:pStyle w:val="TOC3"/>
         <w:rPr>
           <w:rFonts w:eastAsiaTheme="minorEastAsia" w:cstheme="minorBidi"/>
           <w:b w:val="0"/>
@@ -1986,7 +1989,7 @@
       <w:hyperlink w:anchor="_Toc47444830" w:history="1">
         <w:r>
           <w:rPr>
-            <w:rStyle w:val="Lienhypertexte"/>
+            <w:rStyle w:val="Hyperlink"/>
           </w:rPr>
           <w:t>2.4.5</w:t>
         </w:r>
@@ -2002,7 +2005,7 @@
         </w:r>
         <w:r>
           <w:rPr>
-            <w:rStyle w:val="Lienhypertexte"/>
+            <w:rStyle w:val="Hyperlink"/>
           </w:rPr>
           <w:t>Page de réservation de table</w:t>
         </w:r>
@@ -2051,7 +2054,7 @@
     </w:p>
     <w:p>
       <w:pPr>
-        <w:pStyle w:val="TM3"/>
+        <w:pStyle w:val="TOC3"/>
         <w:rPr>
           <w:rFonts w:eastAsiaTheme="minorEastAsia" w:cstheme="minorBidi"/>
           <w:b w:val="0"/>
@@ -2063,7 +2066,7 @@
       <w:hyperlink w:anchor="_Toc47444831" w:history="1">
         <w:r>
           <w:rPr>
-            <w:rStyle w:val="Lienhypertexte"/>
+            <w:rStyle w:val="Hyperlink"/>
           </w:rPr>
           <w:t>2.4.6</w:t>
         </w:r>
@@ -2079,7 +2082,7 @@
         </w:r>
         <w:r>
           <w:rPr>
-            <w:rStyle w:val="Lienhypertexte"/>
+            <w:rStyle w:val="Hyperlink"/>
           </w:rPr>
           <w:t>Page de commande en ligne</w:t>
         </w:r>
@@ -2128,7 +2131,7 @@
     </w:p>
     <w:p>
       <w:pPr>
-        <w:pStyle w:val="TM3"/>
+        <w:pStyle w:val="TOC3"/>
         <w:rPr>
           <w:rFonts w:eastAsiaTheme="minorEastAsia" w:cstheme="minorBidi"/>
           <w:b w:val="0"/>
@@ -2140,7 +2143,7 @@
       <w:hyperlink w:anchor="_Toc47444832" w:history="1">
         <w:r>
           <w:rPr>
-            <w:rStyle w:val="Lienhypertexte"/>
+            <w:rStyle w:val="Hyperlink"/>
           </w:rPr>
           <w:t>2.4.7</w:t>
         </w:r>
@@ -2156,7 +2159,7 @@
         </w:r>
         <w:r>
           <w:rPr>
-            <w:rStyle w:val="Lienhypertexte"/>
+            <w:rStyle w:val="Hyperlink"/>
           </w:rPr>
           <w:t>Formulaire de contact</w:t>
         </w:r>
@@ -2205,7 +2208,7 @@
     </w:p>
     <w:p>
       <w:pPr>
-        <w:pStyle w:val="TM3"/>
+        <w:pStyle w:val="TOC3"/>
         <w:rPr>
           <w:rFonts w:eastAsiaTheme="minorEastAsia" w:cstheme="minorBidi"/>
           <w:b w:val="0"/>
@@ -2217,7 +2220,7 @@
       <w:hyperlink w:anchor="_Toc47444833" w:history="1">
         <w:r>
           <w:rPr>
-            <w:rStyle w:val="Lienhypertexte"/>
+            <w:rStyle w:val="Hyperlink"/>
           </w:rPr>
           <w:t>2.4.8</w:t>
         </w:r>
@@ -2233,7 +2236,7 @@
         </w:r>
         <w:r>
           <w:rPr>
-            <w:rStyle w:val="Lienhypertexte"/>
+            <w:rStyle w:val="Hyperlink"/>
           </w:rPr>
           <w:t>Page de connexion</w:t>
         </w:r>
@@ -2282,7 +2285,7 @@
     </w:p>
     <w:p>
       <w:pPr>
-        <w:pStyle w:val="TM4"/>
+        <w:pStyle w:val="TOC4"/>
         <w:rPr>
           <w:rFonts w:eastAsiaTheme="minorEastAsia" w:cstheme="minorBidi"/>
           <w:b w:val="0"/>
@@ -2294,7 +2297,7 @@
       <w:hyperlink w:anchor="_Toc47444834" w:history="1">
         <w:r>
           <w:rPr>
-            <w:rStyle w:val="Lienhypertexte"/>
+            <w:rStyle w:val="Hyperlink"/>
           </w:rPr>
           <w:t>2.4.8.1.</w:t>
         </w:r>
@@ -2310,7 +2313,7 @@
         </w:r>
         <w:r>
           <w:rPr>
-            <w:rStyle w:val="Lienhypertexte"/>
+            <w:rStyle w:val="Hyperlink"/>
           </w:rPr>
           <w:t>Client non inscrit</w:t>
         </w:r>
@@ -2359,7 +2362,7 @@
     </w:p>
     <w:p>
       <w:pPr>
-        <w:pStyle w:val="TM4"/>
+        <w:pStyle w:val="TOC4"/>
         <w:rPr>
           <w:rFonts w:eastAsiaTheme="minorEastAsia" w:cstheme="minorBidi"/>
           <w:b w:val="0"/>
@@ -2371,7 +2374,7 @@
       <w:hyperlink w:anchor="_Toc47444835" w:history="1">
         <w:r>
           <w:rPr>
-            <w:rStyle w:val="Lienhypertexte"/>
+            <w:rStyle w:val="Hyperlink"/>
           </w:rPr>
           <w:t>2.4.8.2.</w:t>
         </w:r>
@@ -2387,7 +2390,7 @@
         </w:r>
         <w:r>
           <w:rPr>
-            <w:rStyle w:val="Lienhypertexte"/>
+            <w:rStyle w:val="Hyperlink"/>
           </w:rPr>
           <w:t>Client inscrit</w:t>
         </w:r>
@@ -2436,7 +2439,7 @@
     </w:p>
     <w:p>
       <w:pPr>
-        <w:pStyle w:val="TM4"/>
+        <w:pStyle w:val="TOC4"/>
         <w:rPr>
           <w:rFonts w:eastAsiaTheme="minorEastAsia" w:cstheme="minorBidi"/>
           <w:b w:val="0"/>
@@ -2448,7 +2451,7 @@
       <w:hyperlink w:anchor="_Toc47444836" w:history="1">
         <w:r>
           <w:rPr>
-            <w:rStyle w:val="Lienhypertexte"/>
+            <w:rStyle w:val="Hyperlink"/>
           </w:rPr>
           <w:t>2.4.8.3.</w:t>
         </w:r>
@@ -2464,7 +2467,7 @@
         </w:r>
         <w:r>
           <w:rPr>
-            <w:rStyle w:val="Lienhypertexte"/>
+            <w:rStyle w:val="Hyperlink"/>
           </w:rPr>
           <w:t>Administrateur</w:t>
         </w:r>
@@ -2513,7 +2516,7 @@
     </w:p>
     <w:p>
       <w:pPr>
-        <w:pStyle w:val="TM4"/>
+        <w:pStyle w:val="TOC4"/>
         <w:rPr>
           <w:rFonts w:eastAsiaTheme="minorEastAsia" w:cstheme="minorBidi"/>
           <w:b w:val="0"/>
@@ -2525,7 +2528,7 @@
       <w:hyperlink w:anchor="_Toc47444837" w:history="1">
         <w:r>
           <w:rPr>
-            <w:rStyle w:val="Lienhypertexte"/>
+            <w:rStyle w:val="Hyperlink"/>
           </w:rPr>
           <w:t>2.4.8.4.</w:t>
         </w:r>
@@ -2541,7 +2544,7 @@
         </w:r>
         <w:r>
           <w:rPr>
-            <w:rStyle w:val="Lienhypertexte"/>
+            <w:rStyle w:val="Hyperlink"/>
           </w:rPr>
           <w:t>Mot de passe</w:t>
         </w:r>
@@ -2590,7 +2593,7 @@
     </w:p>
     <w:p>
       <w:pPr>
-        <w:pStyle w:val="TM3"/>
+        <w:pStyle w:val="TOC3"/>
         <w:rPr>
           <w:rFonts w:eastAsiaTheme="minorEastAsia" w:cstheme="minorBidi"/>
           <w:b w:val="0"/>
@@ -2602,7 +2605,7 @@
       <w:hyperlink w:anchor="_Toc47444838" w:history="1">
         <w:r>
           <w:rPr>
-            <w:rStyle w:val="Lienhypertexte"/>
+            <w:rStyle w:val="Hyperlink"/>
           </w:rPr>
           <w:t>2.4.9</w:t>
         </w:r>
@@ -2618,7 +2621,7 @@
         </w:r>
         <w:r>
           <w:rPr>
-            <w:rStyle w:val="Lienhypertexte"/>
+            <w:rStyle w:val="Hyperlink"/>
           </w:rPr>
           <w:t>Pages de mentions légales et de RGPD</w:t>
         </w:r>
@@ -2667,7 +2670,7 @@
     </w:p>
     <w:p>
       <w:pPr>
-        <w:pStyle w:val="TM2"/>
+        <w:pStyle w:val="TOC2"/>
         <w:rPr>
           <w:rFonts w:eastAsiaTheme="minorEastAsia" w:cstheme="minorBidi"/>
           <w:b w:val="0"/>
@@ -2680,7 +2683,7 @@
       <w:hyperlink w:anchor="_Toc47444839" w:history="1">
         <w:r>
           <w:rPr>
-            <w:rStyle w:val="Lienhypertexte"/>
+            <w:rStyle w:val="Hyperlink"/>
           </w:rPr>
           <w:t>2.5</w:t>
         </w:r>
@@ -2697,7 +2700,7 @@
         </w:r>
         <w:r>
           <w:rPr>
-            <w:rStyle w:val="Lienhypertexte"/>
+            <w:rStyle w:val="Hyperlink"/>
           </w:rPr>
           <w:t>Bonus conseillés</w:t>
         </w:r>
@@ -2746,7 +2749,7 @@
     </w:p>
     <w:p>
       <w:pPr>
-        <w:pStyle w:val="TM3"/>
+        <w:pStyle w:val="TOC3"/>
         <w:rPr>
           <w:rFonts w:eastAsiaTheme="minorEastAsia" w:cstheme="minorBidi"/>
           <w:b w:val="0"/>
@@ -2758,7 +2761,7 @@
       <w:hyperlink w:anchor="_Toc47444840" w:history="1">
         <w:r>
           <w:rPr>
-            <w:rStyle w:val="Lienhypertexte"/>
+            <w:rStyle w:val="Hyperlink"/>
           </w:rPr>
           <w:t>2.5.1</w:t>
         </w:r>
@@ -2774,7 +2777,7 @@
         </w:r>
         <w:r>
           <w:rPr>
-            <w:rStyle w:val="Lienhypertexte"/>
+            <w:rStyle w:val="Hyperlink"/>
           </w:rPr>
           <w:t>Réservation des tables</w:t>
         </w:r>
@@ -2823,7 +2826,7 @@
     </w:p>
     <w:p>
       <w:pPr>
-        <w:pStyle w:val="TM3"/>
+        <w:pStyle w:val="TOC3"/>
         <w:rPr>
           <w:rFonts w:eastAsiaTheme="minorEastAsia" w:cstheme="minorBidi"/>
           <w:b w:val="0"/>
@@ -2835,7 +2838,7 @@
       <w:hyperlink w:anchor="_Toc47444841" w:history="1">
         <w:r>
           <w:rPr>
-            <w:rStyle w:val="Lienhypertexte"/>
+            <w:rStyle w:val="Hyperlink"/>
           </w:rPr>
           <w:t>2.5.2</w:t>
         </w:r>
@@ -2851,7 +2854,7 @@
         </w:r>
         <w:r>
           <w:rPr>
-            <w:rStyle w:val="Lienhypertexte"/>
+            <w:rStyle w:val="Hyperlink"/>
           </w:rPr>
           <w:t>Page de contact</w:t>
         </w:r>
@@ -2900,7 +2903,7 @@
     </w:p>
     <w:p>
       <w:pPr>
-        <w:pStyle w:val="TM3"/>
+        <w:pStyle w:val="TOC3"/>
         <w:rPr>
           <w:rFonts w:eastAsiaTheme="minorEastAsia" w:cstheme="minorBidi"/>
           <w:b w:val="0"/>
@@ -2912,7 +2915,7 @@
       <w:hyperlink w:anchor="_Toc47444842" w:history="1">
         <w:r>
           <w:rPr>
-            <w:rStyle w:val="Lienhypertexte"/>
+            <w:rStyle w:val="Hyperlink"/>
           </w:rPr>
           <w:t>2.5.3</w:t>
         </w:r>
@@ -2928,7 +2931,7 @@
         </w:r>
         <w:r>
           <w:rPr>
-            <w:rStyle w:val="Lienhypertexte"/>
+            <w:rStyle w:val="Hyperlink"/>
           </w:rPr>
           <w:t>Page de connexion</w:t>
         </w:r>
@@ -2977,7 +2980,7 @@
     </w:p>
     <w:p>
       <w:pPr>
-        <w:pStyle w:val="TM3"/>
+        <w:pStyle w:val="TOC3"/>
         <w:rPr>
           <w:rFonts w:eastAsiaTheme="minorEastAsia" w:cstheme="minorBidi"/>
           <w:b w:val="0"/>
@@ -2989,7 +2992,7 @@
       <w:hyperlink w:anchor="_Toc47444843" w:history="1">
         <w:r>
           <w:rPr>
-            <w:rStyle w:val="Lienhypertexte"/>
+            <w:rStyle w:val="Hyperlink"/>
           </w:rPr>
           <w:t>2.5.4</w:t>
         </w:r>
@@ -3005,7 +3008,7 @@
         </w:r>
         <w:r>
           <w:rPr>
-            <w:rStyle w:val="Lienhypertexte"/>
+            <w:rStyle w:val="Hyperlink"/>
           </w:rPr>
           <w:t>Page de gestion administrateur</w:t>
         </w:r>
@@ -3054,7 +3057,7 @@
     </w:p>
     <w:p>
       <w:pPr>
-        <w:pStyle w:val="TM4"/>
+        <w:pStyle w:val="TOC4"/>
         <w:rPr>
           <w:rFonts w:eastAsiaTheme="minorEastAsia" w:cstheme="minorBidi"/>
           <w:b w:val="0"/>
@@ -3066,7 +3069,7 @@
       <w:hyperlink w:anchor="_Toc47444844" w:history="1">
         <w:r>
           <w:rPr>
-            <w:rStyle w:val="Lienhypertexte"/>
+            <w:rStyle w:val="Hyperlink"/>
           </w:rPr>
           <w:t>2.5.4.1.</w:t>
         </w:r>
@@ -3082,7 +3085,7 @@
         </w:r>
         <w:r>
           <w:rPr>
-            <w:rStyle w:val="Lienhypertexte"/>
+            <w:rStyle w:val="Hyperlink"/>
           </w:rPr>
           <w:t>Acceptation automatique</w:t>
         </w:r>
@@ -3131,7 +3134,7 @@
     </w:p>
     <w:p>
       <w:pPr>
-        <w:pStyle w:val="TM4"/>
+        <w:pStyle w:val="TOC4"/>
         <w:rPr>
           <w:rFonts w:eastAsiaTheme="minorEastAsia" w:cstheme="minorBidi"/>
           <w:b w:val="0"/>
@@ -3143,7 +3146,7 @@
       <w:hyperlink w:anchor="_Toc47444845" w:history="1">
         <w:r>
           <w:rPr>
-            <w:rStyle w:val="Lienhypertexte"/>
+            <w:rStyle w:val="Hyperlink"/>
           </w:rPr>
           <w:t>2.5.4.2.</w:t>
         </w:r>
@@ -3159,7 +3162,7 @@
         </w:r>
         <w:r>
           <w:rPr>
-            <w:rStyle w:val="Lienhypertexte"/>
+            <w:rStyle w:val="Hyperlink"/>
           </w:rPr>
           <w:t>Refus de réservation</w:t>
         </w:r>
@@ -3208,7 +3211,7 @@
     </w:p>
     <w:p>
       <w:pPr>
-        <w:pStyle w:val="TM2"/>
+        <w:pStyle w:val="TOC2"/>
         <w:rPr>
           <w:rFonts w:eastAsiaTheme="minorEastAsia" w:cstheme="minorBidi"/>
           <w:b w:val="0"/>
@@ -3221,7 +3224,7 @@
       <w:hyperlink w:anchor="_Toc47444846" w:history="1">
         <w:r>
           <w:rPr>
-            <w:rStyle w:val="Lienhypertexte"/>
+            <w:rStyle w:val="Hyperlink"/>
           </w:rPr>
           <w:t>2.6</w:t>
         </w:r>
@@ -3238,7 +3241,7 @@
         </w:r>
         <w:r>
           <w:rPr>
-            <w:rStyle w:val="Lienhypertexte"/>
+            <w:rStyle w:val="Hyperlink"/>
           </w:rPr>
           <w:t>Bonus difficiles</w:t>
         </w:r>
@@ -3287,7 +3290,7 @@
     </w:p>
     <w:p>
       <w:pPr>
-        <w:pStyle w:val="TM3"/>
+        <w:pStyle w:val="TOC3"/>
         <w:rPr>
           <w:rFonts w:eastAsiaTheme="minorEastAsia" w:cstheme="minorBidi"/>
           <w:b w:val="0"/>
@@ -3299,7 +3302,7 @@
       <w:hyperlink w:anchor="_Toc47444847" w:history="1">
         <w:r>
           <w:rPr>
-            <w:rStyle w:val="Lienhypertexte"/>
+            <w:rStyle w:val="Hyperlink"/>
           </w:rPr>
           <w:t>2.6.1</w:t>
         </w:r>
@@ -3315,7 +3318,7 @@
         </w:r>
         <w:r>
           <w:rPr>
-            <w:rStyle w:val="Lienhypertexte"/>
+            <w:rStyle w:val="Hyperlink"/>
           </w:rPr>
           <w:t>Page de connexion</w:t>
         </w:r>
@@ -3364,7 +3367,7 @@
     </w:p>
     <w:p>
       <w:pPr>
-        <w:pStyle w:val="TM3"/>
+        <w:pStyle w:val="TOC3"/>
         <w:rPr>
           <w:rFonts w:eastAsiaTheme="minorEastAsia" w:cstheme="minorBidi"/>
           <w:b w:val="0"/>
@@ -3376,7 +3379,7 @@
       <w:hyperlink w:anchor="_Toc47444848" w:history="1">
         <w:r>
           <w:rPr>
-            <w:rStyle w:val="Lienhypertexte"/>
+            <w:rStyle w:val="Hyperlink"/>
           </w:rPr>
           <w:t>2.6.2</w:t>
         </w:r>
@@ -3392,7 +3395,7 @@
         </w:r>
         <w:r>
           <w:rPr>
-            <w:rStyle w:val="Lienhypertexte"/>
+            <w:rStyle w:val="Hyperlink"/>
           </w:rPr>
           <w:t>Commande en livraison ou à emporter</w:t>
         </w:r>
@@ -3441,7 +3444,7 @@
     </w:p>
     <w:p>
       <w:pPr>
-        <w:pStyle w:val="TM2"/>
+        <w:pStyle w:val="TOC2"/>
         <w:rPr>
           <w:rFonts w:eastAsiaTheme="minorEastAsia" w:cstheme="minorBidi"/>
           <w:b w:val="0"/>
@@ -3454,7 +3457,7 @@
       <w:hyperlink w:anchor="_Toc47444849" w:history="1">
         <w:r>
           <w:rPr>
-            <w:rStyle w:val="Lienhypertexte"/>
+            <w:rStyle w:val="Hyperlink"/>
           </w:rPr>
           <w:t>2.7</w:t>
         </w:r>
@@ -3471,7 +3474,7 @@
         </w:r>
         <w:r>
           <w:rPr>
-            <w:rStyle w:val="Lienhypertexte"/>
+            <w:rStyle w:val="Hyperlink"/>
           </w:rPr>
           <w:t>Bonus extremes</w:t>
         </w:r>
@@ -3520,7 +3523,7 @@
     </w:p>
     <w:p>
       <w:pPr>
-        <w:pStyle w:val="TM1"/>
+        <w:pStyle w:val="TOC1"/>
         <w:tabs>
           <w:tab w:val="left" w:pos="601"/>
         </w:tabs>
@@ -3537,7 +3540,7 @@
       <w:hyperlink w:anchor="_Toc47444850" w:history="1">
         <w:r>
           <w:rPr>
-            <w:rStyle w:val="Lienhypertexte"/>
+            <w:rStyle w:val="Hyperlink"/>
           </w:rPr>
           <w:t>3.</w:t>
         </w:r>
@@ -3555,7 +3558,7 @@
         </w:r>
         <w:r>
           <w:rPr>
-            <w:rStyle w:val="Lienhypertexte"/>
+            <w:rStyle w:val="Hyperlink"/>
           </w:rPr>
           <w:t>Les aspects techniques</w:t>
         </w:r>
@@ -3604,7 +3607,7 @@
     </w:p>
     <w:p>
       <w:pPr>
-        <w:pStyle w:val="TM1"/>
+        <w:pStyle w:val="TOC1"/>
         <w:tabs>
           <w:tab w:val="left" w:pos="601"/>
         </w:tabs>
@@ -3621,7 +3624,7 @@
       <w:hyperlink w:anchor="_Toc47444851" w:history="1">
         <w:r>
           <w:rPr>
-            <w:rStyle w:val="Lienhypertexte"/>
+            <w:rStyle w:val="Hyperlink"/>
           </w:rPr>
           <w:t>4.</w:t>
         </w:r>
@@ -3639,7 +3642,7 @@
         </w:r>
         <w:r>
           <w:rPr>
-            <w:rStyle w:val="Lienhypertexte"/>
+            <w:rStyle w:val="Hyperlink"/>
           </w:rPr>
           <w:t>Fonctionnalités et utilisations</w:t>
         </w:r>
@@ -3688,7 +3691,7 @@
     </w:p>
     <w:p>
       <w:pPr>
-        <w:pStyle w:val="TM2"/>
+        <w:pStyle w:val="TOC2"/>
         <w:rPr>
           <w:rFonts w:eastAsiaTheme="minorEastAsia" w:cstheme="minorBidi"/>
           <w:b w:val="0"/>
@@ -3701,7 +3704,7 @@
       <w:hyperlink w:anchor="_Toc47444852" w:history="1">
         <w:r>
           <w:rPr>
-            <w:rStyle w:val="Lienhypertexte"/>
+            <w:rStyle w:val="Hyperlink"/>
           </w:rPr>
           <w:t>4.1</w:t>
         </w:r>
@@ -3718,7 +3721,7 @@
         </w:r>
         <w:r>
           <w:rPr>
-            <w:rStyle w:val="Lienhypertexte"/>
+            <w:rStyle w:val="Hyperlink"/>
           </w:rPr>
           <w:t>Résumé des fonctionnalités</w:t>
         </w:r>
@@ -3767,7 +3770,7 @@
     </w:p>
     <w:p>
       <w:pPr>
-        <w:pStyle w:val="TM3"/>
+        <w:pStyle w:val="TOC3"/>
         <w:rPr>
           <w:rFonts w:eastAsiaTheme="minorEastAsia" w:cstheme="minorBidi"/>
           <w:b w:val="0"/>
@@ -3779,7 +3782,7 @@
       <w:hyperlink w:anchor="_Toc47444853" w:history="1">
         <w:r>
           <w:rPr>
-            <w:rStyle w:val="Lienhypertexte"/>
+            <w:rStyle w:val="Hyperlink"/>
           </w:rPr>
           <w:t>4.1.1</w:t>
         </w:r>
@@ -3795,7 +3798,7 @@
         </w:r>
         <w:r>
           <w:rPr>
-            <w:rStyle w:val="Lienhypertexte"/>
+            <w:rStyle w:val="Hyperlink"/>
           </w:rPr>
           <w:t>Home</w:t>
         </w:r>
@@ -3844,7 +3847,7 @@
     </w:p>
     <w:p>
       <w:pPr>
-        <w:pStyle w:val="TM3"/>
+        <w:pStyle w:val="TOC3"/>
         <w:rPr>
           <w:rFonts w:eastAsiaTheme="minorEastAsia" w:cstheme="minorBidi"/>
           <w:b w:val="0"/>
@@ -3856,7 +3859,7 @@
       <w:hyperlink w:anchor="_Toc47444854" w:history="1">
         <w:r>
           <w:rPr>
-            <w:rStyle w:val="Lienhypertexte"/>
+            <w:rStyle w:val="Hyperlink"/>
           </w:rPr>
           <w:t>4.1.2</w:t>
         </w:r>
@@ -3872,7 +3875,7 @@
         </w:r>
         <w:r>
           <w:rPr>
-            <w:rStyle w:val="Lienhypertexte"/>
+            <w:rStyle w:val="Hyperlink"/>
           </w:rPr>
           <w:t>Inscription</w:t>
         </w:r>
@@ -3921,7 +3924,7 @@
     </w:p>
     <w:p>
       <w:pPr>
-        <w:pStyle w:val="TM3"/>
+        <w:pStyle w:val="TOC3"/>
         <w:rPr>
           <w:rFonts w:eastAsiaTheme="minorEastAsia" w:cstheme="minorBidi"/>
           <w:b w:val="0"/>
@@ -3933,7 +3936,7 @@
       <w:hyperlink w:anchor="_Toc47444855" w:history="1">
         <w:r>
           <w:rPr>
-            <w:rStyle w:val="Lienhypertexte"/>
+            <w:rStyle w:val="Hyperlink"/>
           </w:rPr>
           <w:t>4.1.3</w:t>
         </w:r>
@@ -3949,7 +3952,7 @@
         </w:r>
         <w:r>
           <w:rPr>
-            <w:rStyle w:val="Lienhypertexte"/>
+            <w:rStyle w:val="Hyperlink"/>
           </w:rPr>
           <w:t>Connexion</w:t>
         </w:r>
@@ -3998,7 +4001,7 @@
     </w:p>
     <w:p>
       <w:pPr>
-        <w:pStyle w:val="TM3"/>
+        <w:pStyle w:val="TOC3"/>
         <w:rPr>
           <w:rFonts w:eastAsiaTheme="minorEastAsia" w:cstheme="minorBidi"/>
           <w:b w:val="0"/>
@@ -4010,7 +4013,7 @@
       <w:hyperlink w:anchor="_Toc47444856" w:history="1">
         <w:r>
           <w:rPr>
-            <w:rStyle w:val="Lienhypertexte"/>
+            <w:rStyle w:val="Hyperlink"/>
           </w:rPr>
           <w:t>4.1.4</w:t>
         </w:r>
@@ -4026,7 +4029,7 @@
         </w:r>
         <w:r>
           <w:rPr>
-            <w:rStyle w:val="Lienhypertexte"/>
+            <w:rStyle w:val="Hyperlink"/>
           </w:rPr>
           <w:t>Mot de passe oublié (formulaire)</w:t>
         </w:r>
@@ -4075,7 +4078,7 @@
     </w:p>
     <w:p>
       <w:pPr>
-        <w:pStyle w:val="TM3"/>
+        <w:pStyle w:val="TOC3"/>
         <w:rPr>
           <w:rFonts w:eastAsiaTheme="minorEastAsia" w:cstheme="minorBidi"/>
           <w:b w:val="0"/>
@@ -4087,7 +4090,7 @@
       <w:hyperlink w:anchor="_Toc47444857" w:history="1">
         <w:r>
           <w:rPr>
-            <w:rStyle w:val="Lienhypertexte"/>
+            <w:rStyle w:val="Hyperlink"/>
           </w:rPr>
           <w:t>4.1.5</w:t>
         </w:r>
@@ -4103,7 +4106,7 @@
         </w:r>
         <w:r>
           <w:rPr>
-            <w:rStyle w:val="Lienhypertexte"/>
+            <w:rStyle w:val="Hyperlink"/>
           </w:rPr>
           <w:t>Blog</w:t>
         </w:r>
@@ -4152,7 +4155,7 @@
     </w:p>
     <w:p>
       <w:pPr>
-        <w:pStyle w:val="TM3"/>
+        <w:pStyle w:val="TOC3"/>
         <w:rPr>
           <w:rFonts w:eastAsiaTheme="minorEastAsia" w:cstheme="minorBidi"/>
           <w:b w:val="0"/>
@@ -4164,7 +4167,7 @@
       <w:hyperlink w:anchor="_Toc47444858" w:history="1">
         <w:r>
           <w:rPr>
-            <w:rStyle w:val="Lienhypertexte"/>
+            <w:rStyle w:val="Hyperlink"/>
           </w:rPr>
           <w:t>4.1.6</w:t>
         </w:r>
@@ -4180,7 +4183,7 @@
         </w:r>
         <w:r>
           <w:rPr>
-            <w:rStyle w:val="Lienhypertexte"/>
+            <w:rStyle w:val="Hyperlink"/>
           </w:rPr>
           <w:t>Poster article (formulaire)</w:t>
         </w:r>
@@ -4229,7 +4232,7 @@
     </w:p>
     <w:p>
       <w:pPr>
-        <w:pStyle w:val="TM3"/>
+        <w:pStyle w:val="TOC3"/>
         <w:rPr>
           <w:rFonts w:eastAsiaTheme="minorEastAsia" w:cstheme="minorBidi"/>
           <w:b w:val="0"/>
@@ -4241,7 +4244,7 @@
       <w:hyperlink w:anchor="_Toc47444859" w:history="1">
         <w:r>
           <w:rPr>
-            <w:rStyle w:val="Lienhypertexte"/>
+            <w:rStyle w:val="Hyperlink"/>
           </w:rPr>
           <w:t>4.1.7</w:t>
         </w:r>
@@ -4257,7 +4260,7 @@
         </w:r>
         <w:r>
           <w:rPr>
-            <w:rStyle w:val="Lienhypertexte"/>
+            <w:rStyle w:val="Hyperlink"/>
           </w:rPr>
           <w:t>Modifier article (formulaire)</w:t>
         </w:r>
@@ -4306,7 +4309,7 @@
     </w:p>
     <w:p>
       <w:pPr>
-        <w:pStyle w:val="TM3"/>
+        <w:pStyle w:val="TOC3"/>
         <w:rPr>
           <w:rFonts w:eastAsiaTheme="minorEastAsia" w:cstheme="minorBidi"/>
           <w:b w:val="0"/>
@@ -4318,7 +4321,7 @@
       <w:hyperlink w:anchor="_Toc47444860" w:history="1">
         <w:r>
           <w:rPr>
-            <w:rStyle w:val="Lienhypertexte"/>
+            <w:rStyle w:val="Hyperlink"/>
           </w:rPr>
           <w:t>4.1.8</w:t>
         </w:r>
@@ -4334,7 +4337,7 @@
         </w:r>
         <w:r>
           <w:rPr>
-            <w:rStyle w:val="Lienhypertexte"/>
+            <w:rStyle w:val="Hyperlink"/>
           </w:rPr>
           <w:t>La carte</w:t>
         </w:r>
@@ -4383,7 +4386,7 @@
     </w:p>
     <w:p>
       <w:pPr>
-        <w:pStyle w:val="TM3"/>
+        <w:pStyle w:val="TOC3"/>
         <w:rPr>
           <w:rFonts w:eastAsiaTheme="minorEastAsia" w:cstheme="minorBidi"/>
           <w:b w:val="0"/>
@@ -4395,7 +4398,7 @@
       <w:hyperlink w:anchor="_Toc47444861" w:history="1">
         <w:r>
           <w:rPr>
-            <w:rStyle w:val="Lienhypertexte"/>
+            <w:rStyle w:val="Hyperlink"/>
           </w:rPr>
           <w:t>4.1.9</w:t>
         </w:r>
@@ -4411,7 +4414,7 @@
         </w:r>
         <w:r>
           <w:rPr>
-            <w:rStyle w:val="Lienhypertexte"/>
+            <w:rStyle w:val="Hyperlink"/>
           </w:rPr>
           <w:t>Contact (formulaire)</w:t>
         </w:r>
@@ -4460,7 +4463,7 @@
     </w:p>
     <w:p>
       <w:pPr>
-        <w:pStyle w:val="TM3"/>
+        <w:pStyle w:val="TOC3"/>
         <w:rPr>
           <w:rFonts w:eastAsiaTheme="minorEastAsia" w:cstheme="minorBidi"/>
           <w:b w:val="0"/>
@@ -4472,7 +4475,7 @@
       <w:hyperlink w:anchor="_Toc47444862" w:history="1">
         <w:r>
           <w:rPr>
-            <w:rStyle w:val="Lienhypertexte"/>
+            <w:rStyle w:val="Hyperlink"/>
           </w:rPr>
           <w:t>4.1.10</w:t>
         </w:r>
@@ -4488,7 +4491,7 @@
         </w:r>
         <w:r>
           <w:rPr>
-            <w:rStyle w:val="Lienhypertexte"/>
+            <w:rStyle w:val="Hyperlink"/>
           </w:rPr>
           <w:t>Les commandes</w:t>
         </w:r>
@@ -4537,7 +4540,7 @@
     </w:p>
     <w:p>
       <w:pPr>
-        <w:pStyle w:val="TM3"/>
+        <w:pStyle w:val="TOC3"/>
         <w:rPr>
           <w:rFonts w:eastAsiaTheme="minorEastAsia" w:cstheme="minorBidi"/>
           <w:b w:val="0"/>
@@ -4549,7 +4552,7 @@
       <w:hyperlink w:anchor="_Toc47444863" w:history="1">
         <w:r>
           <w:rPr>
-            <w:rStyle w:val="Lienhypertexte"/>
+            <w:rStyle w:val="Hyperlink"/>
           </w:rPr>
           <w:t>4.1.11</w:t>
         </w:r>
@@ -4565,7 +4568,7 @@
         </w:r>
         <w:r>
           <w:rPr>
-            <w:rStyle w:val="Lienhypertexte"/>
+            <w:rStyle w:val="Hyperlink"/>
           </w:rPr>
           <w:t>Valider la commande</w:t>
         </w:r>
@@ -4614,7 +4617,7 @@
     </w:p>
     <w:p>
       <w:pPr>
-        <w:pStyle w:val="TM3"/>
+        <w:pStyle w:val="TOC3"/>
         <w:rPr>
           <w:rFonts w:eastAsiaTheme="minorEastAsia" w:cstheme="minorBidi"/>
           <w:b w:val="0"/>
@@ -4626,7 +4629,7 @@
       <w:hyperlink w:anchor="_Toc47444864" w:history="1">
         <w:r>
           <w:rPr>
-            <w:rStyle w:val="Lienhypertexte"/>
+            <w:rStyle w:val="Hyperlink"/>
           </w:rPr>
           <w:t>4.1.12</w:t>
         </w:r>
@@ -4642,7 +4645,7 @@
         </w:r>
         <w:r>
           <w:rPr>
-            <w:rStyle w:val="Lienhypertexte"/>
+            <w:rStyle w:val="Hyperlink"/>
           </w:rPr>
           <w:t>Page profil</w:t>
         </w:r>
@@ -4691,7 +4694,7 @@
     </w:p>
     <w:p>
       <w:pPr>
-        <w:pStyle w:val="TM3"/>
+        <w:pStyle w:val="TOC3"/>
         <w:rPr>
           <w:rFonts w:eastAsiaTheme="minorEastAsia" w:cstheme="minorBidi"/>
           <w:b w:val="0"/>
@@ -4703,7 +4706,7 @@
       <w:hyperlink w:anchor="_Toc47444865" w:history="1">
         <w:r>
           <w:rPr>
-            <w:rStyle w:val="Lienhypertexte"/>
+            <w:rStyle w:val="Hyperlink"/>
           </w:rPr>
           <w:t>4.1.13</w:t>
         </w:r>
@@ -4719,7 +4722,7 @@
         </w:r>
         <w:r>
           <w:rPr>
-            <w:rStyle w:val="Lienhypertexte"/>
+            <w:rStyle w:val="Hyperlink"/>
           </w:rPr>
           <w:t>Interface administrateur</w:t>
         </w:r>
@@ -4768,7 +4771,7 @@
     </w:p>
     <w:p>
       <w:pPr>
-        <w:pStyle w:val="TM2"/>
+        <w:pStyle w:val="TOC2"/>
         <w:rPr>
           <w:rFonts w:eastAsiaTheme="minorEastAsia" w:cstheme="minorBidi"/>
           <w:b w:val="0"/>
@@ -4781,7 +4784,7 @@
       <w:hyperlink w:anchor="_Toc47444866" w:history="1">
         <w:r>
           <w:rPr>
-            <w:rStyle w:val="Lienhypertexte"/>
+            <w:rStyle w:val="Hyperlink"/>
           </w:rPr>
           <w:t>4.2</w:t>
         </w:r>
@@ -4798,7 +4801,7 @@
         </w:r>
         <w:r>
           <w:rPr>
-            <w:rStyle w:val="Lienhypertexte"/>
+            <w:rStyle w:val="Hyperlink"/>
           </w:rPr>
           <w:t>USer strories</w:t>
         </w:r>
@@ -4847,7 +4850,7 @@
     </w:p>
     <w:p>
       <w:pPr>
-        <w:pStyle w:val="TM3"/>
+        <w:pStyle w:val="TOC3"/>
         <w:rPr>
           <w:rFonts w:eastAsiaTheme="minorEastAsia" w:cstheme="minorBidi"/>
           <w:b w:val="0"/>
@@ -4859,7 +4862,7 @@
       <w:hyperlink w:anchor="_Toc47444867" w:history="1">
         <w:r>
           <w:rPr>
-            <w:rStyle w:val="Lienhypertexte"/>
+            <w:rStyle w:val="Hyperlink"/>
           </w:rPr>
           <w:t>4.2.1</w:t>
         </w:r>
@@ -4875,7 +4878,7 @@
         </w:r>
         <w:r>
           <w:rPr>
-            <w:rStyle w:val="Lienhypertexte"/>
+            <w:rStyle w:val="Hyperlink"/>
           </w:rPr>
           <w:t>En tant que visiteur</w:t>
         </w:r>
@@ -4924,7 +4927,7 @@
     </w:p>
     <w:p>
       <w:pPr>
-        <w:pStyle w:val="TM3"/>
+        <w:pStyle w:val="TOC3"/>
         <w:rPr>
           <w:rFonts w:eastAsiaTheme="minorEastAsia" w:cstheme="minorBidi"/>
           <w:b w:val="0"/>
@@ -4936,7 +4939,7 @@
       <w:hyperlink w:anchor="_Toc47444868" w:history="1">
         <w:r>
           <w:rPr>
-            <w:rStyle w:val="Lienhypertexte"/>
+            <w:rStyle w:val="Hyperlink"/>
           </w:rPr>
           <w:t>4.2.2</w:t>
         </w:r>
@@ -4952,7 +4955,7 @@
         </w:r>
         <w:r>
           <w:rPr>
-            <w:rStyle w:val="Lienhypertexte"/>
+            <w:rStyle w:val="Hyperlink"/>
           </w:rPr>
           <w:t>En tant qu’utilisateur inscrit</w:t>
         </w:r>
@@ -5001,7 +5004,7 @@
     </w:p>
     <w:p>
       <w:pPr>
-        <w:pStyle w:val="TM3"/>
+        <w:pStyle w:val="TOC3"/>
         <w:rPr>
           <w:rFonts w:eastAsiaTheme="minorEastAsia" w:cstheme="minorBidi"/>
           <w:b w:val="0"/>
@@ -5013,7 +5016,7 @@
       <w:hyperlink w:anchor="_Toc47444869" w:history="1">
         <w:r>
           <w:rPr>
-            <w:rStyle w:val="Lienhypertexte"/>
+            <w:rStyle w:val="Hyperlink"/>
           </w:rPr>
           <w:t>4.2.3</w:t>
         </w:r>
@@ -5029,7 +5032,7 @@
         </w:r>
         <w:r>
           <w:rPr>
-            <w:rStyle w:val="Lienhypertexte"/>
+            <w:rStyle w:val="Hyperlink"/>
           </w:rPr>
           <w:t>En tant qu’administrateur</w:t>
         </w:r>
@@ -5078,7 +5081,7 @@
     </w:p>
     <w:p>
       <w:pPr>
-        <w:pStyle w:val="TM1"/>
+        <w:pStyle w:val="TOC1"/>
         <w:tabs>
           <w:tab w:val="left" w:pos="601"/>
         </w:tabs>
@@ -5095,7 +5098,7 @@
       <w:hyperlink w:anchor="_Toc47444870" w:history="1">
         <w:r>
           <w:rPr>
-            <w:rStyle w:val="Lienhypertexte"/>
+            <w:rStyle w:val="Hyperlink"/>
           </w:rPr>
           <w:t>5.</w:t>
         </w:r>
@@ -5113,7 +5116,7 @@
         </w:r>
         <w:r>
           <w:rPr>
-            <w:rStyle w:val="Lienhypertexte"/>
+            <w:rStyle w:val="Hyperlink"/>
           </w:rPr>
           <w:t>Specifications fonctionnelles détaillées</w:t>
         </w:r>
@@ -5162,7 +5165,7 @@
     </w:p>
     <w:p>
       <w:pPr>
-        <w:pStyle w:val="TM1"/>
+        <w:pStyle w:val="TOC1"/>
         <w:tabs>
           <w:tab w:val="left" w:pos="601"/>
         </w:tabs>
@@ -5179,7 +5182,7 @@
       <w:hyperlink w:anchor="_Toc47444871" w:history="1">
         <w:r>
           <w:rPr>
-            <w:rStyle w:val="Lienhypertexte"/>
+            <w:rStyle w:val="Hyperlink"/>
           </w:rPr>
           <w:t>6.</w:t>
         </w:r>
@@ -5197,7 +5200,7 @@
         </w:r>
         <w:r>
           <w:rPr>
-            <w:rStyle w:val="Lienhypertexte"/>
+            <w:rStyle w:val="Hyperlink"/>
           </w:rPr>
           <w:t>Specifications techniques</w:t>
         </w:r>
@@ -5258,7 +5261,7 @@
     </w:p>
     <w:p>
       <w:pPr>
-        <w:pStyle w:val="Titre1"/>
+        <w:pStyle w:val="Heading1"/>
       </w:pPr>
       <w:bookmarkStart w:id="2" w:name="_Toc47444813"/>
       <w:r>
@@ -5284,7 +5287,7 @@
     </w:p>
     <w:p>
       <w:pPr>
-        <w:pStyle w:val="Titre1"/>
+        <w:pStyle w:val="Heading1"/>
       </w:pPr>
       <w:bookmarkStart w:id="3" w:name="_Toc47444814"/>
       <w:r>
@@ -5295,7 +5298,7 @@
     </w:p>
     <w:p>
       <w:pPr>
-        <w:pStyle w:val="Titre2"/>
+        <w:pStyle w:val="Heading2"/>
       </w:pPr>
       <w:bookmarkStart w:id="4" w:name="_Toc47444815"/>
       <w:r>
@@ -5319,7 +5322,7 @@
     </w:p>
     <w:p>
       <w:pPr>
-        <w:pStyle w:val="Titre3"/>
+        <w:pStyle w:val="Heading3"/>
         <w:rPr>
           <w:lang w:eastAsia="en-GB"/>
         </w:rPr>
@@ -5335,7 +5338,7 @@
     </w:p>
     <w:p>
       <w:pPr>
-        <w:pStyle w:val="Paragraphedeliste"/>
+        <w:pStyle w:val="ListParagraph"/>
         <w:numPr>
           <w:ilvl w:val="0"/>
           <w:numId w:val="19"/>
@@ -5348,12 +5351,12 @@
         <w:rPr>
           <w:lang w:eastAsia="en-GB"/>
         </w:rPr>
-        <w:t>Connaître les spécificités des langages de balisage "XML" et "HTML" (balise &amp; attributs)</w:t>
-      </w:r>
-    </w:p>
-    <w:p>
-      <w:pPr>
-        <w:pStyle w:val="Paragraphedeliste"/>
+        <w:t>Connaître les spécificités des langages de balisage "XML" et "HTML"</w:t>
+      </w:r>
+    </w:p>
+    <w:p>
+      <w:pPr>
+        <w:pStyle w:val="ListParagraph"/>
         <w:numPr>
           <w:ilvl w:val="0"/>
           <w:numId w:val="19"/>
@@ -5366,26 +5369,12 @@
         <w:rPr>
           <w:lang w:eastAsia="en-GB"/>
         </w:rPr>
-        <w:t xml:space="preserve">Connaitre le rôle des balises HTML et les règles de référencement naturel (exo : interface </w:t>
-      </w:r>
-      <w:proofErr w:type="spellStart"/>
-      <w:r>
-        <w:rPr>
-          <w:lang w:eastAsia="en-GB"/>
-        </w:rPr>
-        <w:t>cinema</w:t>
-      </w:r>
-      <w:proofErr w:type="spellEnd"/>
-      <w:r>
-        <w:rPr>
-          <w:lang w:eastAsia="en-GB"/>
-        </w:rPr>
-        <w:t>)</w:t>
-      </w:r>
-    </w:p>
-    <w:p>
-      <w:pPr>
-        <w:pStyle w:val="Paragraphedeliste"/>
+        <w:t>Connaitre le rôle des balises HTML et les règles de référencement naturel</w:t>
+      </w:r>
+    </w:p>
+    <w:p>
+      <w:pPr>
+        <w:pStyle w:val="ListParagraph"/>
         <w:numPr>
           <w:ilvl w:val="0"/>
           <w:numId w:val="19"/>
@@ -5400,32 +5389,22 @@
         </w:rPr>
         <w:t xml:space="preserve">Savoir utiliser les </w:t>
       </w:r>
-      <w:proofErr w:type="spellStart"/>
       <w:r>
         <w:rPr>
           <w:lang w:eastAsia="en-GB"/>
         </w:rPr>
-        <w:t>selecteurs</w:t>
-      </w:r>
-      <w:proofErr w:type="spellEnd"/>
+        <w:t>sélecteurs</w:t>
+      </w:r>
       <w:r>
         <w:rPr>
           <w:lang w:eastAsia="en-GB"/>
         </w:rPr>
-        <w:t xml:space="preserve"> CSS pour mettre en forme les éléments d'une page html (exo Menu </w:t>
-      </w:r>
-      <w:proofErr w:type="gramStart"/>
-      <w:r>
-        <w:rPr>
-          <w:lang w:eastAsia="en-GB"/>
-        </w:rPr>
-        <w:t>animé )</w:t>
-      </w:r>
-      <w:proofErr w:type="gramEnd"/>
-    </w:p>
-    <w:p>
-      <w:pPr>
-        <w:pStyle w:val="Paragraphedeliste"/>
+        <w:t xml:space="preserve"> CSS pour mettre en forme les éléments d'une page html</w:t>
+      </w:r>
+    </w:p>
+    <w:p>
+      <w:pPr>
+        <w:pStyle w:val="ListParagraph"/>
         <w:numPr>
           <w:ilvl w:val="0"/>
           <w:numId w:val="19"/>
@@ -5438,7 +5417,19 @@
         <w:rPr>
           <w:lang w:eastAsia="en-GB"/>
         </w:rPr>
-        <w:t xml:space="preserve">Savoir positionner les éléments "block" et" </w:t>
+        <w:t>Savoir positionner les éléments "block" et</w:t>
+      </w:r>
+      <w:r>
+        <w:rPr>
+          <w:lang w:eastAsia="en-GB"/>
+        </w:rPr>
+        <w:t xml:space="preserve"> </w:t>
+      </w:r>
+      <w:r>
+        <w:rPr>
+          <w:lang w:eastAsia="en-GB"/>
+        </w:rPr>
+        <w:t>"</w:t>
       </w:r>
       <w:proofErr w:type="spellStart"/>
       <w:r>
@@ -5452,12 +5443,12 @@
         <w:rPr>
           <w:lang w:eastAsia="en-GB"/>
         </w:rPr>
-        <w:t>" d'une page web et les mettre en forme avec des CSS (exo réalisation interface)</w:t>
-      </w:r>
-    </w:p>
-    <w:p>
-      <w:pPr>
-        <w:pStyle w:val="Paragraphedeliste"/>
+        <w:t>" d'une page web et les mettre en forme avec des CSS</w:t>
+      </w:r>
+    </w:p>
+    <w:p>
+      <w:pPr>
+        <w:pStyle w:val="ListParagraph"/>
         <w:numPr>
           <w:ilvl w:val="0"/>
           <w:numId w:val="19"/>
@@ -5470,26 +5461,12 @@
         <w:rPr>
           <w:lang w:eastAsia="en-GB"/>
         </w:rPr>
-        <w:t>Savoir utiliser les sélecteurs CSS avancés pour appliquer des effets de transformation et d'animation (</w:t>
-      </w:r>
-      <w:proofErr w:type="gramStart"/>
-      <w:r>
-        <w:rPr>
-          <w:lang w:eastAsia="en-GB"/>
-        </w:rPr>
-        <w:t>exo:</w:t>
-      </w:r>
-      <w:proofErr w:type="gramEnd"/>
-      <w:r>
-        <w:rPr>
-          <w:lang w:eastAsia="en-GB"/>
-        </w:rPr>
-        <w:t xml:space="preserve"> truite)</w:t>
-      </w:r>
-    </w:p>
-    <w:p>
-      <w:pPr>
-        <w:pStyle w:val="Paragraphedeliste"/>
+        <w:t>Savoir utiliser les sélecteurs CSS avancés pour appliquer des effets de transformation et d'animation</w:t>
+      </w:r>
+    </w:p>
+    <w:p>
+      <w:pPr>
+        <w:pStyle w:val="ListParagraph"/>
         <w:numPr>
           <w:ilvl w:val="0"/>
           <w:numId w:val="19"/>
@@ -5507,7 +5484,7 @@
     </w:p>
     <w:p>
       <w:pPr>
-        <w:pStyle w:val="Paragraphedeliste"/>
+        <w:pStyle w:val="ListParagraph"/>
         <w:numPr>
           <w:ilvl w:val="0"/>
           <w:numId w:val="19"/>
@@ -5522,14 +5499,12 @@
         </w:rPr>
         <w:t xml:space="preserve">Comprendre le concept de "Responsive Design" et savoir adapter une page HTML à la taille de </w:t>
       </w:r>
-      <w:proofErr w:type="gramStart"/>
       <w:r>
         <w:rPr>
           <w:lang w:eastAsia="en-GB"/>
         </w:rPr>
-        <w:t>l'écran:</w:t>
-      </w:r>
-      <w:proofErr w:type="gramEnd"/>
+        <w:t>l'écran :</w:t>
+      </w:r>
       <w:r>
         <w:rPr>
           <w:lang w:eastAsia="en-GB"/>
@@ -5547,7 +5522,7 @@
     </w:p>
     <w:p>
       <w:pPr>
-        <w:pStyle w:val="Paragraphedeliste"/>
+        <w:pStyle w:val="ListParagraph"/>
         <w:numPr>
           <w:ilvl w:val="0"/>
           <w:numId w:val="19"/>
@@ -5572,7 +5547,7 @@
     </w:p>
     <w:p>
       <w:pPr>
-        <w:pStyle w:val="Titre3"/>
+        <w:pStyle w:val="Heading3"/>
         <w:rPr>
           <w:lang w:eastAsia="en-GB"/>
         </w:rPr>
@@ -5588,7 +5563,7 @@
     </w:p>
     <w:p>
       <w:pPr>
-        <w:pStyle w:val="Paragraphedeliste"/>
+        <w:pStyle w:val="ListParagraph"/>
         <w:numPr>
           <w:ilvl w:val="0"/>
           <w:numId w:val="19"/>
@@ -5765,26 +5740,12 @@
         <w:rPr>
           <w:lang w:eastAsia="en-GB"/>
         </w:rPr>
-        <w:t>Savoir manipuler des objets simples du langage javascript, accéder aux éléments de la page (</w:t>
-      </w:r>
-      <w:proofErr w:type="gramStart"/>
-      <w:r>
-        <w:rPr>
-          <w:lang w:eastAsia="en-GB"/>
-        </w:rPr>
-        <w:t>exo:</w:t>
-      </w:r>
-      <w:proofErr w:type="gramEnd"/>
-      <w:r>
-        <w:rPr>
-          <w:lang w:eastAsia="en-GB"/>
-        </w:rPr>
-        <w:t xml:space="preserve"> objet date)</w:t>
-      </w:r>
-    </w:p>
-    <w:p>
-      <w:pPr>
-        <w:pStyle w:val="Paragraphedeliste"/>
+        <w:t>Savoir manipuler des objets simples du langage javascript, accéder aux éléments de la page</w:t>
+      </w:r>
+    </w:p>
+    <w:p>
+      <w:pPr>
+        <w:pStyle w:val="ListParagraph"/>
         <w:numPr>
           <w:ilvl w:val="0"/>
           <w:numId w:val="19"/>
@@ -5802,7 +5763,7 @@
     </w:p>
     <w:p>
       <w:pPr>
-        <w:pStyle w:val="Paragraphedeliste"/>
+        <w:pStyle w:val="ListParagraph"/>
         <w:numPr>
           <w:ilvl w:val="0"/>
           <w:numId w:val="19"/>
@@ -5817,24 +5778,22 @@
         </w:rPr>
         <w:t xml:space="preserve">Savoir créer des fonctions </w:t>
       </w:r>
-      <w:proofErr w:type="spellStart"/>
       <w:r>
         <w:rPr>
           <w:lang w:eastAsia="en-GB"/>
         </w:rPr>
-        <w:t>javacript</w:t>
-      </w:r>
-      <w:proofErr w:type="spellEnd"/>
+        <w:t>JavaScript</w:t>
+      </w:r>
       <w:r>
         <w:rPr>
           <w:lang w:eastAsia="en-GB"/>
         </w:rPr>
-        <w:t xml:space="preserve"> et gérer des événements de formulaire (exo : contrôle de saisie, manip image)</w:t>
-      </w:r>
-    </w:p>
-    <w:p>
-      <w:pPr>
-        <w:pStyle w:val="Paragraphedeliste"/>
+        <w:t xml:space="preserve"> et gérer des événements de formulaire</w:t>
+      </w:r>
+    </w:p>
+    <w:p>
+      <w:pPr>
+        <w:pStyle w:val="ListParagraph"/>
         <w:numPr>
           <w:ilvl w:val="0"/>
           <w:numId w:val="19"/>
@@ -5847,12 +5806,18 @@
         <w:rPr>
           <w:lang w:eastAsia="en-GB"/>
         </w:rPr>
-        <w:t>Programmer des fonctions procédurales et des événements en javascript (exo : gestion des couleurs)</w:t>
-      </w:r>
-    </w:p>
-    <w:p>
-      <w:pPr>
-        <w:pStyle w:val="Paragraphedeliste"/>
+        <w:t xml:space="preserve">Programmer des fonctions procédurales et des événements en </w:t>
+      </w:r>
+      <w:r>
+        <w:rPr>
+          <w:lang w:eastAsia="en-GB"/>
+        </w:rPr>
+        <w:t>JavaScript</w:t>
+      </w:r>
+    </w:p>
+    <w:p>
+      <w:pPr>
+        <w:pStyle w:val="ListParagraph"/>
         <w:numPr>
           <w:ilvl w:val="0"/>
           <w:numId w:val="19"/>
@@ -5865,26 +5830,12 @@
         <w:rPr>
           <w:lang w:eastAsia="en-GB"/>
         </w:rPr>
-        <w:t xml:space="preserve">Savoir utiliser les Cookies en javascript et interagir avec des formulaires (exo : inscription </w:t>
-      </w:r>
-      <w:proofErr w:type="spellStart"/>
-      <w:r>
-        <w:rPr>
-          <w:lang w:eastAsia="en-GB"/>
-        </w:rPr>
-        <w:t>Astro</w:t>
-      </w:r>
-      <w:proofErr w:type="spellEnd"/>
-      <w:r>
-        <w:rPr>
-          <w:lang w:eastAsia="en-GB"/>
-        </w:rPr>
-        <w:t xml:space="preserve">) </w:t>
-      </w:r>
-    </w:p>
-    <w:p>
-      <w:pPr>
-        <w:pStyle w:val="Paragraphedeliste"/>
+        <w:t>Savoir utiliser les Cookies en javascript et interagir avec des formulaires</w:t>
+      </w:r>
+    </w:p>
+    <w:p>
+      <w:pPr>
+        <w:pStyle w:val="ListParagraph"/>
         <w:numPr>
           <w:ilvl w:val="0"/>
           <w:numId w:val="19"/>
@@ -5899,19 +5850,31 @@
         </w:rPr>
         <w:t xml:space="preserve">Savoir intégrer des </w:t>
       </w:r>
+      <w:r>
+        <w:rPr>
+          <w:lang w:eastAsia="en-GB"/>
+        </w:rPr>
+        <w:t>Framework</w:t>
+      </w:r>
+      <w:r>
+        <w:rPr>
+          <w:lang w:eastAsia="en-GB"/>
+        </w:rPr>
+        <w:t xml:space="preserve"> CSS et utiliser leurs fonctionnalités : Twitter </w:t>
+      </w:r>
       <w:proofErr w:type="spellStart"/>
       <w:r>
         <w:rPr>
           <w:lang w:eastAsia="en-GB"/>
         </w:rPr>
-        <w:t>frameworks</w:t>
+        <w:t>Bootstrap</w:t>
       </w:r>
       <w:proofErr w:type="spellEnd"/>
       <w:r>
         <w:rPr>
           <w:lang w:eastAsia="en-GB"/>
         </w:rPr>
-        <w:t xml:space="preserve"> CSS et utiliser leurs fonctionnalités : Twitter Bootstrap, </w:t>
+        <w:t xml:space="preserve">, </w:t>
       </w:r>
       <w:proofErr w:type="spellStart"/>
       <w:r>
@@ -5938,7 +5901,7 @@
     </w:p>
     <w:p>
       <w:pPr>
-        <w:pStyle w:val="Paragraphedeliste"/>
+        <w:pStyle w:val="ListParagraph"/>
         <w:numPr>
           <w:ilvl w:val="0"/>
           <w:numId w:val="19"/>
@@ -5956,7 +5919,7 @@
     </w:p>
     <w:p>
       <w:pPr>
-        <w:pStyle w:val="Paragraphedeliste"/>
+        <w:pStyle w:val="ListParagraph"/>
         <w:numPr>
           <w:ilvl w:val="0"/>
           <w:numId w:val="19"/>
@@ -5988,7 +5951,7 @@
     </w:p>
     <w:p>
       <w:pPr>
-        <w:pStyle w:val="Paragraphedeliste"/>
+        <w:pStyle w:val="ListParagraph"/>
         <w:numPr>
           <w:ilvl w:val="0"/>
           <w:numId w:val="19"/>
@@ -6003,84 +5966,84 @@
         </w:rPr>
         <w:t xml:space="preserve">Savoir intégrer des </w:t>
       </w:r>
+      <w:r>
+        <w:rPr>
+          <w:lang w:eastAsia="en-GB"/>
+        </w:rPr>
+        <w:t>Framework</w:t>
+      </w:r>
+      <w:r>
+        <w:rPr>
+          <w:lang w:eastAsia="en-GB"/>
+        </w:rPr>
+        <w:t xml:space="preserve"> </w:t>
+      </w:r>
+      <w:r>
+        <w:rPr>
+          <w:lang w:eastAsia="en-GB"/>
+        </w:rPr>
+        <w:t>JavaScript</w:t>
+      </w:r>
+      <w:r>
+        <w:rPr>
+          <w:lang w:eastAsia="en-GB"/>
+        </w:rPr>
+        <w:t xml:space="preserve"> et utiliser </w:t>
+      </w:r>
+      <w:r>
+        <w:rPr>
+          <w:lang w:eastAsia="en-GB"/>
+        </w:rPr>
+        <w:t>leurs fonctionnalités</w:t>
+      </w:r>
+      <w:r>
+        <w:rPr>
+          <w:lang w:eastAsia="en-GB"/>
+        </w:rPr>
+        <w:t xml:space="preserve"> : </w:t>
+      </w:r>
       <w:proofErr w:type="spellStart"/>
       <w:r>
         <w:rPr>
           <w:lang w:eastAsia="en-GB"/>
         </w:rPr>
-        <w:t>frameworks</w:t>
+        <w:t>Jquery</w:t>
       </w:r>
       <w:proofErr w:type="spellEnd"/>
       <w:r>
         <w:rPr>
           <w:lang w:eastAsia="en-GB"/>
         </w:rPr>
-        <w:t xml:space="preserve"> javascript et utiliser </w:t>
-      </w:r>
-      <w:proofErr w:type="gramStart"/>
+        <w:t xml:space="preserve"> (exo : </w:t>
+      </w:r>
       <w:r>
         <w:rPr>
           <w:lang w:eastAsia="en-GB"/>
         </w:rPr>
-        <w:t>leur fonctionnalités</w:t>
-      </w:r>
-      <w:proofErr w:type="gramEnd"/>
+        <w:t>intégration</w:t>
+      </w:r>
       <w:r>
         <w:rPr>
           <w:lang w:eastAsia="en-GB"/>
         </w:rPr>
-        <w:t xml:space="preserve"> : </w:t>
+        <w:t xml:space="preserve"> </w:t>
       </w:r>
       <w:proofErr w:type="spellStart"/>
       <w:r>
         <w:rPr>
           <w:lang w:eastAsia="en-GB"/>
         </w:rPr>
-        <w:t>Jquery</w:t>
+        <w:t>datepicker</w:t>
       </w:r>
       <w:proofErr w:type="spellEnd"/>
       <w:r>
         <w:rPr>
           <w:lang w:eastAsia="en-GB"/>
         </w:rPr>
-        <w:t xml:space="preserve"> (exo : </w:t>
-      </w:r>
-      <w:proofErr w:type="spellStart"/>
-      <w:r>
-        <w:rPr>
-          <w:lang w:eastAsia="en-GB"/>
-        </w:rPr>
-        <w:t>integration</w:t>
-      </w:r>
-      <w:proofErr w:type="spellEnd"/>
-      <w:r>
-        <w:rPr>
-          <w:lang w:eastAsia="en-GB"/>
-        </w:rPr>
-        <w:t xml:space="preserve"> </w:t>
-      </w:r>
-      <w:proofErr w:type="spellStart"/>
-      <w:r>
-        <w:rPr>
-          <w:lang w:eastAsia="en-GB"/>
-        </w:rPr>
-        <w:t>datepicker</w:t>
-      </w:r>
-      <w:proofErr w:type="spellEnd"/>
-      <w:r>
-        <w:rPr>
-          <w:lang w:eastAsia="en-GB"/>
-        </w:rPr>
         <w:t>)</w:t>
       </w:r>
     </w:p>
-    <w:p>
-      <w:pPr>
-        <w:rPr>
-          <w:lang w:val="en-US"/>
-        </w:rPr>
-      </w:pPr>
-    </w:p>
+    <w:p/>
     <w:p>
       <w:r>
         <w:t>C’est dans cette optique que j</w:t>
@@ -6091,7 +6054,7 @@
     </w:p>
     <w:p>
       <w:pPr>
-        <w:pStyle w:val="Titre2"/>
+        <w:pStyle w:val="Heading2"/>
       </w:pPr>
       <w:bookmarkStart w:id="7" w:name="_Toc47444818"/>
       <w:r>
@@ -6113,7 +6076,7 @@
     </w:p>
     <w:p>
       <w:pPr>
-        <w:pStyle w:val="Titre2"/>
+        <w:pStyle w:val="Heading2"/>
       </w:pPr>
       <w:bookmarkStart w:id="8" w:name="_Toc47444819"/>
       <w:r>
@@ -6123,7 +6086,7 @@
     </w:p>
     <w:p>
       <w:pPr>
-        <w:pStyle w:val="Titre3"/>
+        <w:pStyle w:val="Heading3"/>
       </w:pPr>
       <w:bookmarkStart w:id="9" w:name="_Toc47444820"/>
       <w:r>
@@ -6153,7 +6116,7 @@
     </w:p>
     <w:p>
       <w:pPr>
-        <w:pStyle w:val="Paragraphedeliste"/>
+        <w:pStyle w:val="ListParagraph"/>
         <w:numPr>
           <w:ilvl w:val="0"/>
           <w:numId w:val="20"/>
@@ -6165,7 +6128,7 @@
     </w:p>
     <w:p>
       <w:pPr>
-        <w:pStyle w:val="Paragraphedeliste"/>
+        <w:pStyle w:val="ListParagraph"/>
         <w:numPr>
           <w:ilvl w:val="0"/>
           <w:numId w:val="20"/>
@@ -6183,7 +6146,7 @@
     </w:p>
     <w:p>
       <w:pPr>
-        <w:pStyle w:val="Paragraphedeliste"/>
+        <w:pStyle w:val="ListParagraph"/>
         <w:numPr>
           <w:ilvl w:val="0"/>
           <w:numId w:val="20"/>
@@ -6198,7 +6161,7 @@
     </w:p>
     <w:p>
       <w:pPr>
-        <w:pStyle w:val="Paragraphedeliste"/>
+        <w:pStyle w:val="ListParagraph"/>
         <w:numPr>
           <w:ilvl w:val="0"/>
           <w:numId w:val="20"/>
@@ -6210,7 +6173,7 @@
     </w:p>
     <w:p>
       <w:pPr>
-        <w:pStyle w:val="Titre3"/>
+        <w:pStyle w:val="Heading3"/>
       </w:pPr>
       <w:bookmarkStart w:id="10" w:name="_Toc47444821"/>
       <w:r>
@@ -6257,7 +6220,7 @@
       <w:hyperlink r:id="rId13" w:history="1">
         <w:r>
           <w:rPr>
-            <w:rStyle w:val="Lienhypertexte"/>
+            <w:rStyle w:val="Hyperlink"/>
           </w:rPr>
           <w:t>Piscine Node.JS</w:t>
         </w:r>
@@ -6277,15 +6240,7 @@
         <w:t>possèdera</w:t>
       </w:r>
       <w:r>
-        <w:t xml:space="preserve"> une branche </w:t>
-      </w:r>
-      <w:proofErr w:type="spellStart"/>
-      <w:r>
-        <w:t>develop</w:t>
-      </w:r>
-      <w:proofErr w:type="spellEnd"/>
-      <w:r>
-        <w:t xml:space="preserve"> et une branche master </w:t>
+        <w:t xml:space="preserve"> une branche develop et une branche master </w:t>
       </w:r>
       <w:r>
         <w:t>protégée !</w:t>
@@ -6293,7 +6248,7 @@
     </w:p>
     <w:p>
       <w:pPr>
-        <w:pStyle w:val="Titre3"/>
+        <w:pStyle w:val="Heading3"/>
       </w:pPr>
       <w:bookmarkStart w:id="11" w:name="_Toc47444822"/>
       <w:r>
@@ -6325,7 +6280,7 @@
     </w:p>
     <w:tbl>
       <w:tblPr>
-        <w:tblStyle w:val="Grilledutableau"/>
+        <w:tblStyle w:val="TableGrid"/>
         <w:tblW w:w="0" w:type="auto"/>
         <w:tblLook w:val="04A0" w:firstRow="1" w:lastRow="0" w:firstColumn="1" w:lastColumn="0" w:noHBand="0" w:noVBand="1"/>
       </w:tblPr>
@@ -6744,7 +6699,7 @@
     <w:p/>
     <w:p>
       <w:pPr>
-        <w:pStyle w:val="Titre2"/>
+        <w:pStyle w:val="Heading2"/>
       </w:pPr>
       <w:bookmarkStart w:id="12" w:name="_Toc47444823"/>
       <w:r>
@@ -6755,7 +6710,7 @@
     </w:p>
     <w:p>
       <w:pPr>
-        <w:pStyle w:val="Titre3"/>
+        <w:pStyle w:val="Heading3"/>
       </w:pPr>
       <w:bookmarkStart w:id="13" w:name="_Toc47444824"/>
       <w:r>
@@ -6779,7 +6734,7 @@
     </w:p>
     <w:p>
       <w:pPr>
-        <w:pStyle w:val="Titre3"/>
+        <w:pStyle w:val="Heading3"/>
       </w:pPr>
       <w:bookmarkStart w:id="14" w:name="_Toc47444825"/>
       <w:r>
@@ -6800,7 +6755,7 @@
     </w:p>
     <w:p>
       <w:pPr>
-        <w:pStyle w:val="Titre3"/>
+        <w:pStyle w:val="Heading3"/>
       </w:pPr>
       <w:bookmarkStart w:id="15" w:name="_Toc47444826"/>
       <w:r>
@@ -6822,7 +6777,7 @@
     </w:p>
     <w:p>
       <w:pPr>
-        <w:pStyle w:val="Titre4"/>
+        <w:pStyle w:val="Heading4"/>
       </w:pPr>
       <w:bookmarkStart w:id="16" w:name="_Toc47444827"/>
       <w:r>
@@ -6846,7 +6801,7 @@
     </w:p>
     <w:p>
       <w:pPr>
-        <w:pStyle w:val="Titre4"/>
+        <w:pStyle w:val="Heading4"/>
       </w:pPr>
       <w:bookmarkStart w:id="17" w:name="_Toc47444828"/>
       <w:r>
@@ -6869,7 +6824,7 @@
     </w:p>
     <w:p>
       <w:pPr>
-        <w:pStyle w:val="Titre3"/>
+        <w:pStyle w:val="Heading3"/>
       </w:pPr>
       <w:bookmarkStart w:id="18" w:name="_Toc47444829"/>
       <w:r>
@@ -6887,7 +6842,7 @@
     </w:p>
     <w:p>
       <w:pPr>
-        <w:pStyle w:val="Titre3"/>
+        <w:pStyle w:val="Heading3"/>
       </w:pPr>
       <w:bookmarkStart w:id="19" w:name="_Toc47444830"/>
       <w:r>
@@ -6908,7 +6863,7 @@
     </w:p>
     <w:p>
       <w:pPr>
-        <w:pStyle w:val="Titre3"/>
+        <w:pStyle w:val="Heading3"/>
       </w:pPr>
       <w:bookmarkStart w:id="20" w:name="_Toc47444831"/>
       <w:r>
@@ -6931,7 +6886,7 @@
     </w:p>
     <w:p>
       <w:pPr>
-        <w:pStyle w:val="Titre3"/>
+        <w:pStyle w:val="Heading3"/>
       </w:pPr>
       <w:bookmarkStart w:id="21" w:name="_Toc47444832"/>
       <w:r>
@@ -6952,7 +6907,7 @@
     </w:p>
     <w:p>
       <w:pPr>
-        <w:pStyle w:val="Titre3"/>
+        <w:pStyle w:val="Heading3"/>
       </w:pPr>
       <w:bookmarkStart w:id="22" w:name="_Toc47444833"/>
       <w:r>
@@ -6968,7 +6923,7 @@
     </w:p>
     <w:p>
       <w:pPr>
-        <w:pStyle w:val="Titre4"/>
+        <w:pStyle w:val="Heading4"/>
       </w:pPr>
       <w:bookmarkStart w:id="23" w:name="_Toc47444834"/>
       <w:r>
@@ -6989,7 +6944,7 @@
     </w:p>
     <w:p>
       <w:pPr>
-        <w:pStyle w:val="Titre4"/>
+        <w:pStyle w:val="Heading4"/>
       </w:pPr>
       <w:bookmarkStart w:id="24" w:name="_Toc47444835"/>
       <w:r>
@@ -7004,7 +6959,7 @@
     </w:p>
     <w:p>
       <w:pPr>
-        <w:pStyle w:val="Titre4"/>
+        <w:pStyle w:val="Heading4"/>
       </w:pPr>
       <w:bookmarkStart w:id="25" w:name="_Toc47444836"/>
       <w:r>
@@ -7019,7 +6974,7 @@
     </w:p>
     <w:p>
       <w:pPr>
-        <w:pStyle w:val="Titre4"/>
+        <w:pStyle w:val="Heading4"/>
       </w:pPr>
       <w:bookmarkStart w:id="26" w:name="_Toc47444837"/>
       <w:r>
@@ -7034,7 +6989,7 @@
     </w:p>
     <w:p>
       <w:pPr>
-        <w:pStyle w:val="Titre3"/>
+        <w:pStyle w:val="Heading3"/>
       </w:pPr>
       <w:bookmarkStart w:id="27" w:name="_Toc47444838"/>
       <w:r>
@@ -7049,7 +7004,7 @@
     </w:p>
     <w:p>
       <w:pPr>
-        <w:pStyle w:val="Titre2"/>
+        <w:pStyle w:val="Heading2"/>
       </w:pPr>
       <w:bookmarkStart w:id="28" w:name="_Toc47444839"/>
       <w:r>
@@ -7059,7 +7014,7 @@
     </w:p>
     <w:p>
       <w:pPr>
-        <w:pStyle w:val="Titre3"/>
+        <w:pStyle w:val="Heading3"/>
       </w:pPr>
       <w:bookmarkStart w:id="29" w:name="_Toc47444840"/>
       <w:r>
@@ -7134,7 +7089,7 @@
     </w:p>
     <w:p>
       <w:pPr>
-        <w:pStyle w:val="Titre3"/>
+        <w:pStyle w:val="Heading3"/>
       </w:pPr>
       <w:bookmarkStart w:id="30" w:name="_Toc47444841"/>
       <w:r>
@@ -7157,7 +7112,7 @@
     </w:p>
     <w:p>
       <w:pPr>
-        <w:pStyle w:val="Titre3"/>
+        <w:pStyle w:val="Heading3"/>
       </w:pPr>
       <w:bookmarkStart w:id="31" w:name="_Toc47444842"/>
       <w:r>
@@ -7179,7 +7134,7 @@
     </w:p>
     <w:p>
       <w:pPr>
-        <w:pStyle w:val="Titre3"/>
+        <w:pStyle w:val="Heading3"/>
       </w:pPr>
       <w:bookmarkStart w:id="32" w:name="_Toc47444843"/>
       <w:r>
@@ -7194,7 +7149,7 @@
     </w:p>
     <w:p>
       <w:pPr>
-        <w:pStyle w:val="Titre4"/>
+        <w:pStyle w:val="Heading4"/>
       </w:pPr>
       <w:bookmarkStart w:id="33" w:name="_Toc47444844"/>
       <w:r>
@@ -7221,7 +7176,7 @@
     </w:p>
     <w:p>
       <w:pPr>
-        <w:pStyle w:val="Titre4"/>
+        <w:pStyle w:val="Heading4"/>
       </w:pPr>
       <w:bookmarkStart w:id="34" w:name="_Toc47444845"/>
       <w:r>
@@ -7239,7 +7194,7 @@
     </w:p>
     <w:p>
       <w:pPr>
-        <w:pStyle w:val="Titre2"/>
+        <w:pStyle w:val="Heading2"/>
       </w:pPr>
       <w:bookmarkStart w:id="35" w:name="_Toc47444846"/>
       <w:r>
@@ -7249,7 +7204,7 @@
     </w:p>
     <w:p>
       <w:pPr>
-        <w:pStyle w:val="Titre3"/>
+        <w:pStyle w:val="Heading3"/>
       </w:pPr>
       <w:bookmarkStart w:id="36" w:name="_Toc47444847"/>
       <w:r>
@@ -7264,7 +7219,7 @@
     </w:p>
     <w:p>
       <w:pPr>
-        <w:pStyle w:val="Titre3"/>
+        <w:pStyle w:val="Heading3"/>
       </w:pPr>
       <w:bookmarkStart w:id="37" w:name="_Toc47444848"/>
       <w:r>
@@ -7302,7 +7257,7 @@
     </w:p>
     <w:p>
       <w:pPr>
-        <w:pStyle w:val="Titre2"/>
+        <w:pStyle w:val="Heading2"/>
       </w:pPr>
       <w:bookmarkStart w:id="38" w:name="_Toc47444849"/>
       <w:r>
@@ -7330,7 +7285,7 @@
     </w:p>
     <w:p>
       <w:pPr>
-        <w:pStyle w:val="Titre1"/>
+        <w:pStyle w:val="Heading1"/>
       </w:pPr>
       <w:bookmarkStart w:id="39" w:name="_Toc47444850"/>
       <w:r>
@@ -7359,7 +7314,7 @@
     </w:p>
     <w:p>
       <w:pPr>
-        <w:pStyle w:val="Paragraphedeliste"/>
+        <w:pStyle w:val="ListParagraph"/>
         <w:numPr>
           <w:ilvl w:val="0"/>
           <w:numId w:val="24"/>
@@ -7379,7 +7334,7 @@
     </w:p>
     <w:p>
       <w:pPr>
-        <w:pStyle w:val="Paragraphedeliste"/>
+        <w:pStyle w:val="ListParagraph"/>
         <w:numPr>
           <w:ilvl w:val="0"/>
           <w:numId w:val="24"/>
@@ -7394,49 +7349,58 @@
           <w:rFonts w:asciiTheme="minorHAnsi" w:hAnsiTheme="minorHAnsi" w:cs="Calibri"/>
           <w:szCs w:val="20"/>
         </w:rPr>
-        <w:t xml:space="preserve">Le frontend sera géré par le template </w:t>
-      </w:r>
+        <w:t xml:space="preserve">Le frontend sera géré par le </w:t>
+      </w:r>
+      <w:proofErr w:type="spellStart"/>
       <w:r>
         <w:rPr>
           <w:rFonts w:asciiTheme="minorHAnsi" w:hAnsiTheme="minorHAnsi" w:cs="Calibri"/>
           <w:szCs w:val="20"/>
         </w:rPr>
-        <w:t>"</w:t>
-      </w:r>
-      <w:proofErr w:type="spellStart"/>
+        <w:t>template</w:t>
+      </w:r>
+      <w:proofErr w:type="spellEnd"/>
       <w:r>
         <w:rPr>
           <w:rFonts w:asciiTheme="minorHAnsi" w:hAnsiTheme="minorHAnsi" w:cs="Calibri"/>
           <w:szCs w:val="20"/>
         </w:rPr>
-        <w:t>view</w:t>
-      </w:r>
-      <w:proofErr w:type="spellEnd"/>
+        <w:t xml:space="preserve"> </w:t>
+      </w:r>
       <w:r>
         <w:rPr>
           <w:rFonts w:asciiTheme="minorHAnsi" w:hAnsiTheme="minorHAnsi" w:cs="Calibri"/>
           <w:szCs w:val="20"/>
         </w:rPr>
-        <w:t>-engine</w:t>
-      </w:r>
+        <w:t>"</w:t>
+      </w:r>
+      <w:proofErr w:type="spellStart"/>
       <w:r>
         <w:rPr>
           <w:rFonts w:asciiTheme="minorHAnsi" w:hAnsiTheme="minorHAnsi" w:cs="Calibri"/>
           <w:szCs w:val="20"/>
         </w:rPr>
-        <w:t>"</w:t>
-      </w:r>
+        <w:t>view-engine</w:t>
+      </w:r>
+      <w:proofErr w:type="spellEnd"/>
       <w:r>
         <w:rPr>
           <w:rFonts w:asciiTheme="minorHAnsi" w:hAnsiTheme="minorHAnsi" w:cs="Calibri"/>
           <w:szCs w:val="20"/>
         </w:rPr>
+        <w:t>"</w:t>
+      </w:r>
+      <w:r>
+        <w:rPr>
+          <w:rFonts w:asciiTheme="minorHAnsi" w:hAnsiTheme="minorHAnsi" w:cs="Calibri"/>
+          <w:szCs w:val="20"/>
+        </w:rPr>
         <w:t>.</w:t>
       </w:r>
     </w:p>
     <w:p>
       <w:pPr>
-        <w:pStyle w:val="Paragraphedeliste"/>
+        <w:pStyle w:val="ListParagraph"/>
         <w:numPr>
           <w:ilvl w:val="0"/>
           <w:numId w:val="24"/>
@@ -7486,7 +7450,7 @@
     </w:p>
     <w:p>
       <w:pPr>
-        <w:pStyle w:val="Paragraphedeliste"/>
+        <w:pStyle w:val="ListParagraph"/>
         <w:numPr>
           <w:ilvl w:val="0"/>
           <w:numId w:val="24"/>
@@ -7520,7 +7484,7 @@
     </w:p>
     <w:p>
       <w:pPr>
-        <w:pStyle w:val="Paragraphedeliste"/>
+        <w:pStyle w:val="ListParagraph"/>
         <w:numPr>
           <w:ilvl w:val="0"/>
           <w:numId w:val="24"/>
@@ -7535,7 +7499,7 @@
           <w:rFonts w:asciiTheme="minorHAnsi" w:hAnsiTheme="minorHAnsi" w:cs="Calibri"/>
           <w:szCs w:val="20"/>
         </w:rPr>
-        <w:t xml:space="preserve">L’authentification d’un utilisateur sera via un token au format </w:t>
+        <w:t xml:space="preserve">L’authentification d’un utilisateur sera via un </w:t>
       </w:r>
       <w:proofErr w:type="spellStart"/>
       <w:r>
@@ -7543,7 +7507,7 @@
           <w:rFonts w:asciiTheme="minorHAnsi" w:hAnsiTheme="minorHAnsi" w:cs="Calibri"/>
           <w:szCs w:val="20"/>
         </w:rPr>
-        <w:t>Json</w:t>
+        <w:t>token</w:t>
       </w:r>
       <w:proofErr w:type="spellEnd"/>
       <w:r>
@@ -7551,7 +7515,7 @@
           <w:rFonts w:asciiTheme="minorHAnsi" w:hAnsiTheme="minorHAnsi" w:cs="Calibri"/>
           <w:szCs w:val="20"/>
         </w:rPr>
-        <w:t xml:space="preserve"> (</w:t>
+        <w:t xml:space="preserve"> au format </w:t>
       </w:r>
       <w:proofErr w:type="spellStart"/>
       <w:r>
@@ -7559,7 +7523,7 @@
           <w:rFonts w:asciiTheme="minorHAnsi" w:hAnsiTheme="minorHAnsi" w:cs="Calibri"/>
           <w:szCs w:val="20"/>
         </w:rPr>
-        <w:t>jwt</w:t>
+        <w:t>Json</w:t>
       </w:r>
       <w:proofErr w:type="spellEnd"/>
       <w:r>
@@ -7567,12 +7531,28 @@
           <w:rFonts w:asciiTheme="minorHAnsi" w:hAnsiTheme="minorHAnsi" w:cs="Calibri"/>
           <w:szCs w:val="20"/>
         </w:rPr>
+        <w:t xml:space="preserve"> (</w:t>
+      </w:r>
+      <w:proofErr w:type="spellStart"/>
+      <w:r>
+        <w:rPr>
+          <w:rFonts w:asciiTheme="minorHAnsi" w:hAnsiTheme="minorHAnsi" w:cs="Calibri"/>
+          <w:szCs w:val="20"/>
+        </w:rPr>
+        <w:t>jwt</w:t>
+      </w:r>
+      <w:proofErr w:type="spellEnd"/>
+      <w:r>
+        <w:rPr>
+          <w:rFonts w:asciiTheme="minorHAnsi" w:hAnsiTheme="minorHAnsi" w:cs="Calibri"/>
+          <w:szCs w:val="20"/>
+        </w:rPr>
         <w:t>).</w:t>
       </w:r>
     </w:p>
     <w:p>
       <w:pPr>
-        <w:pStyle w:val="Paragraphedeliste"/>
+        <w:pStyle w:val="ListParagraph"/>
         <w:numPr>
           <w:ilvl w:val="0"/>
           <w:numId w:val="24"/>
@@ -7592,7 +7572,7 @@
     </w:p>
     <w:p>
       <w:pPr>
-        <w:pStyle w:val="Paragraphedeliste"/>
+        <w:pStyle w:val="ListParagraph"/>
         <w:numPr>
           <w:ilvl w:val="0"/>
           <w:numId w:val="24"/>
@@ -7626,7 +7606,7 @@
     </w:p>
     <w:p>
       <w:pPr>
-        <w:pStyle w:val="Paragraphedeliste"/>
+        <w:pStyle w:val="ListParagraph"/>
         <w:numPr>
           <w:ilvl w:val="0"/>
           <w:numId w:val="24"/>
@@ -7663,7 +7643,7 @@
     </w:p>
     <w:p>
       <w:pPr>
-        <w:pStyle w:val="Titre1"/>
+        <w:pStyle w:val="Heading1"/>
       </w:pPr>
       <w:bookmarkStart w:id="40" w:name="_Toc47444851"/>
       <w:r>
@@ -7677,7 +7657,7 @@
     </w:p>
     <w:p>
       <w:pPr>
-        <w:pStyle w:val="Titre2"/>
+        <w:pStyle w:val="Heading2"/>
       </w:pPr>
       <w:bookmarkStart w:id="41" w:name="_Toc47444852"/>
       <w:r>
@@ -7687,7 +7667,7 @@
     </w:p>
     <w:p>
       <w:pPr>
-        <w:pStyle w:val="Titre3"/>
+        <w:pStyle w:val="Heading3"/>
       </w:pPr>
       <w:bookmarkStart w:id="42" w:name="_Toc47444853"/>
       <w:r>
@@ -7702,7 +7682,7 @@
     </w:p>
     <w:p>
       <w:pPr>
-        <w:pStyle w:val="Titre3"/>
+        <w:pStyle w:val="Heading3"/>
       </w:pPr>
       <w:bookmarkStart w:id="43" w:name="_Toc47444854"/>
       <w:r>
@@ -7712,7 +7692,7 @@
     </w:p>
     <w:p>
       <w:pPr>
-        <w:pStyle w:val="Paragraphedeliste"/>
+        <w:pStyle w:val="ListParagraph"/>
         <w:numPr>
           <w:ilvl w:val="0"/>
           <w:numId w:val="25"/>
@@ -7732,7 +7712,7 @@
     </w:p>
     <w:p>
       <w:pPr>
-        <w:pStyle w:val="Paragraphedeliste"/>
+        <w:pStyle w:val="ListParagraph"/>
         <w:numPr>
           <w:ilvl w:val="0"/>
           <w:numId w:val="25"/>
@@ -7744,7 +7724,7 @@
     </w:p>
     <w:p>
       <w:pPr>
-        <w:pStyle w:val="Paragraphedeliste"/>
+        <w:pStyle w:val="ListParagraph"/>
         <w:numPr>
           <w:ilvl w:val="0"/>
           <w:numId w:val="25"/>
@@ -7756,7 +7736,7 @@
     </w:p>
     <w:p>
       <w:pPr>
-        <w:pStyle w:val="Paragraphedeliste"/>
+        <w:pStyle w:val="ListParagraph"/>
         <w:numPr>
           <w:ilvl w:val="0"/>
           <w:numId w:val="25"/>
@@ -7768,7 +7748,7 @@
     </w:p>
     <w:p>
       <w:pPr>
-        <w:pStyle w:val="Paragraphedeliste"/>
+        <w:pStyle w:val="ListParagraph"/>
         <w:numPr>
           <w:ilvl w:val="0"/>
           <w:numId w:val="25"/>
@@ -7780,7 +7760,7 @@
     </w:p>
     <w:p>
       <w:pPr>
-        <w:pStyle w:val="Titre3"/>
+        <w:pStyle w:val="Heading3"/>
       </w:pPr>
       <w:bookmarkStart w:id="44" w:name="_Toc47444855"/>
       <w:r>
@@ -7793,7 +7773,7 @@
     </w:p>
     <w:p>
       <w:pPr>
-        <w:pStyle w:val="Paragraphedeliste"/>
+        <w:pStyle w:val="ListParagraph"/>
         <w:numPr>
           <w:ilvl w:val="0"/>
           <w:numId w:val="25"/>
@@ -7805,7 +7785,7 @@
     </w:p>
     <w:p>
       <w:pPr>
-        <w:pStyle w:val="Paragraphedeliste"/>
+        <w:pStyle w:val="ListParagraph"/>
         <w:numPr>
           <w:ilvl w:val="0"/>
           <w:numId w:val="25"/>
@@ -7817,7 +7797,7 @@
     </w:p>
     <w:p>
       <w:pPr>
-        <w:pStyle w:val="Paragraphedeliste"/>
+        <w:pStyle w:val="ListParagraph"/>
         <w:numPr>
           <w:ilvl w:val="0"/>
           <w:numId w:val="25"/>
@@ -7829,7 +7809,7 @@
     </w:p>
     <w:p>
       <w:pPr>
-        <w:pStyle w:val="Paragraphedeliste"/>
+        <w:pStyle w:val="ListParagraph"/>
         <w:numPr>
           <w:ilvl w:val="0"/>
           <w:numId w:val="25"/>
@@ -7849,7 +7829,7 @@
     </w:p>
     <w:p>
       <w:pPr>
-        <w:pStyle w:val="Paragraphedeliste"/>
+        <w:pStyle w:val="ListParagraph"/>
         <w:numPr>
           <w:ilvl w:val="0"/>
           <w:numId w:val="25"/>
@@ -7861,7 +7841,7 @@
     </w:p>
     <w:p>
       <w:pPr>
-        <w:pStyle w:val="Titre3"/>
+        <w:pStyle w:val="Heading3"/>
       </w:pPr>
       <w:bookmarkStart w:id="45" w:name="_Toc47444856"/>
       <w:r>
@@ -7871,7 +7851,7 @@
     </w:p>
     <w:p>
       <w:pPr>
-        <w:pStyle w:val="Paragraphedeliste"/>
+        <w:pStyle w:val="ListParagraph"/>
         <w:numPr>
           <w:ilvl w:val="0"/>
           <w:numId w:val="27"/>
@@ -7883,7 +7863,7 @@
     </w:p>
     <w:p>
       <w:pPr>
-        <w:pStyle w:val="Paragraphedeliste"/>
+        <w:pStyle w:val="ListParagraph"/>
         <w:numPr>
           <w:ilvl w:val="0"/>
           <w:numId w:val="27"/>
@@ -7900,7 +7880,7 @@
     </w:p>
     <w:p>
       <w:pPr>
-        <w:pStyle w:val="Titre3"/>
+        <w:pStyle w:val="Heading3"/>
       </w:pPr>
       <w:bookmarkStart w:id="46" w:name="_Toc47444857"/>
       <w:r>
@@ -7910,7 +7890,7 @@
     </w:p>
     <w:p>
       <w:pPr>
-        <w:pStyle w:val="Paragraphedeliste"/>
+        <w:pStyle w:val="ListParagraph"/>
         <w:numPr>
           <w:ilvl w:val="0"/>
           <w:numId w:val="28"/>
@@ -7922,7 +7902,7 @@
     </w:p>
     <w:p>
       <w:pPr>
-        <w:pStyle w:val="Paragraphedeliste"/>
+        <w:pStyle w:val="ListParagraph"/>
         <w:numPr>
           <w:ilvl w:val="0"/>
           <w:numId w:val="28"/>
@@ -7934,7 +7914,7 @@
     </w:p>
     <w:p>
       <w:pPr>
-        <w:pStyle w:val="Paragraphedeliste"/>
+        <w:pStyle w:val="ListParagraph"/>
         <w:numPr>
           <w:ilvl w:val="0"/>
           <w:numId w:val="28"/>
@@ -7946,7 +7926,7 @@
     </w:p>
     <w:p>
       <w:pPr>
-        <w:pStyle w:val="Titre3"/>
+        <w:pStyle w:val="Heading3"/>
       </w:pPr>
       <w:bookmarkStart w:id="47" w:name="_Toc47444858"/>
       <w:r>
@@ -7956,7 +7936,7 @@
     </w:p>
     <w:p>
       <w:pPr>
-        <w:pStyle w:val="Paragraphedeliste"/>
+        <w:pStyle w:val="ListParagraph"/>
         <w:numPr>
           <w:ilvl w:val="0"/>
           <w:numId w:val="35"/>
@@ -7968,7 +7948,7 @@
     </w:p>
     <w:p>
       <w:pPr>
-        <w:pStyle w:val="Paragraphedeliste"/>
+        <w:pStyle w:val="ListParagraph"/>
         <w:numPr>
           <w:ilvl w:val="0"/>
           <w:numId w:val="35"/>
@@ -7980,7 +7960,7 @@
     </w:p>
     <w:p>
       <w:pPr>
-        <w:pStyle w:val="Paragraphedeliste"/>
+        <w:pStyle w:val="ListParagraph"/>
         <w:numPr>
           <w:ilvl w:val="0"/>
           <w:numId w:val="35"/>
@@ -7992,7 +7972,7 @@
     </w:p>
     <w:p>
       <w:pPr>
-        <w:pStyle w:val="Titre3"/>
+        <w:pStyle w:val="Heading3"/>
       </w:pPr>
       <w:bookmarkStart w:id="48" w:name="_Toc47444859"/>
       <w:r>
@@ -8002,7 +7982,7 @@
     </w:p>
     <w:p>
       <w:pPr>
-        <w:pStyle w:val="Paragraphedeliste"/>
+        <w:pStyle w:val="ListParagraph"/>
         <w:numPr>
           <w:ilvl w:val="0"/>
           <w:numId w:val="36"/>
@@ -8014,7 +7994,7 @@
     </w:p>
     <w:p>
       <w:pPr>
-        <w:pStyle w:val="Paragraphedeliste"/>
+        <w:pStyle w:val="ListParagraph"/>
         <w:numPr>
           <w:ilvl w:val="0"/>
           <w:numId w:val="36"/>
@@ -8026,7 +8006,7 @@
     </w:p>
     <w:p>
       <w:pPr>
-        <w:pStyle w:val="Paragraphedeliste"/>
+        <w:pStyle w:val="ListParagraph"/>
         <w:numPr>
           <w:ilvl w:val="0"/>
           <w:numId w:val="36"/>
@@ -8038,7 +8018,7 @@
     </w:p>
     <w:p>
       <w:pPr>
-        <w:pStyle w:val="Titre3"/>
+        <w:pStyle w:val="Heading3"/>
       </w:pPr>
       <w:bookmarkStart w:id="49" w:name="_Toc47444860"/>
       <w:r>
@@ -8049,7 +8029,7 @@
     </w:p>
     <w:p>
       <w:pPr>
-        <w:pStyle w:val="Paragraphedeliste"/>
+        <w:pStyle w:val="ListParagraph"/>
         <w:numPr>
           <w:ilvl w:val="0"/>
           <w:numId w:val="30"/>
@@ -8061,7 +8041,7 @@
     </w:p>
     <w:p>
       <w:pPr>
-        <w:pStyle w:val="Titre3"/>
+        <w:pStyle w:val="Heading3"/>
       </w:pPr>
       <w:bookmarkStart w:id="50" w:name="_Toc47444861"/>
       <w:r>
@@ -8071,7 +8051,7 @@
     </w:p>
     <w:p>
       <w:pPr>
-        <w:pStyle w:val="Paragraphedeliste"/>
+        <w:pStyle w:val="ListParagraph"/>
         <w:numPr>
           <w:ilvl w:val="0"/>
           <w:numId w:val="30"/>
@@ -8083,7 +8063,7 @@
     </w:p>
     <w:p>
       <w:pPr>
-        <w:pStyle w:val="Paragraphedeliste"/>
+        <w:pStyle w:val="ListParagraph"/>
         <w:numPr>
           <w:ilvl w:val="0"/>
           <w:numId w:val="30"/>
@@ -8095,7 +8075,7 @@
     </w:p>
     <w:p>
       <w:pPr>
-        <w:pStyle w:val="Paragraphedeliste"/>
+        <w:pStyle w:val="ListParagraph"/>
         <w:numPr>
           <w:ilvl w:val="0"/>
           <w:numId w:val="30"/>
@@ -8115,7 +8095,7 @@
     </w:p>
     <w:p>
       <w:pPr>
-        <w:pStyle w:val="Titre3"/>
+        <w:pStyle w:val="Heading3"/>
       </w:pPr>
       <w:bookmarkStart w:id="51" w:name="_Toc47444862"/>
       <w:r>
@@ -8131,7 +8111,7 @@
     </w:p>
     <w:p>
       <w:pPr>
-        <w:pStyle w:val="Paragraphedeliste"/>
+        <w:pStyle w:val="ListParagraph"/>
         <w:numPr>
           <w:ilvl w:val="0"/>
           <w:numId w:val="31"/>
@@ -8143,7 +8123,7 @@
     </w:p>
     <w:p>
       <w:pPr>
-        <w:pStyle w:val="Paragraphedeliste"/>
+        <w:pStyle w:val="ListParagraph"/>
         <w:numPr>
           <w:ilvl w:val="0"/>
           <w:numId w:val="31"/>
@@ -8155,7 +8135,7 @@
     </w:p>
     <w:p>
       <w:pPr>
-        <w:pStyle w:val="Paragraphedeliste"/>
+        <w:pStyle w:val="ListParagraph"/>
         <w:numPr>
           <w:ilvl w:val="0"/>
           <w:numId w:val="31"/>
@@ -8167,7 +8147,7 @@
     </w:p>
     <w:p>
       <w:pPr>
-        <w:pStyle w:val="Paragraphedeliste"/>
+        <w:pStyle w:val="ListParagraph"/>
         <w:numPr>
           <w:ilvl w:val="0"/>
           <w:numId w:val="31"/>
@@ -8179,7 +8159,7 @@
     </w:p>
     <w:p>
       <w:pPr>
-        <w:pStyle w:val="Paragraphedeliste"/>
+        <w:pStyle w:val="ListParagraph"/>
         <w:numPr>
           <w:ilvl w:val="0"/>
           <w:numId w:val="31"/>
@@ -8191,7 +8171,7 @@
     </w:p>
     <w:p>
       <w:pPr>
-        <w:pStyle w:val="Paragraphedeliste"/>
+        <w:pStyle w:val="ListParagraph"/>
         <w:numPr>
           <w:ilvl w:val="0"/>
           <w:numId w:val="31"/>
@@ -8203,7 +8183,7 @@
     </w:p>
     <w:p>
       <w:pPr>
-        <w:pStyle w:val="Titre3"/>
+        <w:pStyle w:val="Heading3"/>
       </w:pPr>
       <w:bookmarkStart w:id="52" w:name="_Toc47444863"/>
       <w:r>
@@ -8213,7 +8193,7 @@
     </w:p>
     <w:p>
       <w:pPr>
-        <w:pStyle w:val="Paragraphedeliste"/>
+        <w:pStyle w:val="ListParagraph"/>
         <w:numPr>
           <w:ilvl w:val="0"/>
           <w:numId w:val="32"/>
@@ -8233,7 +8213,7 @@
     </w:p>
     <w:p>
       <w:pPr>
-        <w:pStyle w:val="Paragraphedeliste"/>
+        <w:pStyle w:val="ListParagraph"/>
         <w:numPr>
           <w:ilvl w:val="0"/>
           <w:numId w:val="32"/>
@@ -8245,7 +8225,7 @@
     </w:p>
     <w:p>
       <w:pPr>
-        <w:pStyle w:val="Paragraphedeliste"/>
+        <w:pStyle w:val="ListParagraph"/>
         <w:numPr>
           <w:ilvl w:val="0"/>
           <w:numId w:val="32"/>
@@ -8257,7 +8237,7 @@
     </w:p>
     <w:p>
       <w:pPr>
-        <w:pStyle w:val="Paragraphedeliste"/>
+        <w:pStyle w:val="ListParagraph"/>
         <w:numPr>
           <w:ilvl w:val="0"/>
           <w:numId w:val="32"/>
@@ -8272,10 +8252,18 @@
       </w:r>
       <w:proofErr w:type="spellEnd"/>
       <w:r>
-        <w:t xml:space="preserve"> / Deliveroo / Just </w:t>
+        <w:t xml:space="preserve"> / </w:t>
       </w:r>
       <w:proofErr w:type="spellStart"/>
       <w:r>
+        <w:t>Deliveroo</w:t>
+      </w:r>
+      <w:proofErr w:type="spellEnd"/>
+      <w:r>
+        <w:t xml:space="preserve"> / Just </w:t>
+      </w:r>
+      <w:proofErr w:type="spellStart"/>
+      <w:r>
         <w:t>Eat</w:t>
       </w:r>
       <w:proofErr w:type="spellEnd"/>
@@ -8285,7 +8273,7 @@
     </w:p>
     <w:p>
       <w:pPr>
-        <w:pStyle w:val="Titre3"/>
+        <w:pStyle w:val="Heading3"/>
       </w:pPr>
       <w:bookmarkStart w:id="53" w:name="_Toc47444864"/>
       <w:r>
@@ -8295,7 +8283,7 @@
     </w:p>
     <w:p>
       <w:pPr>
-        <w:pStyle w:val="Paragraphedeliste"/>
+        <w:pStyle w:val="ListParagraph"/>
         <w:numPr>
           <w:ilvl w:val="0"/>
           <w:numId w:val="33"/>
@@ -8307,7 +8295,7 @@
     </w:p>
     <w:p>
       <w:pPr>
-        <w:pStyle w:val="Paragraphedeliste"/>
+        <w:pStyle w:val="ListParagraph"/>
         <w:numPr>
           <w:ilvl w:val="0"/>
           <w:numId w:val="33"/>
@@ -8319,7 +8307,7 @@
     </w:p>
     <w:p>
       <w:pPr>
-        <w:pStyle w:val="Paragraphedeliste"/>
+        <w:pStyle w:val="ListParagraph"/>
         <w:numPr>
           <w:ilvl w:val="0"/>
           <w:numId w:val="33"/>
@@ -8331,7 +8319,7 @@
     </w:p>
     <w:p>
       <w:pPr>
-        <w:pStyle w:val="Paragraphedeliste"/>
+        <w:pStyle w:val="ListParagraph"/>
         <w:numPr>
           <w:ilvl w:val="0"/>
           <w:numId w:val="33"/>
@@ -8343,7 +8331,7 @@
     </w:p>
     <w:p>
       <w:pPr>
-        <w:pStyle w:val="Paragraphedeliste"/>
+        <w:pStyle w:val="ListParagraph"/>
         <w:numPr>
           <w:ilvl w:val="0"/>
           <w:numId w:val="33"/>
@@ -8355,7 +8343,7 @@
     </w:p>
     <w:p>
       <w:pPr>
-        <w:pStyle w:val="Titre3"/>
+        <w:pStyle w:val="Heading3"/>
       </w:pPr>
       <w:bookmarkStart w:id="54" w:name="_Toc47444865"/>
       <w:r>
@@ -8365,7 +8353,7 @@
     </w:p>
     <w:p>
       <w:pPr>
-        <w:pStyle w:val="Paragraphedeliste"/>
+        <w:pStyle w:val="ListParagraph"/>
         <w:numPr>
           <w:ilvl w:val="0"/>
           <w:numId w:val="34"/>
@@ -8377,7 +8365,7 @@
     </w:p>
     <w:p>
       <w:pPr>
-        <w:pStyle w:val="Paragraphedeliste"/>
+        <w:pStyle w:val="ListParagraph"/>
         <w:numPr>
           <w:ilvl w:val="0"/>
           <w:numId w:val="34"/>
@@ -8389,7 +8377,7 @@
     </w:p>
     <w:p>
       <w:pPr>
-        <w:pStyle w:val="Paragraphedeliste"/>
+        <w:pStyle w:val="ListParagraph"/>
         <w:numPr>
           <w:ilvl w:val="0"/>
           <w:numId w:val="34"/>
@@ -8401,7 +8389,7 @@
     </w:p>
     <w:p>
       <w:pPr>
-        <w:pStyle w:val="Paragraphedeliste"/>
+        <w:pStyle w:val="ListParagraph"/>
         <w:numPr>
           <w:ilvl w:val="0"/>
           <w:numId w:val="34"/>
@@ -8413,7 +8401,7 @@
     </w:p>
     <w:p>
       <w:pPr>
-        <w:pStyle w:val="Paragraphedeliste"/>
+        <w:pStyle w:val="ListParagraph"/>
         <w:numPr>
           <w:ilvl w:val="0"/>
           <w:numId w:val="34"/>
@@ -8434,7 +8422,7 @@
     </w:p>
     <w:p>
       <w:pPr>
-        <w:pStyle w:val="Titre2"/>
+        <w:pStyle w:val="Heading2"/>
       </w:pPr>
       <w:bookmarkStart w:id="55" w:name="_Toc47444866"/>
       <w:r>
@@ -8445,7 +8433,7 @@
     </w:p>
     <w:p>
       <w:pPr>
-        <w:pStyle w:val="Titre3"/>
+        <w:pStyle w:val="Heading3"/>
       </w:pPr>
       <w:bookmarkStart w:id="56" w:name="_Toc47444867"/>
       <w:r>
@@ -8456,7 +8444,7 @@
     <w:p/>
     <w:tbl>
       <w:tblPr>
-        <w:tblStyle w:val="Grilledutableau"/>
+        <w:tblStyle w:val="TableGrid"/>
         <w:tblW w:w="0" w:type="auto"/>
         <w:tblLook w:val="04A0" w:firstRow="1" w:lastRow="0" w:firstColumn="1" w:lastColumn="0" w:noHBand="0" w:noVBand="1"/>
       </w:tblPr>
@@ -8868,7 +8856,7 @@
     <w:p/>
     <w:p>
       <w:pPr>
-        <w:pStyle w:val="Titre3"/>
+        <w:pStyle w:val="Heading3"/>
       </w:pPr>
       <w:bookmarkStart w:id="57" w:name="_Toc47444868"/>
       <w:r>
@@ -8879,7 +8867,7 @@
     <w:p/>
     <w:tbl>
       <w:tblPr>
-        <w:tblStyle w:val="Grilledutableau"/>
+        <w:tblStyle w:val="TableGrid"/>
         <w:tblW w:w="0" w:type="auto"/>
         <w:tblLook w:val="04A0" w:firstRow="1" w:lastRow="0" w:firstColumn="1" w:lastColumn="0" w:noHBand="0" w:noVBand="1"/>
       </w:tblPr>
@@ -9116,7 +9104,7 @@
     </w:p>
     <w:p>
       <w:pPr>
-        <w:pStyle w:val="Titre3"/>
+        <w:pStyle w:val="Heading3"/>
       </w:pPr>
       <w:bookmarkStart w:id="58" w:name="_Toc47444869"/>
       <w:r>
@@ -9128,7 +9116,7 @@
     <w:p/>
     <w:tbl>
       <w:tblPr>
-        <w:tblStyle w:val="Grilledutableau"/>
+        <w:tblStyle w:val="TableGrid"/>
         <w:tblW w:w="0" w:type="auto"/>
         <w:tblLook w:val="04A0" w:firstRow="1" w:lastRow="0" w:firstColumn="1" w:lastColumn="0" w:noHBand="0" w:noVBand="1"/>
       </w:tblPr>
@@ -9347,7 +9335,7 @@
     </w:p>
     <w:p>
       <w:pPr>
-        <w:pStyle w:val="Titre1"/>
+        <w:pStyle w:val="Heading1"/>
       </w:pPr>
       <w:bookmarkStart w:id="59" w:name="_Toc47444870"/>
       <w:r>
@@ -9356,6 +9344,7 @@
       </w:r>
       <w:bookmarkEnd w:id="59"/>
     </w:p>
+    <w:p/>
     <w:p>
       <w:pPr>
         <w:spacing w:line="240" w:lineRule="auto"/>
@@ -9374,15 +9363,20 @@
     </w:p>
     <w:p>
       <w:pPr>
-        <w:pStyle w:val="Titre1"/>
-      </w:pPr>
-      <w:bookmarkStart w:id="60" w:name="_Toc47444871"/>
+        <w:pStyle w:val="Heading1"/>
+      </w:pPr>
       <w:r>
         <w:lastRenderedPageBreak/>
-        <w:t>Specifications techniques</w:t>
-      </w:r>
-      <w:bookmarkEnd w:id="60"/>
-    </w:p>
+        <w:t>construction des bases de donnnées</w:t>
+      </w:r>
+    </w:p>
+    <w:p>
+      <w:r>
+        <w:t>Dans cette partie, nous utiliserons la méthode Merise afin de concevoir la base de données nécessaire à notre projet. Nous traiterons la globalité des données au même endroit, mais il se peut que pour l'étape de conception nous modulions dans un premier temps les données et que nous fassions le regroupement de ces modules à la fin.</w:t>
+      </w:r>
+    </w:p>
+    <w:p/>
+    <w:p/>
     <w:p/>
     <w:p/>
     <w:sectPr>
@@ -9425,7 +9419,7 @@
 <w:ftr xmlns:wpc="http://schemas.microsoft.com/office/word/2010/wordprocessingCanvas" xmlns:cx="http://schemas.microsoft.com/office/drawing/2014/chartex" xmlns:cx1="http://schemas.microsoft.com/office/drawing/2015/9/8/chartex" xmlns:cx2="http://schemas.microsoft.com/office/drawing/2015/10/21/chartex" xmlns:cx3="http://schemas.microsoft.com/office/drawing/2016/5/9/chartex" xmlns:cx4="http://schemas.microsoft.com/office/drawing/2016/5/10/chartex" xmlns:cx5="http://schemas.microsoft.com/office/drawing/2016/5/11/chartex" xmlns:cx6="http://schemas.microsoft.com/office/drawing/2016/5/12/chartex" xmlns:cx7="http://schemas.microsoft.com/office/drawing/2016/5/13/chartex" xmlns:cx8="http://schemas.microsoft.com/office/drawing/2016/5/14/chartex" xmlns:mc="http://schemas.openxmlformats.org/markup-compatibility/2006" xmlns:aink="http://schemas.microsoft.com/office/drawing/2016/ink" xmlns:am3d="http://schemas.microsoft.com/office/drawing/2017/model3d" xmlns:o="urn:schemas-microsoft-com:office:office" xmlns:r="http://schemas.openxmlformats.org/officeDocument/2006/relationships" xmlns:m="http://schemas.openxmlformats.org/officeDocument/2006/math" xmlns:v="urn:schemas-microsoft-com:vml" xmlns:wp14="http://schemas.microsoft.com/office/word/2010/wordprocessingDrawing" xmlns:wp="http://schemas.openxmlformats.org/drawingml/2006/wordprocessingDrawing" xmlns:w10="urn:schemas-microsoft-com:office:word" xmlns:w="http://schemas.openxmlformats.org/wordprocessingml/2006/main" xmlns:w14="http://schemas.microsoft.com/office/word/2010/wordml" xmlns:w15="http://schemas.microsoft.com/office/word/2012/wordml" xmlns:w16cex="http://schemas.microsoft.com/office/word/2018/wordml/cex" xmlns:w16cid="http://schemas.microsoft.com/office/word/2016/wordml/cid" xmlns:w16="http://schemas.microsoft.com/office/word/2018/wordml" xmlns:w16se="http://schemas.microsoft.com/office/word/2015/wordml/symex" xmlns:wpg="http://schemas.microsoft.com/office/word/2010/wordprocessingGroup" xmlns:wpi="http://schemas.microsoft.com/office/word/2010/wordprocessingInk" xmlns:wne="http://schemas.microsoft.com/office/word/2006/wordml" xmlns:wps="http://schemas.microsoft.com/office/word/2010/wordprocessingShape" mc:Ignorable="w14 w15 w16se w16cid w16 w16cex wp14">
   <w:p>
     <w:pPr>
-      <w:pStyle w:val="Pieddepage"/>
+      <w:pStyle w:val="Footer"/>
     </w:pPr>
     <w:r>
       <w:rPr>
@@ -9509,7 +9503,7 @@
               <v:stroke joinstyle="miter"/>
               <v:path gradientshapeok="t" o:connecttype="rect"/>
             </v:shapetype>
-            <v:shape id="Zone de texte 62" o:spid="_x0000_s1030" type="#_x0000_t202" style="position:absolute;left:0;text-align:left;margin-left:790.7pt;margin-top:0;width:841.9pt;height:42.5pt;z-index:251666432;visibility:visible;mso-wrap-style:square;mso-width-percent:0;mso-height-percent:0;mso-wrap-distance-left:9pt;mso-wrap-distance-top:0;mso-wrap-distance-right:9pt;mso-wrap-distance-bottom:0;mso-position-horizontal:right;mso-position-horizontal-relative:page;mso-position-vertical:bottom;mso-position-vertical-relative:page;mso-width-percent:0;mso-height-percent:0;mso-width-relative:page;mso-height-relative:margin;v-text-anchor:top" o:gfxdata="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" filled="f" stroked="f" strokeweight=".5pt">
+            <v:shape id="Zone de texte 62" o:spid="_x0000_s1030" type="#_x0000_t202" style="position:absolute;left:0;text-align:left;margin-left:790.7pt;margin-top:0;width:841.9pt;height:42.5pt;z-index:251666432;visibility:visible;mso-wrap-style:square;mso-width-percent:0;mso-height-percent:0;mso-wrap-distance-left:9pt;mso-wrap-distance-top:0;mso-wrap-distance-right:9pt;mso-wrap-distance-bottom:0;mso-position-horizontal:right;mso-position-horizontal-relative:page;mso-position-vertical:bottom;mso-position-vertical-relative:page;mso-width-percent:0;mso-height-percent:0;mso-width-relative:page;mso-height-relative:margin;v-text-anchor:top" o:gfxdata="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" filled="f" stroked="f" strokeweight=".5pt">
               <v:textbox inset="4mm,1mm,10mm">
                 <w:txbxContent>
                   <w:p>
@@ -9605,7 +9599,7 @@
         </mc:Choice>
         <mc:Fallback>
           <w:pict>
-            <v:rect w14:anchorId="56CA91AE" id="Rectangle 21" o:spid="_x0000_s1031" style="position:absolute;left:0;text-align:left;margin-left:0;margin-top:0;width:841.9pt;height:56.7pt;z-index:251665408;visibility:visible;mso-wrap-style:square;mso-width-percent:0;mso-height-percent:0;mso-wrap-distance-left:9pt;mso-wrap-distance-top:0;mso-wrap-distance-right:9pt;mso-wrap-distance-bottom:0;mso-position-horizontal:center;mso-position-horizontal-relative:page;mso-position-vertical:bottom;mso-position-vertical-relative:page;mso-width-percent:0;mso-height-percent:0;mso-width-relative:page;mso-height-relative:margin;v-text-anchor:middle" o:gfxdata="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" fillcolor="#0070c0" strokecolor="#005b7f">
+            <v:rect w14:anchorId="56CA91AE" id="Rectangle 21" o:spid="_x0000_s1031" style="position:absolute;left:0;text-align:left;margin-left:0;margin-top:0;width:841.9pt;height:56.7pt;z-index:251665408;visibility:visible;mso-wrap-style:square;mso-width-percent:0;mso-height-percent:0;mso-wrap-distance-left:9pt;mso-wrap-distance-top:0;mso-wrap-distance-right:9pt;mso-wrap-distance-bottom:0;mso-position-horizontal:center;mso-position-horizontal-relative:page;mso-position-vertical:bottom;mso-position-vertical-relative:page;mso-width-percent:0;mso-height-percent:0;mso-width-relative:page;mso-height-relative:margin;v-text-anchor:middle" o:gfxdata="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" fillcolor="#0070c0" strokecolor="#005b7f">
               <v:textbox inset="10.5mm,3.3mm,10.5mm">
                 <w:txbxContent>
                   <w:p/>
@@ -9647,7 +9641,7 @@
 <w:hdr xmlns:wpc="http://schemas.microsoft.com/office/word/2010/wordprocessingCanvas" xmlns:cx="http://schemas.microsoft.com/office/drawing/2014/chartex" xmlns:cx1="http://schemas.microsoft.com/office/drawing/2015/9/8/chartex" xmlns:cx2="http://schemas.microsoft.com/office/drawing/2015/10/21/chartex" xmlns:cx3="http://schemas.microsoft.com/office/drawing/2016/5/9/chartex" xmlns:cx4="http://schemas.microsoft.com/office/drawing/2016/5/10/chartex" xmlns:cx5="http://schemas.microsoft.com/office/drawing/2016/5/11/chartex" xmlns:cx6="http://schemas.microsoft.com/office/drawing/2016/5/12/chartex" xmlns:cx7="http://schemas.microsoft.com/office/drawing/2016/5/13/chartex" xmlns:cx8="http://schemas.microsoft.com/office/drawing/2016/5/14/chartex" xmlns:mc="http://schemas.openxmlformats.org/markup-compatibility/2006" xmlns:aink="http://schemas.microsoft.com/office/drawing/2016/ink" xmlns:am3d="http://schemas.microsoft.com/office/drawing/2017/model3d" xmlns:o="urn:schemas-microsoft-com:office:office" xmlns:r="http://schemas.openxmlformats.org/officeDocument/2006/relationships" xmlns:m="http://schemas.openxmlformats.org/officeDocument/2006/math" xmlns:v="urn:schemas-microsoft-com:vml" xmlns:wp14="http://schemas.microsoft.com/office/word/2010/wordprocessingDrawing" xmlns:wp="http://schemas.openxmlformats.org/drawingml/2006/wordprocessingDrawing" xmlns:w10="urn:schemas-microsoft-com:office:word" xmlns:w="http://schemas.openxmlformats.org/wordprocessingml/2006/main" xmlns:w14="http://schemas.microsoft.com/office/word/2010/wordml" xmlns:w15="http://schemas.microsoft.com/office/word/2012/wordml" xmlns:w16cex="http://schemas.microsoft.com/office/word/2018/wordml/cex" xmlns:w16cid="http://schemas.microsoft.com/office/word/2016/wordml/cid" xmlns:w16="http://schemas.microsoft.com/office/word/2018/wordml" xmlns:w16se="http://schemas.microsoft.com/office/word/2015/wordml/symex" xmlns:wpg="http://schemas.microsoft.com/office/word/2010/wordprocessingGroup" xmlns:wpi="http://schemas.microsoft.com/office/word/2010/wordprocessingInk" xmlns:wne="http://schemas.microsoft.com/office/word/2006/wordml" xmlns:wps="http://schemas.microsoft.com/office/word/2010/wordprocessingShape" mc:Ignorable="w14 w15 w16se w16cid w16 w16cex wp14">
   <w:p>
     <w:pPr>
-      <w:pStyle w:val="En-tte"/>
+      <w:pStyle w:val="Header"/>
     </w:pPr>
     <w:r>
       <w:rPr>
@@ -9770,7 +9764,7 @@
               <v:stroke joinstyle="miter"/>
               <v:path gradientshapeok="t" o:connecttype="rect"/>
             </v:shapetype>
-            <v:shape id="Text Box 219" o:spid="_x0000_s1028" type="#_x0000_t202" style="position:absolute;left:0;text-align:left;margin-left:0;margin-top:0;width:59.1pt;height:13.45pt;z-index:251675648;visibility:visible;mso-wrap-style:square;mso-width-percent:0;mso-height-percent:0;mso-wrap-distance-left:9pt;mso-wrap-distance-top:0;mso-wrap-distance-right:9pt;mso-wrap-distance-bottom:0;mso-position-horizontal:left;mso-position-horizontal-relative:page;mso-position-vertical:center;mso-position-vertical-relative:top-margin-area;mso-width-percent:0;mso-height-percent:0;mso-width-relative:left-margin-area;mso-height-relative:page;v-text-anchor:middle" o:gfxdata="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" o:allowincell="f" fillcolor="#0070c0" stroked="f">
+            <v:shape id="Text Box 219" o:spid="_x0000_s1028" type="#_x0000_t202" style="position:absolute;left:0;text-align:left;margin-left:0;margin-top:0;width:59.1pt;height:13.45pt;z-index:251675648;visibility:visible;mso-wrap-style:square;mso-width-percent:0;mso-height-percent:0;mso-wrap-distance-left:9pt;mso-wrap-distance-top:0;mso-wrap-distance-right:9pt;mso-wrap-distance-bottom:0;mso-position-horizontal:left;mso-position-horizontal-relative:page;mso-position-vertical:center;mso-position-vertical-relative:top-margin-area;mso-width-percent:0;mso-height-percent:0;mso-width-relative:left-margin-area;mso-height-relative:page;v-text-anchor:middle" o:gfxdata="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" o:allowincell="f" fillcolor="#0070c0" stroked="f">
               <v:textbox style="mso-fit-shape-to-text:t" inset=",0,,0">
                 <w:txbxContent>
                   <w:p>
@@ -9933,7 +9927,7 @@
         </mc:Choice>
         <mc:Fallback>
           <w:pict>
-            <v:shape w14:anchorId="516640CE" id="Text Box 218" o:spid="_x0000_s1029" type="#_x0000_t202" style="position:absolute;left:0;text-align:left;margin-left:416.8pt;margin-top:29pt;width:468pt;height:27.4pt;z-index:251676672;visibility:visible;mso-wrap-style:square;mso-width-percent:1000;mso-height-percent:0;mso-wrap-distance-left:9pt;mso-wrap-distance-top:0;mso-wrap-distance-right:9pt;mso-wrap-distance-bottom:0;mso-position-horizontal:right;mso-position-horizontal-relative:margin;mso-position-vertical:absolute;mso-position-vertical-relative:top-margin-area;mso-width-percent:1000;mso-height-percent:0;mso-width-relative:margin;mso-height-relative:page;v-text-anchor:middle" o:gfxdata="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" o:allowincell="f" filled="f" stroked="f">
+            <v:shape w14:anchorId="516640CE" id="Text Box 218" o:spid="_x0000_s1029" type="#_x0000_t202" style="position:absolute;left:0;text-align:left;margin-left:416.8pt;margin-top:29pt;width:468pt;height:27.4pt;z-index:251676672;visibility:visible;mso-wrap-style:square;mso-width-percent:1000;mso-height-percent:0;mso-wrap-distance-left:9pt;mso-wrap-distance-top:0;mso-wrap-distance-right:9pt;mso-wrap-distance-bottom:0;mso-position-horizontal:right;mso-position-horizontal-relative:margin;mso-position-vertical:absolute;mso-position-vertical-relative:top-margin-area;mso-width-percent:1000;mso-height-percent:0;mso-width-relative:margin;mso-height-relative:page;v-text-anchor:middle" o:gfxdata="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" o:allowincell="f" filled="f" stroked="f">
               <v:textbox inset=",0,,0">
                 <w:txbxContent>
                   <w:p>
@@ -9975,7 +9969,7 @@
     <w:lvl w:ilvl="0">
       <w:start w:val="1"/>
       <w:numFmt w:val="bullet"/>
-      <w:pStyle w:val="Listepuces"/>
+      <w:pStyle w:val="ListBullet"/>
       <w:lvlText w:val=""/>
       <w:lvlJc w:val="left"/>
       <w:pPr>
@@ -13320,7 +13314,7 @@
     <w:lvl w:ilvl="0">
       <w:start w:val="1"/>
       <w:numFmt w:val="decimal"/>
-      <w:pStyle w:val="Titre1"/>
+      <w:pStyle w:val="Heading1"/>
       <w:lvlText w:val="%1."/>
       <w:lvlJc w:val="left"/>
       <w:pPr>
@@ -13351,7 +13345,7 @@
     <w:lvl w:ilvl="1">
       <w:start w:val="1"/>
       <w:numFmt w:val="decimal"/>
-      <w:pStyle w:val="Titre2"/>
+      <w:pStyle w:val="Heading2"/>
       <w:lvlText w:val="%1.%2"/>
       <w:lvlJc w:val="left"/>
       <w:pPr>
@@ -13364,7 +13358,7 @@
     <w:lvl w:ilvl="2">
       <w:start w:val="1"/>
       <w:numFmt w:val="decimal"/>
-      <w:pStyle w:val="Titre3"/>
+      <w:pStyle w:val="Heading3"/>
       <w:lvlText w:val="%1.%2.%3"/>
       <w:lvlJc w:val="left"/>
       <w:pPr>
@@ -13377,7 +13371,7 @@
     <w:lvl w:ilvl="3">
       <w:start w:val="1"/>
       <w:numFmt w:val="decimal"/>
-      <w:pStyle w:val="Titre4"/>
+      <w:pStyle w:val="Heading4"/>
       <w:lvlText w:val="%1.%2.%3.%4."/>
       <w:lvlJc w:val="left"/>
       <w:pPr>
@@ -13390,7 +13384,7 @@
     <w:lvl w:ilvl="4">
       <w:start w:val="1"/>
       <w:numFmt w:val="lowerLetter"/>
-      <w:pStyle w:val="Titre5"/>
+      <w:pStyle w:val="Heading5"/>
       <w:lvlText w:val="%5)"/>
       <w:lvlJc w:val="left"/>
       <w:pPr>
@@ -13403,7 +13397,7 @@
     <w:lvl w:ilvl="5">
       <w:start w:val="1"/>
       <w:numFmt w:val="decimal"/>
-      <w:pStyle w:val="Titre6"/>
+      <w:pStyle w:val="Heading6"/>
       <w:lvlText w:val="%1.%2.%3.%4.%5.%6"/>
       <w:lvlJc w:val="left"/>
       <w:pPr>
@@ -13416,7 +13410,7 @@
     <w:lvl w:ilvl="6">
       <w:start w:val="1"/>
       <w:numFmt w:val="decimal"/>
-      <w:pStyle w:val="Titre7"/>
+      <w:pStyle w:val="Heading7"/>
       <w:lvlText w:val="%1.%2.%3.%4.%5.%6.%7"/>
       <w:lvlJc w:val="left"/>
       <w:pPr>
@@ -13429,7 +13423,7 @@
     <w:lvl w:ilvl="7">
       <w:start w:val="1"/>
       <w:numFmt w:val="decimal"/>
-      <w:pStyle w:val="Titre8"/>
+      <w:pStyle w:val="Heading8"/>
       <w:lvlText w:val="%1.%2.%3.%4.%5.%6.%7.%8"/>
       <w:lvlJc w:val="left"/>
       <w:pPr>
@@ -13442,7 +13436,7 @@
     <w:lvl w:ilvl="8">
       <w:start w:val="1"/>
       <w:numFmt w:val="decimal"/>
-      <w:pStyle w:val="Titre9"/>
+      <w:pStyle w:val="Heading9"/>
       <w:lvlText w:val="%1.%2.%3.%4.%5.%6.%7.%8.%9"/>
       <w:lvlJc w:val="left"/>
       <w:pPr>
@@ -15178,10 +15172,10 @@
       <w:szCs w:val="24"/>
     </w:rPr>
   </w:style>
-  <w:style w:type="paragraph" w:styleId="Titre1">
+  <w:style w:type="paragraph" w:styleId="Heading1">
     <w:name w:val="heading 1"/>
     <w:next w:val="Normal"/>
-    <w:link w:val="Titre1Car"/>
+    <w:link w:val="Heading1Char"/>
     <w:autoRedefine/>
     <w:qFormat/>
     <w:rsid w:val="002C607C"/>
@@ -15202,10 +15196,10 @@
       <w:szCs w:val="36"/>
     </w:rPr>
   </w:style>
-  <w:style w:type="paragraph" w:styleId="Titre2">
+  <w:style w:type="paragraph" w:styleId="Heading2">
     <w:name w:val="heading 2"/>
     <w:next w:val="Normal"/>
-    <w:link w:val="Titre2Car"/>
+    <w:link w:val="Heading2Char"/>
     <w:autoRedefine/>
     <w:qFormat/>
     <w:rsid w:val="007D2EC2"/>
@@ -15227,11 +15221,11 @@
       <w:szCs w:val="32"/>
     </w:rPr>
   </w:style>
-  <w:style w:type="paragraph" w:styleId="Titre3">
+  <w:style w:type="paragraph" w:styleId="Heading3">
     <w:name w:val="heading 3"/>
     <w:basedOn w:val="Normal"/>
     <w:next w:val="Normal"/>
-    <w:link w:val="Titre3Car"/>
+    <w:link w:val="Heading3Char"/>
     <w:autoRedefine/>
     <w:qFormat/>
     <w:rsid w:val="00536BDE"/>
@@ -15252,10 +15246,10 @@
       <w:szCs w:val="28"/>
     </w:rPr>
   </w:style>
-  <w:style w:type="paragraph" w:styleId="Titre4">
+  <w:style w:type="paragraph" w:styleId="Heading4">
     <w:name w:val="heading 4"/>
     <w:next w:val="Normal"/>
-    <w:link w:val="Titre4Car"/>
+    <w:link w:val="Heading4Char"/>
     <w:autoRedefine/>
     <w:qFormat/>
     <w:rsid w:val="002464B3"/>
@@ -15276,11 +15270,11 @@
       <w:szCs w:val="28"/>
     </w:rPr>
   </w:style>
-  <w:style w:type="paragraph" w:styleId="Titre5">
+  <w:style w:type="paragraph" w:styleId="Heading5">
     <w:name w:val="heading 5"/>
     <w:basedOn w:val="Normal"/>
     <w:next w:val="Normal"/>
-    <w:link w:val="Titre5Car"/>
+    <w:link w:val="Heading5Char"/>
     <w:autoRedefine/>
     <w:qFormat/>
     <w:rsid w:val="00ED6B2F"/>
@@ -15301,7 +15295,7 @@
       <w:szCs w:val="26"/>
     </w:rPr>
   </w:style>
-  <w:style w:type="paragraph" w:styleId="Titre6">
+  <w:style w:type="paragraph" w:styleId="Heading6">
     <w:name w:val="heading 6"/>
     <w:aliases w:val="Bullet list,H6,T6,(Shift Ctrl 6),h6,Niveau 6,Niveau6,Annexe1,Annexe,Annexe 11,Annexe 12,Annexe 13,Annexe 14,Annexe 15,Annexe 16,Annexe 17,H61,H62,H611,Heading6_Titre6,Heading 6 CFMU,Ref Heading 3,rh3,Ref Heading 31,rh31,Third Subheadin"/>
     <w:basedOn w:val="Normal"/>
@@ -15323,7 +15317,7 @@
       <w:szCs w:val="22"/>
     </w:rPr>
   </w:style>
-  <w:style w:type="paragraph" w:styleId="Titre7">
+  <w:style w:type="paragraph" w:styleId="Heading7">
     <w:name w:val="heading 7"/>
     <w:aliases w:val="Annexe2,letter list,lettered list,T7,H7,Niveau 7,Niveau7,Annexe 1,Heading7_Titre7,Heading 7 CFMU,figure caption,7,ASAPHeading 7,L7,DNV-H7,h7,figure caption1,figure caption2,figure caption3,L1 Heading 7,Edf Titre 7,DTSÜberschrift 7,Head"/>
     <w:basedOn w:val="Normal"/>
@@ -15339,7 +15333,7 @@
       <w:outlineLvl w:val="6"/>
     </w:pPr>
   </w:style>
-  <w:style w:type="paragraph" w:styleId="Titre8">
+  <w:style w:type="paragraph" w:styleId="Heading8">
     <w:name w:val="heading 8"/>
     <w:aliases w:val="Annexe3,T8,Annexe 2, action,Heading8_Titre8,Heading 8 CFMU,table caption,8,ASAPHeading 8,DNV-H8,h8,titre 8,titre 81,table caption1,titre 82,table caption2,titre 83,table caption3,titre 84,table caption4,L1 Heading 8,Edf Titre 8,action"/>
     <w:basedOn w:val="Normal"/>
@@ -15359,7 +15353,7 @@
       <w:iCs/>
     </w:rPr>
   </w:style>
-  <w:style w:type="paragraph" w:styleId="Titre9">
+  <w:style w:type="paragraph" w:styleId="Heading9">
     <w:name w:val="heading 9"/>
     <w:aliases w:val="Titre 10,Annexe4,App Heading,Appendix,Titre Annexe,Annexe 3, progress,Heading9_Titre9,Heading 9 CFMU,App1,9,ASAPHeading 9,T9,DNV-H9,L1 Heading 9,Total jours,Edf Titre 9,progress,Legal Level 1.1.1.1.,TAnnexe,titre l1c1,titre l1c11"/>
     <w:basedOn w:val="Normal"/>
@@ -15379,12 +15373,13 @@
       <w:szCs w:val="22"/>
     </w:rPr>
   </w:style>
-  <w:style w:type="character" w:default="1" w:styleId="Policepardfaut">
+  <w:style w:type="character" w:default="1" w:styleId="DefaultParagraphFont">
     <w:name w:val="Default Paragraph Font"/>
     <w:uiPriority w:val="1"/>
+    <w:semiHidden/>
     <w:unhideWhenUsed/>
   </w:style>
-  <w:style w:type="table" w:default="1" w:styleId="TableauNormal">
+  <w:style w:type="table" w:default="1" w:styleId="TableNormal">
     <w:name w:val="Normal Table"/>
     <w:uiPriority w:val="99"/>
     <w:semiHidden/>
@@ -15399,16 +15394,16 @@
       </w:tblCellMar>
     </w:tblPr>
   </w:style>
-  <w:style w:type="numbering" w:default="1" w:styleId="Aucuneliste">
+  <w:style w:type="numbering" w:default="1" w:styleId="NoList">
     <w:name w:val="No List"/>
     <w:uiPriority w:val="99"/>
     <w:semiHidden/>
     <w:unhideWhenUsed/>
   </w:style>
-  <w:style w:type="character" w:customStyle="1" w:styleId="Titre1Car">
-    <w:name w:val="Titre 1 Car"/>
-    <w:basedOn w:val="Policepardfaut"/>
-    <w:link w:val="Titre1"/>
+  <w:style w:type="character" w:customStyle="1" w:styleId="Heading1Char">
+    <w:name w:val="Heading 1 Char"/>
+    <w:basedOn w:val="DefaultParagraphFont"/>
+    <w:link w:val="Heading1"/>
     <w:rsid w:val="002C607C"/>
     <w:rPr>
       <w:bCs/>
@@ -15419,10 +15414,10 @@
       <w:shd w:val="clear" w:color="CB3298" w:themeColor="accent2" w:fill="auto"/>
     </w:rPr>
   </w:style>
-  <w:style w:type="character" w:customStyle="1" w:styleId="Titre2Car">
-    <w:name w:val="Titre 2 Car"/>
-    <w:basedOn w:val="Titre1Car"/>
-    <w:link w:val="Titre2"/>
+  <w:style w:type="character" w:customStyle="1" w:styleId="Heading2Char">
+    <w:name w:val="Heading 2 Char"/>
+    <w:basedOn w:val="Heading1Char"/>
+    <w:link w:val="Heading2"/>
     <w:rsid w:val="007D2EC2"/>
     <w:rPr>
       <w:b/>
@@ -15434,10 +15429,10 @@
       <w:shd w:val="clear" w:color="CB3298" w:themeColor="accent2" w:fill="auto"/>
     </w:rPr>
   </w:style>
-  <w:style w:type="character" w:customStyle="1" w:styleId="Titre3Car">
-    <w:name w:val="Titre 3 Car"/>
-    <w:basedOn w:val="Policepardfaut"/>
-    <w:link w:val="Titre3"/>
+  <w:style w:type="character" w:customStyle="1" w:styleId="Heading3Char">
+    <w:name w:val="Heading 3 Char"/>
+    <w:basedOn w:val="DefaultParagraphFont"/>
+    <w:link w:val="Heading3"/>
     <w:rsid w:val="00536BDE"/>
     <w:rPr>
       <w:b/>
@@ -15447,10 +15442,10 @@
       <w:szCs w:val="28"/>
     </w:rPr>
   </w:style>
-  <w:style w:type="character" w:customStyle="1" w:styleId="Titre4Car">
-    <w:name w:val="Titre 4 Car"/>
-    <w:basedOn w:val="Policepardfaut"/>
-    <w:link w:val="Titre4"/>
+  <w:style w:type="character" w:customStyle="1" w:styleId="Heading4Char">
+    <w:name w:val="Heading 4 Char"/>
+    <w:basedOn w:val="DefaultParagraphFont"/>
+    <w:link w:val="Heading4"/>
     <w:rsid w:val="002464B3"/>
     <w:rPr>
       <w:b/>
@@ -15459,10 +15454,10 @@
       <w:szCs w:val="28"/>
     </w:rPr>
   </w:style>
-  <w:style w:type="character" w:customStyle="1" w:styleId="Titre5Car">
-    <w:name w:val="Titre 5 Car"/>
-    <w:basedOn w:val="Policepardfaut"/>
-    <w:link w:val="Titre5"/>
+  <w:style w:type="character" w:customStyle="1" w:styleId="Heading5Char">
+    <w:name w:val="Heading 5 Char"/>
+    <w:basedOn w:val="DefaultParagraphFont"/>
+    <w:link w:val="Heading5"/>
     <w:rsid w:val="00977277"/>
     <w:rPr>
       <w:b/>
@@ -15472,10 +15467,10 @@
       <w:szCs w:val="26"/>
     </w:rPr>
   </w:style>
-  <w:style w:type="paragraph" w:styleId="Explorateurdedocuments">
+  <w:style w:type="paragraph" w:styleId="DocumentMap">
     <w:name w:val="Document Map"/>
     <w:basedOn w:val="Normal"/>
-    <w:link w:val="ExplorateurdedocumentsCar"/>
+    <w:link w:val="DocumentMapChar"/>
     <w:semiHidden/>
     <w:rsid w:val="007C5AFA"/>
     <w:pPr>
@@ -15487,10 +15482,10 @@
       <w:szCs w:val="16"/>
     </w:rPr>
   </w:style>
-  <w:style w:type="character" w:customStyle="1" w:styleId="ExplorateurdedocumentsCar">
-    <w:name w:val="Explorateur de documents Car"/>
-    <w:basedOn w:val="Policepardfaut"/>
-    <w:link w:val="Explorateurdedocuments"/>
+  <w:style w:type="character" w:customStyle="1" w:styleId="DocumentMapChar">
+    <w:name w:val="Document Map Char"/>
+    <w:basedOn w:val="DefaultParagraphFont"/>
+    <w:link w:val="DocumentMap"/>
     <w:semiHidden/>
     <w:rsid w:val="00A22BA5"/>
     <w:rPr>
@@ -15499,10 +15494,10 @@
       <w:szCs w:val="16"/>
     </w:rPr>
   </w:style>
-  <w:style w:type="paragraph" w:styleId="Textedebulles">
+  <w:style w:type="paragraph" w:styleId="BalloonText">
     <w:name w:val="Balloon Text"/>
     <w:basedOn w:val="Normal"/>
-    <w:link w:val="TextedebullesCar"/>
+    <w:link w:val="BalloonTextChar"/>
     <w:semiHidden/>
     <w:rsid w:val="00ED1486"/>
     <w:pPr>
@@ -15514,10 +15509,10 @@
       <w:szCs w:val="16"/>
     </w:rPr>
   </w:style>
-  <w:style w:type="character" w:customStyle="1" w:styleId="TextedebullesCar">
-    <w:name w:val="Texte de bulles Car"/>
-    <w:basedOn w:val="Policepardfaut"/>
-    <w:link w:val="Textedebulles"/>
+  <w:style w:type="character" w:customStyle="1" w:styleId="BalloonTextChar">
+    <w:name w:val="Balloon Text Char"/>
+    <w:basedOn w:val="DefaultParagraphFont"/>
+    <w:link w:val="BalloonText"/>
     <w:semiHidden/>
     <w:rsid w:val="00A22BA5"/>
     <w:rPr>
@@ -15526,21 +15521,21 @@
       <w:szCs w:val="16"/>
     </w:rPr>
   </w:style>
-  <w:style w:type="paragraph" w:styleId="Titredenote">
+  <w:style w:type="paragraph" w:styleId="NoteHeading">
     <w:name w:val="Note Heading"/>
     <w:basedOn w:val="Normal"/>
     <w:next w:val="Normal"/>
-    <w:link w:val="TitredenoteCar"/>
+    <w:link w:val="NoteHeadingChar"/>
     <w:semiHidden/>
     <w:rsid w:val="00ED1486"/>
     <w:pPr>
       <w:spacing w:line="240" w:lineRule="auto"/>
     </w:pPr>
   </w:style>
-  <w:style w:type="character" w:customStyle="1" w:styleId="TitredenoteCar">
-    <w:name w:val="Titre de note Car"/>
-    <w:basedOn w:val="Policepardfaut"/>
-    <w:link w:val="Titredenote"/>
+  <w:style w:type="character" w:customStyle="1" w:styleId="NoteHeadingChar">
+    <w:name w:val="Note Heading Char"/>
+    <w:basedOn w:val="DefaultParagraphFont"/>
+    <w:link w:val="NoteHeading"/>
     <w:semiHidden/>
     <w:rsid w:val="00A22BA5"/>
     <w:rPr>
@@ -15559,9 +15554,9 @@
       <w:ind w:left="200" w:hanging="200"/>
     </w:pPr>
   </w:style>
-  <w:style w:type="table" w:styleId="Grilledutableau">
+  <w:style w:type="table" w:styleId="TableGrid">
     <w:name w:val="Table Grid"/>
-    <w:basedOn w:val="TableauNormal"/>
+    <w:basedOn w:val="TableNormal"/>
     <w:rsid w:val="00C365BC"/>
     <w:tblPr>
       <w:tblBorders>
@@ -15574,7 +15569,7 @@
       </w:tblBorders>
     </w:tblPr>
   </w:style>
-  <w:style w:type="paragraph" w:styleId="TM2">
+  <w:style w:type="paragraph" w:styleId="TOC2">
     <w:name w:val="toc 2"/>
     <w:basedOn w:val="Normal"/>
     <w:next w:val="Normal"/>
@@ -15599,7 +15594,7 @@
       <w:szCs w:val="20"/>
     </w:rPr>
   </w:style>
-  <w:style w:type="paragraph" w:styleId="TM1">
+  <w:style w:type="paragraph" w:styleId="TOC1">
     <w:name w:val="toc 1"/>
     <w:basedOn w:val="Normal"/>
     <w:next w:val="Normal"/>
@@ -15624,7 +15619,7 @@
       <w:szCs w:val="20"/>
     </w:rPr>
   </w:style>
-  <w:style w:type="paragraph" w:styleId="TM3">
+  <w:style w:type="paragraph" w:styleId="TOC3">
     <w:name w:val="toc 3"/>
     <w:basedOn w:val="Normal"/>
     <w:next w:val="Normal"/>
@@ -15648,11 +15643,11 @@
       <w:szCs w:val="20"/>
     </w:rPr>
   </w:style>
-  <w:style w:type="paragraph" w:styleId="Paragraphedeliste">
+  <w:style w:type="paragraph" w:styleId="ListParagraph">
     <w:name w:val="List Paragraph"/>
     <w:aliases w:val="Texte Gauche,Texte de colonne colorée"/>
     <w:basedOn w:val="Normal"/>
-    <w:link w:val="ParagraphedelisteCar"/>
+    <w:link w:val="ListParagraphChar"/>
     <w:uiPriority w:val="34"/>
     <w:qFormat/>
     <w:rsid w:val="00BD6388"/>
@@ -15661,11 +15656,11 @@
       <w:contextualSpacing/>
     </w:pPr>
   </w:style>
-  <w:style w:type="character" w:customStyle="1" w:styleId="ParagraphedelisteCar">
-    <w:name w:val="Paragraphe de liste Car"/>
-    <w:aliases w:val="Texte Gauche Car,Texte de colonne colorée Car"/>
-    <w:basedOn w:val="Policepardfaut"/>
-    <w:link w:val="Paragraphedeliste"/>
+  <w:style w:type="character" w:customStyle="1" w:styleId="ListParagraphChar">
+    <w:name w:val="List Paragraph Char"/>
+    <w:aliases w:val="Texte Gauche Char,Texte de colonne colorée Char"/>
+    <w:basedOn w:val="DefaultParagraphFont"/>
+    <w:link w:val="ListParagraph"/>
     <w:uiPriority w:val="34"/>
     <w:semiHidden/>
     <w:rsid w:val="00231CA6"/>
@@ -15673,7 +15668,7 @@
       <w:szCs w:val="24"/>
     </w:rPr>
   </w:style>
-  <w:style w:type="paragraph" w:styleId="TM4">
+  <w:style w:type="paragraph" w:styleId="TOC4">
     <w:name w:val="toc 4"/>
     <w:basedOn w:val="Normal"/>
     <w:next w:val="Normal"/>
@@ -15697,9 +15692,9 @@
       <w:szCs w:val="20"/>
     </w:rPr>
   </w:style>
-  <w:style w:type="table" w:styleId="Tableauclassique3">
+  <w:style w:type="table" w:styleId="TableClassic3">
     <w:name w:val="Table Classic 3"/>
-    <w:basedOn w:val="TableauNormal"/>
+    <w:basedOn w:val="TableNormal"/>
     <w:rsid w:val="00E948DC"/>
     <w:pPr>
       <w:spacing w:line="276" w:lineRule="auto"/>
@@ -15766,9 +15761,9 @@
       </w:tcPr>
     </w:tblStylePr>
   </w:style>
-  <w:style w:type="table" w:styleId="Tableaucolor2">
+  <w:style w:type="table" w:styleId="TableColourful2">
     <w:name w:val="Table Colorful 2"/>
-    <w:basedOn w:val="TableauNormal"/>
+    <w:basedOn w:val="TableNormal"/>
     <w:rsid w:val="00E948DC"/>
     <w:pPr>
       <w:spacing w:line="276" w:lineRule="auto"/>
@@ -15841,9 +15836,9 @@
       </w:tcPr>
     </w:tblStylePr>
   </w:style>
-  <w:style w:type="table" w:styleId="Tableauliste2">
+  <w:style w:type="table" w:styleId="TableList2">
     <w:name w:val="Table List 2"/>
-    <w:basedOn w:val="TableauNormal"/>
+    <w:basedOn w:val="TableNormal"/>
     <w:rsid w:val="00E948DC"/>
     <w:pPr>
       <w:spacing w:line="276" w:lineRule="auto"/>
@@ -15920,9 +15915,9 @@
       </w:tcPr>
     </w:tblStylePr>
   </w:style>
-  <w:style w:type="table" w:styleId="Tableauliste1">
+  <w:style w:type="table" w:styleId="TableList1">
     <w:name w:val="Table List 1"/>
-    <w:basedOn w:val="TableauNormal"/>
+    <w:basedOn w:val="TableNormal"/>
     <w:rsid w:val="00E948DC"/>
     <w:pPr>
       <w:spacing w:line="276" w:lineRule="auto"/>
@@ -16004,9 +15999,9 @@
       </w:tcPr>
     </w:tblStylePr>
   </w:style>
-  <w:style w:type="table" w:styleId="Grilleclaire-Accent4">
+  <w:style w:type="table" w:styleId="LightGrid-Accent4">
     <w:name w:val="Light Grid Accent 4"/>
-    <w:basedOn w:val="TableauNormal"/>
+    <w:basedOn w:val="TableNormal"/>
     <w:uiPriority w:val="62"/>
     <w:rsid w:val="00E948DC"/>
     <w:tblPr>
@@ -16124,9 +16119,9 @@
       </w:tcPr>
     </w:tblStylePr>
   </w:style>
-  <w:style w:type="table" w:styleId="Listeclaire-Accent4">
+  <w:style w:type="table" w:styleId="LightList-Accent4">
     <w:name w:val="Light List Accent 4"/>
-    <w:basedOn w:val="TableauNormal"/>
+    <w:basedOn w:val="TableNormal"/>
     <w:uiPriority w:val="61"/>
     <w:rsid w:val="00E948DC"/>
     <w:tblPr>
@@ -16206,7 +16201,7 @@
       </w:tcPr>
     </w:tblStylePr>
   </w:style>
-  <w:style w:type="paragraph" w:styleId="Rvision">
+  <w:style w:type="paragraph" w:styleId="Revision">
     <w:name w:val="Revision"/>
     <w:hidden/>
     <w:uiPriority w:val="99"/>
@@ -16235,7 +16230,7 @@
   </w:style>
   <w:style w:type="character" w:customStyle="1" w:styleId="Sous-titrePagedeGardeCar">
     <w:name w:val="Sous-titre Page de Garde Car"/>
-    <w:basedOn w:val="Policepardfaut"/>
+    <w:basedOn w:val="DefaultParagraphFont"/>
     <w:link w:val="Sous-titrePagedeGarde"/>
     <w:uiPriority w:val="99"/>
     <w:rsid w:val="00EC05A5"/>
@@ -16264,7 +16259,7 @@
   </w:style>
   <w:style w:type="character" w:customStyle="1" w:styleId="TitrepagedegardeCar">
     <w:name w:val="Titre page de garde Car"/>
-    <w:basedOn w:val="Policepardfaut"/>
+    <w:basedOn w:val="DefaultParagraphFont"/>
     <w:link w:val="Titrepagedegarde"/>
     <w:uiPriority w:val="99"/>
     <w:rsid w:val="00EC05A5"/>
@@ -16298,7 +16293,7 @@
   </w:style>
   <w:style w:type="character" w:customStyle="1" w:styleId="PuceCar">
     <w:name w:val="Puce Car"/>
-    <w:basedOn w:val="Titre4Car"/>
+    <w:basedOn w:val="Heading4Char"/>
     <w:link w:val="Puce"/>
     <w:uiPriority w:val="2"/>
     <w:rsid w:val="00C71F86"/>
@@ -16344,7 +16339,7 @@
   </w:style>
   <w:style w:type="character" w:customStyle="1" w:styleId="TitrepagedetransitionCar">
     <w:name w:val="Titre page de transition Car"/>
-    <w:basedOn w:val="Policepardfaut"/>
+    <w:basedOn w:val="DefaultParagraphFont"/>
     <w:link w:val="Titrepagedetransition"/>
     <w:rsid w:val="00746BF4"/>
     <w:rPr>
@@ -16360,7 +16355,7 @@
   </w:style>
   <w:style w:type="table" w:customStyle="1" w:styleId="Tableaugris-Normal">
     <w:name w:val="Tableau gris - Normal"/>
-    <w:basedOn w:val="TableauNormal"/>
+    <w:basedOn w:val="TableNormal"/>
     <w:uiPriority w:val="99"/>
     <w:qFormat/>
     <w:rsid w:val="00910381"/>
@@ -16533,9 +16528,9 @@
       </w:tcPr>
     </w:tblStylePr>
   </w:style>
-  <w:style w:type="table" w:styleId="Listefonce-Accent1">
+  <w:style w:type="table" w:styleId="DarkList-Accent1">
     <w:name w:val="Dark List Accent 1"/>
-    <w:basedOn w:val="TableauNormal"/>
+    <w:basedOn w:val="TableNormal"/>
     <w:uiPriority w:val="70"/>
     <w:rsid w:val="00115994"/>
     <w:rPr>
@@ -16914,7 +16909,7 @@
   </w:style>
   <w:style w:type="character" w:customStyle="1" w:styleId="ListenumroteCar">
     <w:name w:val="Liste numérotée Car"/>
-    <w:basedOn w:val="Policepardfaut"/>
+    <w:basedOn w:val="DefaultParagraphFont"/>
     <w:link w:val="Listenumrote"/>
     <w:uiPriority w:val="1"/>
     <w:semiHidden/>
@@ -16923,9 +16918,9 @@
       <w:szCs w:val="24"/>
     </w:rPr>
   </w:style>
-  <w:style w:type="character" w:styleId="Lienhypertexte">
+  <w:style w:type="character" w:styleId="Hyperlink">
     <w:name w:val="Hyperlink"/>
-    <w:basedOn w:val="Policepardfaut"/>
+    <w:basedOn w:val="DefaultParagraphFont"/>
     <w:uiPriority w:val="99"/>
     <w:rsid w:val="00E601EB"/>
     <w:rPr>
@@ -16933,10 +16928,10 @@
       <w:u w:val="single"/>
     </w:rPr>
   </w:style>
-  <w:style w:type="paragraph" w:styleId="En-tte">
+  <w:style w:type="paragraph" w:styleId="Header">
     <w:name w:val="header"/>
     <w:basedOn w:val="Normal"/>
-    <w:link w:val="En-tteCar"/>
+    <w:link w:val="HeaderChar"/>
     <w:uiPriority w:val="99"/>
     <w:rsid w:val="00786F34"/>
     <w:pPr>
@@ -16947,20 +16942,20 @@
       <w:spacing w:line="240" w:lineRule="auto"/>
     </w:pPr>
   </w:style>
-  <w:style w:type="character" w:customStyle="1" w:styleId="En-tteCar">
-    <w:name w:val="En-tête Car"/>
-    <w:basedOn w:val="Policepardfaut"/>
-    <w:link w:val="En-tte"/>
+  <w:style w:type="character" w:customStyle="1" w:styleId="HeaderChar">
+    <w:name w:val="Header Char"/>
+    <w:basedOn w:val="DefaultParagraphFont"/>
+    <w:link w:val="Header"/>
     <w:uiPriority w:val="99"/>
     <w:rsid w:val="00231CA6"/>
     <w:rPr>
       <w:szCs w:val="24"/>
     </w:rPr>
   </w:style>
-  <w:style w:type="paragraph" w:styleId="Pieddepage">
+  <w:style w:type="paragraph" w:styleId="Footer">
     <w:name w:val="footer"/>
     <w:basedOn w:val="Normal"/>
-    <w:link w:val="PieddepageCar"/>
+    <w:link w:val="FooterChar"/>
     <w:uiPriority w:val="99"/>
     <w:rsid w:val="00786F34"/>
     <w:pPr>
@@ -16971,10 +16966,10 @@
       <w:spacing w:line="240" w:lineRule="auto"/>
     </w:pPr>
   </w:style>
-  <w:style w:type="character" w:customStyle="1" w:styleId="PieddepageCar">
-    <w:name w:val="Pied de page Car"/>
-    <w:basedOn w:val="Policepardfaut"/>
-    <w:link w:val="Pieddepage"/>
+  <w:style w:type="character" w:customStyle="1" w:styleId="FooterChar">
+    <w:name w:val="Footer Char"/>
+    <w:basedOn w:val="DefaultParagraphFont"/>
+    <w:link w:val="Footer"/>
     <w:uiPriority w:val="99"/>
     <w:rsid w:val="00231CA6"/>
     <w:rPr>
@@ -16996,9 +16991,9 @@
       <w:color w:val="FFFFFF" w:themeColor="background1"/>
     </w:rPr>
   </w:style>
-  <w:style w:type="character" w:styleId="Textedelespacerserv">
+  <w:style w:type="character" w:styleId="PlaceholderText">
     <w:name w:val="Placeholder Text"/>
-    <w:basedOn w:val="Policepardfaut"/>
+    <w:basedOn w:val="DefaultParagraphFont"/>
     <w:uiPriority w:val="99"/>
     <w:semiHidden/>
     <w:rsid w:val="00AF5368"/>
@@ -17035,7 +17030,7 @@
       <w:ind w:left="388"/>
     </w:pPr>
   </w:style>
-  <w:style w:type="paragraph" w:styleId="Listepuces">
+  <w:style w:type="paragraph" w:styleId="ListBullet">
     <w:name w:val="List Bullet"/>
     <w:basedOn w:val="Normal"/>
     <w:semiHidden/>
@@ -17110,7 +17105,7 @@
   </w:style>
   <w:style w:type="character" w:customStyle="1" w:styleId="CV-NomPrnomAnnesCar">
     <w:name w:val="CV - Nom Prénom Années Car"/>
-    <w:basedOn w:val="Policepardfaut"/>
+    <w:basedOn w:val="DefaultParagraphFont"/>
     <w:link w:val="CV-NomPrnomAnnes"/>
     <w:uiPriority w:val="99"/>
     <w:rsid w:val="009C1823"/>
@@ -17216,7 +17211,7 @@
   </w:style>
   <w:style w:type="character" w:customStyle="1" w:styleId="CV-TitreposteCar">
     <w:name w:val="CV - Titre poste Car"/>
-    <w:basedOn w:val="Policepardfaut"/>
+    <w:basedOn w:val="DefaultParagraphFont"/>
     <w:link w:val="CV-Titreposte"/>
     <w:uiPriority w:val="99"/>
     <w:rsid w:val="009C1823"/>
@@ -17274,7 +17269,7 @@
       <w:szCs w:val="28"/>
     </w:rPr>
   </w:style>
-  <w:style w:type="paragraph" w:styleId="TM5">
+  <w:style w:type="paragraph" w:styleId="TOC5">
     <w:name w:val="toc 5"/>
     <w:basedOn w:val="Normal"/>
     <w:next w:val="Normal"/>
@@ -17314,7 +17309,7 @@
   </w:style>
   <w:style w:type="table" w:customStyle="1" w:styleId="Tableaugris-Normal1">
     <w:name w:val="Tableau gris - Normal1"/>
-    <w:basedOn w:val="TableauNormal"/>
+    <w:basedOn w:val="TableNormal"/>
     <w:uiPriority w:val="99"/>
     <w:qFormat/>
     <w:rsid w:val="00624477"/>
@@ -17373,7 +17368,7 @@
   </w:style>
   <w:style w:type="character" w:customStyle="1" w:styleId="FocusbleuCar">
     <w:name w:val="Focus bleu Car"/>
-    <w:basedOn w:val="Policepardfaut"/>
+    <w:basedOn w:val="DefaultParagraphFont"/>
     <w:link w:val="Focusbleu"/>
     <w:uiPriority w:val="1"/>
     <w:rsid w:val="009F3F22"/>
@@ -17385,7 +17380,7 @@
       <w:shd w:val="clear" w:color="auto" w:fill="576B80" w:themeFill="text1"/>
     </w:rPr>
   </w:style>
-  <w:style w:type="paragraph" w:styleId="TM6">
+  <w:style w:type="paragraph" w:styleId="TOC6">
     <w:name w:val="toc 6"/>
     <w:basedOn w:val="Normal"/>
     <w:next w:val="Normal"/>
@@ -17417,9 +17412,9 @@
       <w:szCs w:val="24"/>
     </w:rPr>
   </w:style>
-  <w:style w:type="character" w:styleId="Marquedecommentaire">
+  <w:style w:type="character" w:styleId="CommentReference">
     <w:name w:val="annotation reference"/>
-    <w:basedOn w:val="Policepardfaut"/>
+    <w:basedOn w:val="DefaultParagraphFont"/>
     <w:semiHidden/>
     <w:unhideWhenUsed/>
     <w:rsid w:val="00F473CB"/>
@@ -17428,10 +17423,10 @@
       <w:szCs w:val="16"/>
     </w:rPr>
   </w:style>
-  <w:style w:type="paragraph" w:styleId="Commentaire">
+  <w:style w:type="paragraph" w:styleId="CommentText">
     <w:name w:val="annotation text"/>
     <w:basedOn w:val="Normal"/>
-    <w:link w:val="CommentaireCar"/>
+    <w:link w:val="CommentTextChar"/>
     <w:semiHidden/>
     <w:unhideWhenUsed/>
     <w:rsid w:val="00F473CB"/>
@@ -17442,18 +17437,18 @@
       <w:szCs w:val="20"/>
     </w:rPr>
   </w:style>
-  <w:style w:type="character" w:customStyle="1" w:styleId="CommentaireCar">
-    <w:name w:val="Commentaire Car"/>
-    <w:basedOn w:val="Policepardfaut"/>
-    <w:link w:val="Commentaire"/>
+  <w:style w:type="character" w:customStyle="1" w:styleId="CommentTextChar">
+    <w:name w:val="Comment Text Char"/>
+    <w:basedOn w:val="DefaultParagraphFont"/>
+    <w:link w:val="CommentText"/>
     <w:semiHidden/>
     <w:rsid w:val="00F473CB"/>
   </w:style>
-  <w:style w:type="paragraph" w:styleId="Objetducommentaire">
+  <w:style w:type="paragraph" w:styleId="CommentSubject">
     <w:name w:val="annotation subject"/>
-    <w:basedOn w:val="Commentaire"/>
-    <w:next w:val="Commentaire"/>
-    <w:link w:val="ObjetducommentaireCar"/>
+    <w:basedOn w:val="CommentText"/>
+    <w:next w:val="CommentText"/>
+    <w:link w:val="CommentSubjectChar"/>
     <w:semiHidden/>
     <w:unhideWhenUsed/>
     <w:rsid w:val="00F473CB"/>
@@ -17462,10 +17457,10 @@
       <w:bCs/>
     </w:rPr>
   </w:style>
-  <w:style w:type="character" w:customStyle="1" w:styleId="ObjetducommentaireCar">
-    <w:name w:val="Objet du commentaire Car"/>
-    <w:basedOn w:val="CommentaireCar"/>
-    <w:link w:val="Objetducommentaire"/>
+  <w:style w:type="character" w:customStyle="1" w:styleId="CommentSubjectChar">
+    <w:name w:val="Comment Subject Char"/>
+    <w:basedOn w:val="CommentTextChar"/>
+    <w:link w:val="CommentSubject"/>
     <w:semiHidden/>
     <w:rsid w:val="00F473CB"/>
     <w:rPr>
@@ -17473,9 +17468,9 @@
       <w:bCs/>
     </w:rPr>
   </w:style>
-  <w:style w:type="character" w:styleId="Lienhypertextesuivivisit">
+  <w:style w:type="character" w:styleId="FollowedHyperlink">
     <w:name w:val="FollowedHyperlink"/>
-    <w:basedOn w:val="Policepardfaut"/>
+    <w:basedOn w:val="DefaultParagraphFont"/>
     <w:semiHidden/>
     <w:unhideWhenUsed/>
     <w:rsid w:val="00D36DD6"/>
@@ -17486,7 +17481,7 @@
   </w:style>
   <w:style w:type="character" w:customStyle="1" w:styleId="apple-converted-space">
     <w:name w:val="apple-converted-space"/>
-    <w:basedOn w:val="Policepardfaut"/>
+    <w:basedOn w:val="DefaultParagraphFont"/>
     <w:rsid w:val="00C30C72"/>
   </w:style>
   <w:style w:type="paragraph" w:styleId="NormalWeb">
@@ -17505,7 +17500,7 @@
       <w:lang w:val="en-US" w:eastAsia="en-US"/>
     </w:rPr>
   </w:style>
-  <w:style w:type="paragraph" w:styleId="TM7">
+  <w:style w:type="paragraph" w:styleId="TOC7">
     <w:name w:val="toc 7"/>
     <w:basedOn w:val="Normal"/>
     <w:next w:val="Normal"/>
@@ -17525,7 +17520,7 @@
       <w:lang w:val="en-US" w:eastAsia="en-US"/>
     </w:rPr>
   </w:style>
-  <w:style w:type="paragraph" w:styleId="TM8">
+  <w:style w:type="paragraph" w:styleId="TOC8">
     <w:name w:val="toc 8"/>
     <w:basedOn w:val="Normal"/>
     <w:next w:val="Normal"/>
@@ -17545,7 +17540,7 @@
       <w:lang w:val="en-US" w:eastAsia="en-US"/>
     </w:rPr>
   </w:style>
-  <w:style w:type="paragraph" w:styleId="TM9">
+  <w:style w:type="paragraph" w:styleId="TOC9">
     <w:name w:val="toc 9"/>
     <w:basedOn w:val="Normal"/>
     <w:next w:val="Normal"/>
@@ -17567,7 +17562,7 @@
   </w:style>
   <w:style w:type="character" w:customStyle="1" w:styleId="Mention1">
     <w:name w:val="Mention1"/>
-    <w:basedOn w:val="Policepardfaut"/>
+    <w:basedOn w:val="DefaultParagraphFont"/>
     <w:uiPriority w:val="99"/>
     <w:semiHidden/>
     <w:unhideWhenUsed/>
@@ -17579,7 +17574,7 @@
   </w:style>
   <w:style w:type="character" w:customStyle="1" w:styleId="UnresolvedMention1">
     <w:name w:val="Unresolved Mention1"/>
-    <w:basedOn w:val="Policepardfaut"/>
+    <w:basedOn w:val="DefaultParagraphFont"/>
     <w:uiPriority w:val="99"/>
     <w:semiHidden/>
     <w:unhideWhenUsed/>
@@ -17591,13 +17586,13 @@
   </w:style>
   <w:style w:type="character" w:customStyle="1" w:styleId="21wk">
     <w:name w:val="_21wk"/>
-    <w:basedOn w:val="Policepardfaut"/>
+    <w:basedOn w:val="DefaultParagraphFont"/>
     <w:rsid w:val="004176D7"/>
   </w:style>
-  <w:style w:type="paragraph" w:styleId="PrformatHTML">
+  <w:style w:type="paragraph" w:styleId="HTMLPreformatted">
     <w:name w:val="HTML Preformatted"/>
     <w:basedOn w:val="Normal"/>
-    <w:link w:val="PrformatHTMLCar"/>
+    <w:link w:val="HTMLPreformattedChar"/>
     <w:uiPriority w:val="99"/>
     <w:unhideWhenUsed/>
     <w:rsid w:val="00E04248"/>
@@ -17629,10 +17624,10 @@
       <w:lang w:val="en-US" w:eastAsia="en-US"/>
     </w:rPr>
   </w:style>
-  <w:style w:type="character" w:customStyle="1" w:styleId="PrformatHTMLCar">
-    <w:name w:val="Préformaté HTML Car"/>
-    <w:basedOn w:val="Policepardfaut"/>
-    <w:link w:val="PrformatHTML"/>
+  <w:style w:type="character" w:customStyle="1" w:styleId="HTMLPreformattedChar">
+    <w:name w:val="HTML Preformatted Char"/>
+    <w:basedOn w:val="DefaultParagraphFont"/>
+    <w:link w:val="HTMLPreformatted"/>
     <w:uiPriority w:val="99"/>
     <w:rsid w:val="00E04248"/>
     <w:rPr>
@@ -17640,9 +17635,9 @@
       <w:lang w:val="en-US" w:eastAsia="en-US"/>
     </w:rPr>
   </w:style>
-  <w:style w:type="character" w:styleId="Accentuation">
+  <w:style w:type="character" w:styleId="Emphasis">
     <w:name w:val="Emphasis"/>
-    <w:basedOn w:val="Policepardfaut"/>
+    <w:basedOn w:val="DefaultParagraphFont"/>
     <w:uiPriority w:val="20"/>
     <w:qFormat/>
     <w:rsid w:val="00D421A1"/>
@@ -17651,9 +17646,9 @@
       <w:iCs/>
     </w:rPr>
   </w:style>
-  <w:style w:type="character" w:styleId="lev">
+  <w:style w:type="character" w:styleId="Strong">
     <w:name w:val="Strong"/>
-    <w:basedOn w:val="Policepardfaut"/>
+    <w:basedOn w:val="DefaultParagraphFont"/>
     <w:uiPriority w:val="22"/>
     <w:qFormat/>
     <w:rsid w:val="00536BDE"/>
@@ -17690,10 +17685,10 @@
       <w:lang w:val="en-US" w:eastAsia="en-US"/>
     </w:rPr>
   </w:style>
-  <w:style w:type="paragraph" w:styleId="Notedefin">
+  <w:style w:type="paragraph" w:styleId="EndnoteText">
     <w:name w:val="endnote text"/>
     <w:basedOn w:val="Normal"/>
-    <w:link w:val="NotedefinCar"/>
+    <w:link w:val="EndnoteTextChar"/>
     <w:semiHidden/>
     <w:unhideWhenUsed/>
     <w:rsid w:val="008C6137"/>
@@ -17704,16 +17699,16 @@
       <w:szCs w:val="20"/>
     </w:rPr>
   </w:style>
-  <w:style w:type="character" w:customStyle="1" w:styleId="NotedefinCar">
-    <w:name w:val="Note de fin Car"/>
-    <w:basedOn w:val="Policepardfaut"/>
-    <w:link w:val="Notedefin"/>
+  <w:style w:type="character" w:customStyle="1" w:styleId="EndnoteTextChar">
+    <w:name w:val="Endnote Text Char"/>
+    <w:basedOn w:val="DefaultParagraphFont"/>
+    <w:link w:val="EndnoteText"/>
     <w:semiHidden/>
     <w:rsid w:val="008C6137"/>
   </w:style>
-  <w:style w:type="character" w:styleId="Appeldenotedefin">
+  <w:style w:type="character" w:styleId="EndnoteReference">
     <w:name w:val="endnote reference"/>
-    <w:basedOn w:val="Policepardfaut"/>
+    <w:basedOn w:val="DefaultParagraphFont"/>
     <w:semiHidden/>
     <w:unhideWhenUsed/>
     <w:rsid w:val="008C6137"/>
@@ -17723,12 +17718,12 @@
   </w:style>
   <w:style w:type="character" w:customStyle="1" w:styleId="cmd">
     <w:name w:val="cmd"/>
-    <w:basedOn w:val="Policepardfaut"/>
+    <w:basedOn w:val="DefaultParagraphFont"/>
     <w:rsid w:val="000E15F9"/>
   </w:style>
-  <w:style w:type="paragraph" w:styleId="Sansinterligne">
+  <w:style w:type="paragraph" w:styleId="NoSpacing">
     <w:name w:val="No Spacing"/>
-    <w:link w:val="SansinterligneCar"/>
+    <w:link w:val="NoSpacingChar"/>
     <w:uiPriority w:val="1"/>
     <w:qFormat/>
     <w:rsid w:val="004A2F6E"/>
@@ -17739,10 +17734,10 @@
       <w:lang w:val="en-US" w:eastAsia="en-US"/>
     </w:rPr>
   </w:style>
-  <w:style w:type="character" w:customStyle="1" w:styleId="SansinterligneCar">
-    <w:name w:val="Sans interligne Car"/>
-    <w:basedOn w:val="Policepardfaut"/>
-    <w:link w:val="Sansinterligne"/>
+  <w:style w:type="character" w:customStyle="1" w:styleId="NoSpacingChar">
+    <w:name w:val="No Spacing Char"/>
+    <w:basedOn w:val="DefaultParagraphFont"/>
+    <w:link w:val="NoSpacing"/>
     <w:uiPriority w:val="1"/>
     <w:rsid w:val="00635200"/>
     <w:rPr>
@@ -17754,7 +17749,7 @@
   </w:style>
   <w:style w:type="character" w:customStyle="1" w:styleId="LienInternet">
     <w:name w:val="Lien Internet"/>
-    <w:basedOn w:val="Policepardfaut"/>
+    <w:basedOn w:val="DefaultParagraphFont"/>
     <w:uiPriority w:val="99"/>
     <w:rsid w:val="004E74A1"/>
     <w:rPr>
@@ -18022,6 +18017,16 @@
 </file>
 
 <file path=customXml/item3.xml><?xml version="1.0" encoding="utf-8"?>
+<p:properties xmlns:p="http://schemas.microsoft.com/office/2006/metadata/properties" xmlns:xsi="http://www.w3.org/2001/XMLSchema-instance">
+  <documentManagement/>
+</p:properties>
+</file>
+
+<file path=customXml/item4.xml><?xml version="1.0" encoding="utf-8"?>
+<b:Sources xmlns:b="http://schemas.openxmlformats.org/officeDocument/2006/bibliography" xmlns="http://schemas.openxmlformats.org/officeDocument/2006/bibliography" SelectedStyle="\APA.XSL" StyleName="APA Fifth Edition"/>
+</file>
+
+<file path=customXml/item5.xml><?xml version="1.0" encoding="utf-8"?>
 <ct:contentTypeSchema xmlns:ct="http://schemas.microsoft.com/office/2006/metadata/contentType" xmlns:ma="http://schemas.microsoft.com/office/2006/metadata/properties/metaAttributes" ct:_="" ma:_="" ma:contentTypeName="Document" ma:contentTypeID="0x010100CF41F27E8CDA73489C3311D4EEBA1299" ma:contentTypeVersion="0" ma:contentTypeDescription="Crée un document." ma:contentTypeScope="" ma:versionID="ac17598eeeed07290d4ba2f77b200db5">
   <xsd:schema xmlns:xsd="http://www.w3.org/2001/XMLSchema" xmlns:p="http://schemas.microsoft.com/office/2006/metadata/properties" targetNamespace="http://schemas.microsoft.com/office/2006/metadata/properties" ma:root="true" ma:fieldsID="75019ab185b48580fc336df4da24a70b">
     <xsd:element name="properties">
@@ -18070,16 +18075,6 @@
 </ct:contentTypeSchema>
 </file>
 
-<file path=customXml/item4.xml><?xml version="1.0" encoding="utf-8"?>
-<b:Sources xmlns:b="http://schemas.openxmlformats.org/officeDocument/2006/bibliography" xmlns="http://schemas.openxmlformats.org/officeDocument/2006/bibliography" SelectedStyle="\APA.XSL" StyleName="APA Fifth Edition"/>
-</file>
-
-<file path=customXml/item5.xml><?xml version="1.0" encoding="utf-8"?>
-<p:properties xmlns:p="http://schemas.microsoft.com/office/2006/metadata/properties" xmlns:xsi="http://www.w3.org/2001/XMLSchema-instance">
-  <documentManagement/>
-</p:properties>
-</file>
-
 <file path=customXml/itemProps1.xml><?xml version="1.0" encoding="utf-8"?>
 <ds:datastoreItem xmlns:ds="http://schemas.openxmlformats.org/officeDocument/2006/customXml" ds:itemID="{55AF091B-3C7A-41E3-B477-F2FDAA23CFDA}">
   <ds:schemaRefs>
@@ -18097,16 +18092,9 @@
 </file>
 
 <file path=customXml/itemProps3.xml><?xml version="1.0" encoding="utf-8"?>
-<ds:datastoreItem xmlns:ds="http://schemas.openxmlformats.org/officeDocument/2006/customXml" ds:itemID="{4ACFAD01-898F-4C6C-8396-D55F6D8A3702}">
+<ds:datastoreItem xmlns:ds="http://schemas.openxmlformats.org/officeDocument/2006/customXml" ds:itemID="{2470C62F-E9FE-4FDF-9F52-B3700AED93DE}">
   <ds:schemaRefs>
-    <ds:schemaRef ds:uri="http://schemas.microsoft.com/office/2006/metadata/contentType"/>
-    <ds:schemaRef ds:uri="http://schemas.microsoft.com/office/2006/metadata/properties/metaAttributes"/>
-    <ds:schemaRef ds:uri="http://www.w3.org/2001/XMLSchema"/>
     <ds:schemaRef ds:uri="http://schemas.microsoft.com/office/2006/metadata/properties"/>
-    <ds:schemaRef ds:uri="http://schemas.openxmlformats.org/package/2006/metadata/core-properties"/>
-    <ds:schemaRef ds:uri="http://purl.org/dc/elements/1.1/"/>
-    <ds:schemaRef ds:uri="http://purl.org/dc/terms/"/>
-    <ds:schemaRef ds:uri="http://schemas.microsoft.com/office/internal/2005/internalDocumentation"/>
   </ds:schemaRefs>
 </ds:datastoreItem>
 </file>
@@ -18120,9 +18108,16 @@
 </file>
 
 <file path=customXml/itemProps5.xml><?xml version="1.0" encoding="utf-8"?>
-<ds:datastoreItem xmlns:ds="http://schemas.openxmlformats.org/officeDocument/2006/customXml" ds:itemID="{2470C62F-E9FE-4FDF-9F52-B3700AED93DE}">
+<ds:datastoreItem xmlns:ds="http://schemas.openxmlformats.org/officeDocument/2006/customXml" ds:itemID="{4ACFAD01-898F-4C6C-8396-D55F6D8A3702}">
   <ds:schemaRefs>
+    <ds:schemaRef ds:uri="http://schemas.microsoft.com/office/2006/metadata/contentType"/>
+    <ds:schemaRef ds:uri="http://schemas.microsoft.com/office/2006/metadata/properties/metaAttributes"/>
+    <ds:schemaRef ds:uri="http://www.w3.org/2001/XMLSchema"/>
     <ds:schemaRef ds:uri="http://schemas.microsoft.com/office/2006/metadata/properties"/>
+    <ds:schemaRef ds:uri="http://schemas.openxmlformats.org/package/2006/metadata/core-properties"/>
+    <ds:schemaRef ds:uri="http://purl.org/dc/elements/1.1/"/>
+    <ds:schemaRef ds:uri="http://purl.org/dc/terms/"/>
+    <ds:schemaRef ds:uri="http://schemas.microsoft.com/office/internal/2005/internalDocumentation"/>
   </ds:schemaRefs>
 </ds:datastoreItem>
 </file>
</xml_diff>

<commit_message>
Update : add use case root
</commit_message>
<xml_diff>
--- a/DOC/200803-projet-piscine-node.docx
+++ b/DOC/200803-projet-piscine-node.docx
@@ -12,7 +12,6 @@
           <w:docPartUnique/>
         </w:docPartObj>
       </w:sdtPr>
-      <w:sdtEndPr/>
       <w:sdtContent>
         <w:p>
           <w:r>
@@ -498,7 +497,6 @@
                                 <w:dataBinding w:prefixMappings="xmlns:ns0='http://purl.org/dc/elements/1.1/' xmlns:ns1='http://schemas.openxmlformats.org/package/2006/metadata/core-properties' " w:xpath="/ns1:coreProperties[1]/ns0:subject[1]" w:storeItemID="{6C3C8BC8-F283-45AE-878A-BAB7291924A1}"/>
                                 <w:text/>
                               </w:sdtPr>
-                              <w:sdtEndPr/>
                               <w:sdtContent>
                                 <w:r>
                                   <w:t>BOUDIER Aurélien &amp; Gautier CHUINARD</w:t>
@@ -573,7 +571,6 @@
                           <w:dataBinding w:prefixMappings="xmlns:ns0='http://purl.org/dc/elements/1.1/' xmlns:ns1='http://schemas.openxmlformats.org/package/2006/metadata/core-properties' " w:xpath="/ns1:coreProperties[1]/ns0:subject[1]" w:storeItemID="{6C3C8BC8-F283-45AE-878A-BAB7291924A1}"/>
                           <w:text/>
                         </w:sdtPr>
-                        <w:sdtEndPr/>
                         <w:sdtContent>
                           <w:r>
                             <w:t>BOUDIER Aurélien &amp; Gautier CHUINARD</w:t>
@@ -7233,26 +7230,6 @@
       </w:r>
       <w:r>
         <w:t>commander pour se faire livrer ou pour venir chercher sa commande. Il pourra payer uniquement en CB par un système de paiement.</w:t>
-      </w:r>
-    </w:p>
-    <w:p>
-      <w:pPr>
-        <w:rPr>
-          <w:color w:val="FF0000"/>
-        </w:rPr>
-      </w:pPr>
-      <w:r>
-        <w:rPr>
-          <w:color w:val="FF0000"/>
-          <w:highlight w:val="yellow"/>
-        </w:rPr>
-        <w:t>La gestion de la disponibilité des plats est à discuter</w:t>
-      </w:r>
-      <w:r>
-        <w:rPr>
-          <w:color w:val="FF0000"/>
-        </w:rPr>
-        <w:t>.</w:t>
       </w:r>
     </w:p>
     <w:p>
@@ -9109,9 +9086,12 @@
       <w:bookmarkStart w:id="58" w:name="_Toc47444869"/>
       <w:r>
         <w:lastRenderedPageBreak/>
-        <w:t>En tant qu’administrateur</w:t>
+        <w:t xml:space="preserve">En tant </w:t>
       </w:r>
       <w:bookmarkEnd w:id="58"/>
+      <w:r>
+        <w:t>que responsable</w:t>
+      </w:r>
     </w:p>
     <w:p/>
     <w:tbl>
@@ -9130,7 +9110,42 @@
         </w:trPr>
         <w:tc>
           <w:tcPr>
-            <w:tcW w:w="4360" w:type="dxa"/>
+            <w:tcW w:w="3747" w:type="dxa"/>
+            <w:noWrap/>
+          </w:tcPr>
+          <w:p>
+            <w:r>
+              <w:rPr>
+                <w:b/>
+                <w:bCs/>
+              </w:rPr>
+              <w:t>Je veux</w:t>
+            </w:r>
+          </w:p>
+        </w:tc>
+        <w:tc>
+          <w:tcPr>
+            <w:tcW w:w="5314" w:type="dxa"/>
+            <w:noWrap/>
+          </w:tcPr>
+          <w:p>
+            <w:r>
+              <w:rPr>
+                <w:b/>
+                <w:bCs/>
+              </w:rPr>
+              <w:t>Afin de</w:t>
+            </w:r>
+          </w:p>
+        </w:tc>
+      </w:tr>
+      <w:tr>
+        <w:trPr>
+          <w:trHeight w:val="270"/>
+        </w:trPr>
+        <w:tc>
+          <w:tcPr>
+            <w:tcW w:w="3747" w:type="dxa"/>
             <w:noWrap/>
             <w:hideMark/>
           </w:tcPr>
@@ -9142,7 +9157,7 @@
         </w:tc>
         <w:tc>
           <w:tcPr>
-            <w:tcW w:w="6200" w:type="dxa"/>
+            <w:tcW w:w="5314" w:type="dxa"/>
             <w:noWrap/>
             <w:hideMark/>
           </w:tcPr>
@@ -9159,7 +9174,7 @@
         </w:trPr>
         <w:tc>
           <w:tcPr>
-            <w:tcW w:w="4360" w:type="dxa"/>
+            <w:tcW w:w="3747" w:type="dxa"/>
             <w:noWrap/>
             <w:hideMark/>
           </w:tcPr>
@@ -9171,7 +9186,7 @@
         </w:tc>
         <w:tc>
           <w:tcPr>
-            <w:tcW w:w="6200" w:type="dxa"/>
+            <w:tcW w:w="5314" w:type="dxa"/>
             <w:noWrap/>
             <w:hideMark/>
           </w:tcPr>
@@ -9188,7 +9203,7 @@
         </w:trPr>
         <w:tc>
           <w:tcPr>
-            <w:tcW w:w="4360" w:type="dxa"/>
+            <w:tcW w:w="3747" w:type="dxa"/>
             <w:noWrap/>
             <w:hideMark/>
           </w:tcPr>
@@ -9200,7 +9215,7 @@
         </w:tc>
         <w:tc>
           <w:tcPr>
-            <w:tcW w:w="6200" w:type="dxa"/>
+            <w:tcW w:w="5314" w:type="dxa"/>
             <w:noWrap/>
             <w:hideMark/>
           </w:tcPr>
@@ -9217,7 +9232,7 @@
         </w:trPr>
         <w:tc>
           <w:tcPr>
-            <w:tcW w:w="4360" w:type="dxa"/>
+            <w:tcW w:w="3747" w:type="dxa"/>
             <w:noWrap/>
             <w:hideMark/>
           </w:tcPr>
@@ -9229,7 +9244,7 @@
         </w:tc>
         <w:tc>
           <w:tcPr>
-            <w:tcW w:w="6200" w:type="dxa"/>
+            <w:tcW w:w="5314" w:type="dxa"/>
             <w:noWrap/>
             <w:hideMark/>
           </w:tcPr>
@@ -9246,7 +9261,7 @@
         </w:trPr>
         <w:tc>
           <w:tcPr>
-            <w:tcW w:w="4360" w:type="dxa"/>
+            <w:tcW w:w="3747" w:type="dxa"/>
             <w:noWrap/>
             <w:hideMark/>
           </w:tcPr>
@@ -9258,7 +9273,7 @@
         </w:tc>
         <w:tc>
           <w:tcPr>
-            <w:tcW w:w="6200" w:type="dxa"/>
+            <w:tcW w:w="5314" w:type="dxa"/>
             <w:noWrap/>
             <w:hideMark/>
           </w:tcPr>
@@ -9275,7 +9290,7 @@
         </w:trPr>
         <w:tc>
           <w:tcPr>
-            <w:tcW w:w="4360" w:type="dxa"/>
+            <w:tcW w:w="3747" w:type="dxa"/>
             <w:noWrap/>
             <w:hideMark/>
           </w:tcPr>
@@ -9287,7 +9302,7 @@
         </w:tc>
         <w:tc>
           <w:tcPr>
-            <w:tcW w:w="6200" w:type="dxa"/>
+            <w:tcW w:w="5314" w:type="dxa"/>
             <w:noWrap/>
             <w:hideMark/>
           </w:tcPr>
@@ -9304,7 +9319,7 @@
         </w:trPr>
         <w:tc>
           <w:tcPr>
-            <w:tcW w:w="4360" w:type="dxa"/>
+            <w:tcW w:w="3747" w:type="dxa"/>
             <w:noWrap/>
             <w:hideMark/>
           </w:tcPr>
@@ -9316,7 +9331,7 @@
         </w:tc>
         <w:tc>
           <w:tcPr>
-            <w:tcW w:w="6200" w:type="dxa"/>
+            <w:tcW w:w="5314" w:type="dxa"/>
             <w:noWrap/>
             <w:hideMark/>
           </w:tcPr>
@@ -9328,7 +9343,279 @@
         </w:tc>
       </w:tr>
     </w:tbl>
-    <w:p>
+    <w:p/>
+    <w:p>
+      <w:pPr>
+        <w:pStyle w:val="Heading3"/>
+      </w:pPr>
+      <w:r>
+        <w:t>En tant que root</w:t>
+      </w:r>
+    </w:p>
+    <w:p/>
+    <w:tbl>
+      <w:tblPr>
+        <w:tblStyle w:val="TableGrid"/>
+        <w:tblW w:w="0" w:type="auto"/>
+        <w:tblLook w:val="04A0" w:firstRow="1" w:lastRow="0" w:firstColumn="1" w:lastColumn="0" w:noHBand="0" w:noVBand="1"/>
+      </w:tblPr>
+      <w:tblGrid>
+        <w:gridCol w:w="3747"/>
+        <w:gridCol w:w="5314"/>
+      </w:tblGrid>
+      <w:tr>
+        <w:trPr>
+          <w:trHeight w:val="270"/>
+        </w:trPr>
+        <w:tc>
+          <w:tcPr>
+            <w:tcW w:w="3747" w:type="dxa"/>
+            <w:noWrap/>
+          </w:tcPr>
+          <w:p>
+            <w:r>
+              <w:rPr>
+                <w:b/>
+                <w:bCs/>
+              </w:rPr>
+              <w:t>Je veux</w:t>
+            </w:r>
+          </w:p>
+        </w:tc>
+        <w:tc>
+          <w:tcPr>
+            <w:tcW w:w="5314" w:type="dxa"/>
+            <w:noWrap/>
+          </w:tcPr>
+          <w:p>
+            <w:r>
+              <w:rPr>
+                <w:b/>
+                <w:bCs/>
+              </w:rPr>
+              <w:t>Afin de</w:t>
+            </w:r>
+          </w:p>
+        </w:tc>
+      </w:tr>
+      <w:tr>
+        <w:trPr>
+          <w:trHeight w:val="270"/>
+        </w:trPr>
+        <w:tc>
+          <w:tcPr>
+            <w:tcW w:w="3747" w:type="dxa"/>
+            <w:noWrap/>
+            <w:hideMark/>
+          </w:tcPr>
+          <w:p>
+            <w:r>
+              <w:t>Pouvoir faire tout ce qu'un utilisateur fait</w:t>
+            </w:r>
+          </w:p>
+        </w:tc>
+        <w:tc>
+          <w:tcPr>
+            <w:tcW w:w="5314" w:type="dxa"/>
+            <w:noWrap/>
+            <w:hideMark/>
+          </w:tcPr>
+          <w:p>
+            <w:r>
+              <w:t>Me déplacer sur le site</w:t>
+            </w:r>
+          </w:p>
+        </w:tc>
+      </w:tr>
+      <w:tr>
+        <w:trPr>
+          <w:trHeight w:val="270"/>
+        </w:trPr>
+        <w:tc>
+          <w:tcPr>
+            <w:tcW w:w="3747" w:type="dxa"/>
+            <w:noWrap/>
+            <w:hideMark/>
+          </w:tcPr>
+          <w:p>
+            <w:r>
+              <w:t>Poster des articles sur le blog</w:t>
+            </w:r>
+          </w:p>
+        </w:tc>
+        <w:tc>
+          <w:tcPr>
+            <w:tcW w:w="5314" w:type="dxa"/>
+            <w:noWrap/>
+            <w:hideMark/>
+          </w:tcPr>
+          <w:p>
+            <w:r>
+              <w:t>Communiquer sur le restaurant</w:t>
+            </w:r>
+          </w:p>
+        </w:tc>
+      </w:tr>
+      <w:tr>
+        <w:trPr>
+          <w:trHeight w:val="270"/>
+        </w:trPr>
+        <w:tc>
+          <w:tcPr>
+            <w:tcW w:w="3747" w:type="dxa"/>
+            <w:noWrap/>
+            <w:hideMark/>
+          </w:tcPr>
+          <w:p>
+            <w:r>
+              <w:t>Être notifié de chaque commande</w:t>
+            </w:r>
+          </w:p>
+        </w:tc>
+        <w:tc>
+          <w:tcPr>
+            <w:tcW w:w="5314" w:type="dxa"/>
+            <w:noWrap/>
+            <w:hideMark/>
+          </w:tcPr>
+          <w:p>
+            <w:r>
+              <w:t>Valider ladite commande</w:t>
+            </w:r>
+          </w:p>
+        </w:tc>
+      </w:tr>
+      <w:tr>
+        <w:trPr>
+          <w:trHeight w:val="270"/>
+        </w:trPr>
+        <w:tc>
+          <w:tcPr>
+            <w:tcW w:w="3747" w:type="dxa"/>
+            <w:noWrap/>
+            <w:hideMark/>
+          </w:tcPr>
+          <w:p>
+            <w:r>
+              <w:t>Être notifié de chaque réservation</w:t>
+            </w:r>
+          </w:p>
+        </w:tc>
+        <w:tc>
+          <w:tcPr>
+            <w:tcW w:w="5314" w:type="dxa"/>
+            <w:noWrap/>
+            <w:hideMark/>
+          </w:tcPr>
+          <w:p>
+            <w:r>
+              <w:t>Valider ladite réservation</w:t>
+            </w:r>
+          </w:p>
+        </w:tc>
+      </w:tr>
+      <w:tr>
+        <w:trPr>
+          <w:trHeight w:val="270"/>
+        </w:trPr>
+        <w:tc>
+          <w:tcPr>
+            <w:tcW w:w="3747" w:type="dxa"/>
+            <w:noWrap/>
+            <w:hideMark/>
+          </w:tcPr>
+          <w:p>
+            <w:r>
+              <w:t>Pouvoir modifier un article</w:t>
+            </w:r>
+          </w:p>
+        </w:tc>
+        <w:tc>
+          <w:tcPr>
+            <w:tcW w:w="5314" w:type="dxa"/>
+            <w:noWrap/>
+            <w:hideMark/>
+          </w:tcPr>
+          <w:p>
+            <w:r>
+              <w:t>Modifier un article</w:t>
+            </w:r>
+          </w:p>
+        </w:tc>
+      </w:tr>
+      <w:tr>
+        <w:trPr>
+          <w:trHeight w:val="270"/>
+        </w:trPr>
+        <w:tc>
+          <w:tcPr>
+            <w:tcW w:w="3747" w:type="dxa"/>
+            <w:noWrap/>
+            <w:hideMark/>
+          </w:tcPr>
+          <w:p>
+            <w:r>
+              <w:t>Accéder à une zone administration</w:t>
+            </w:r>
+          </w:p>
+        </w:tc>
+        <w:tc>
+          <w:tcPr>
+            <w:tcW w:w="5314" w:type="dxa"/>
+            <w:noWrap/>
+            <w:hideMark/>
+          </w:tcPr>
+          <w:p>
+            <w:r>
+              <w:t>D'avoir accès aux options réservées aux administrateurs</w:t>
+            </w:r>
+          </w:p>
+        </w:tc>
+      </w:tr>
+      <w:tr>
+        <w:trPr>
+          <w:trHeight w:val="285"/>
+        </w:trPr>
+        <w:tc>
+          <w:tcPr>
+            <w:tcW w:w="3747" w:type="dxa"/>
+            <w:noWrap/>
+            <w:hideMark/>
+          </w:tcPr>
+          <w:p>
+            <w:r>
+              <w:t>Recevoir les messages du formulaire de contact</w:t>
+            </w:r>
+          </w:p>
+        </w:tc>
+        <w:tc>
+          <w:tcPr>
+            <w:tcW w:w="5314" w:type="dxa"/>
+            <w:noWrap/>
+            <w:hideMark/>
+          </w:tcPr>
+          <w:p>
+            <w:r>
+              <w:t>Pouvoir y répondre</w:t>
+            </w:r>
+          </w:p>
+        </w:tc>
+      </w:tr>
+    </w:tbl>
+    <w:p/>
+    <w:p>
+      <w:pPr>
+        <w:spacing w:line="240" w:lineRule="auto"/>
+        <w:jc w:val="left"/>
+        <w:rPr>
+          <w:bCs/>
+          <w:caps/>
+          <w:color w:val="C5062F" w:themeColor="accent6"/>
+          <w:sz w:val="48"/>
+          <w:szCs w:val="36"/>
+        </w:rPr>
+      </w:pPr>
+      <w:bookmarkStart w:id="59" w:name="_Toc47444870"/>
       <w:r>
         <w:br w:type="page"/>
       </w:r>
@@ -9337,7 +9624,6 @@
       <w:pPr>
         <w:pStyle w:val="Heading1"/>
       </w:pPr>
-      <w:bookmarkStart w:id="59" w:name="_Toc47444870"/>
       <w:r>
         <w:lastRenderedPageBreak/>
         <w:t>Specifications fonctionnelles détaillées</w:t>

</xml_diff>